<commit_message>
SE-45: Iteration 2 Documents
</commit_message>
<xml_diff>
--- a/doc/CS673_Team2_MeetingMinutes.docx
+++ b/doc/CS673_Team2_MeetingMinutes.docx
@@ -5,6 +5,2620 @@
     <w:p>
       <w:pPr>
         <w:widowControl w:val="0"/>
+        <w:jc w:val="center"/>
+        <w:rPr>
+          <w:b w:val="1"/>
+          <w:sz w:val="24"/>
+          <w:szCs w:val="24"/>
+          <w:u w:val="single"/>
+        </w:rPr>
+      </w:pPr>
+      <w:r>
+        <w:rPr>
+          <w:b w:val="1"/>
+          <w:sz w:val="24"/>
+          <w:szCs w:val="24"/>
+          <w:u w:val="single"/>
+          <w:rtl w:val="0"/>
+        </w:rPr>
+        <w:t xml:space="preserve">Meeting 11</w:t>
+      </w:r>
+    </w:p>
+    <w:p>
+      <w:pPr>
+        <w:widowControl w:val="0"/>
+        <w:rPr>
+          <w:b w:val="1"/>
+          <w:sz w:val="24"/>
+          <w:szCs w:val="24"/>
+          <w:u w:val="single"/>
+        </w:rPr>
+      </w:pPr>
+      <w:r>
+        <w:rPr>
+          <w:rtl w:val="0"/>
+        </w:rPr>
+      </w:r>
+    </w:p>
+    <w:p>
+      <w:pPr>
+        <w:widowControl w:val="0"/>
+        <w:rPr>
+          <w:sz w:val="24"/>
+          <w:szCs w:val="24"/>
+        </w:rPr>
+      </w:pPr>
+      <w:r>
+        <w:rPr>
+          <w:b w:val="1"/>
+          <w:sz w:val="24"/>
+          <w:szCs w:val="24"/>
+          <w:rtl w:val="0"/>
+        </w:rPr>
+        <w:t xml:space="preserve">Date and Time:</w:t>
+      </w:r>
+      <w:r>
+        <w:rPr>
+          <w:sz w:val="24"/>
+          <w:szCs w:val="24"/>
+          <w:rtl w:val="0"/>
+        </w:rPr>
+        <w:t xml:space="preserve">  11/06/2023</w:t>
+      </w:r>
+    </w:p>
+    <w:p>
+      <w:pPr>
+        <w:widowControl w:val="0"/>
+        <w:rPr>
+          <w:sz w:val="24"/>
+          <w:szCs w:val="24"/>
+        </w:rPr>
+      </w:pPr>
+      <w:r>
+        <w:rPr>
+          <w:b w:val="1"/>
+          <w:sz w:val="24"/>
+          <w:szCs w:val="24"/>
+          <w:rtl w:val="0"/>
+        </w:rPr>
+        <w:t xml:space="preserve">Place</w:t>
+      </w:r>
+      <w:r>
+        <w:rPr>
+          <w:sz w:val="24"/>
+          <w:szCs w:val="24"/>
+          <w:rtl w:val="0"/>
+        </w:rPr>
+        <w:t xml:space="preserve">: Online, discord voice channel</w:t>
+      </w:r>
+    </w:p>
+    <w:p>
+      <w:pPr>
+        <w:widowControl w:val="0"/>
+        <w:rPr>
+          <w:sz w:val="24"/>
+          <w:szCs w:val="24"/>
+        </w:rPr>
+      </w:pPr>
+      <w:r>
+        <w:rPr>
+          <w:b w:val="1"/>
+          <w:sz w:val="24"/>
+          <w:szCs w:val="24"/>
+          <w:rtl w:val="0"/>
+        </w:rPr>
+        <w:t xml:space="preserve">Participants:</w:t>
+      </w:r>
+      <w:r>
+        <w:rPr>
+          <w:sz w:val="24"/>
+          <w:szCs w:val="24"/>
+          <w:rtl w:val="0"/>
+        </w:rPr>
+        <w:t xml:space="preserve"> Siddhesh, Pushkar, Ayush, Ramya, Supriya , Deepali , Paridhi</w:t>
+      </w:r>
+    </w:p>
+    <w:p>
+      <w:pPr>
+        <w:widowControl w:val="0"/>
+        <w:rPr>
+          <w:sz w:val="24"/>
+          <w:szCs w:val="24"/>
+        </w:rPr>
+      </w:pPr>
+      <w:r>
+        <w:rPr>
+          <w:b w:val="1"/>
+          <w:sz w:val="24"/>
+          <w:szCs w:val="24"/>
+          <w:rtl w:val="0"/>
+        </w:rPr>
+        <w:t xml:space="preserve">Minutes taker: </w:t>
+      </w:r>
+      <w:r>
+        <w:rPr>
+          <w:sz w:val="24"/>
+          <w:szCs w:val="24"/>
+          <w:rtl w:val="0"/>
+        </w:rPr>
+        <w:t xml:space="preserve">Ramya</w:t>
+      </w:r>
+    </w:p>
+    <w:p>
+      <w:pPr>
+        <w:widowControl w:val="0"/>
+        <w:rPr>
+          <w:sz w:val="24"/>
+          <w:szCs w:val="24"/>
+        </w:rPr>
+      </w:pPr>
+      <w:r>
+        <w:rPr>
+          <w:b w:val="1"/>
+          <w:sz w:val="24"/>
+          <w:szCs w:val="24"/>
+          <w:rtl w:val="0"/>
+        </w:rPr>
+        <w:t xml:space="preserve">Timekeeper: </w:t>
+      </w:r>
+      <w:r>
+        <w:rPr>
+          <w:sz w:val="24"/>
+          <w:szCs w:val="24"/>
+          <w:rtl w:val="0"/>
+        </w:rPr>
+        <w:t xml:space="preserve">Ramya</w:t>
+      </w:r>
+    </w:p>
+    <w:p>
+      <w:pPr>
+        <w:widowControl w:val="0"/>
+        <w:rPr>
+          <w:sz w:val="24"/>
+          <w:szCs w:val="24"/>
+        </w:rPr>
+      </w:pPr>
+      <w:r>
+        <w:rPr>
+          <w:b w:val="1"/>
+          <w:sz w:val="24"/>
+          <w:szCs w:val="24"/>
+          <w:rtl w:val="0"/>
+        </w:rPr>
+        <w:t xml:space="preserve">Purpose: </w:t>
+      </w:r>
+      <w:r>
+        <w:rPr>
+          <w:sz w:val="24"/>
+          <w:szCs w:val="24"/>
+          <w:rtl w:val="0"/>
+        </w:rPr>
+        <w:t xml:space="preserve">Weekly team meeting call</w:t>
+      </w:r>
+    </w:p>
+    <w:p>
+      <w:pPr>
+        <w:widowControl w:val="0"/>
+        <w:rPr>
+          <w:b w:val="1"/>
+          <w:sz w:val="24"/>
+          <w:szCs w:val="24"/>
+        </w:rPr>
+      </w:pPr>
+      <w:r>
+        <w:rPr>
+          <w:b w:val="1"/>
+          <w:sz w:val="24"/>
+          <w:szCs w:val="24"/>
+          <w:rtl w:val="0"/>
+        </w:rPr>
+        <w:t xml:space="preserve">Agenda: </w:t>
+      </w:r>
+    </w:p>
+    <w:p>
+      <w:pPr>
+        <w:widowControl w:val="0"/>
+        <w:numPr>
+          <w:ilvl w:val="0"/>
+          <w:numId w:val="21"/>
+        </w:numPr>
+        <w:ind w:left="720" w:hanging="360"/>
+        <w:rPr>
+          <w:sz w:val="24"/>
+          <w:szCs w:val="24"/>
+        </w:rPr>
+      </w:pPr>
+      <w:r>
+        <w:rPr>
+          <w:sz w:val="24"/>
+          <w:szCs w:val="24"/>
+          <w:rtl w:val="0"/>
+        </w:rPr>
+        <w:t xml:space="preserve">Discuss progress so far on the assigned tasks</w:t>
+      </w:r>
+    </w:p>
+    <w:p>
+      <w:pPr>
+        <w:widowControl w:val="0"/>
+        <w:rPr>
+          <w:b w:val="1"/>
+          <w:sz w:val="24"/>
+          <w:szCs w:val="24"/>
+        </w:rPr>
+      </w:pPr>
+      <w:r>
+        <w:rPr>
+          <w:b w:val="1"/>
+          <w:sz w:val="24"/>
+          <w:szCs w:val="24"/>
+          <w:rtl w:val="0"/>
+        </w:rPr>
+        <w:t xml:space="preserve">Discussions:</w:t>
+      </w:r>
+    </w:p>
+    <w:p>
+      <w:pPr>
+        <w:widowControl w:val="0"/>
+        <w:numPr>
+          <w:ilvl w:val="0"/>
+          <w:numId w:val="22"/>
+        </w:numPr>
+        <w:ind w:left="720" w:hanging="360"/>
+        <w:rPr>
+          <w:sz w:val="24"/>
+          <w:szCs w:val="24"/>
+        </w:rPr>
+      </w:pPr>
+      <w:r>
+        <w:rPr>
+          <w:sz w:val="24"/>
+          <w:szCs w:val="24"/>
+          <w:rtl w:val="0"/>
+        </w:rPr>
+        <w:t xml:space="preserve">Siddhesh mentioned his progress on SE-31 to create video experience buttons on the video watching page.</w:t>
+      </w:r>
+    </w:p>
+    <w:p>
+      <w:pPr>
+        <w:widowControl w:val="0"/>
+        <w:numPr>
+          <w:ilvl w:val="0"/>
+          <w:numId w:val="22"/>
+        </w:numPr>
+        <w:ind w:left="720" w:hanging="360"/>
+        <w:rPr>
+          <w:sz w:val="24"/>
+          <w:szCs w:val="24"/>
+        </w:rPr>
+      </w:pPr>
+      <w:r>
+        <w:rPr>
+          <w:sz w:val="24"/>
+          <w:szCs w:val="24"/>
+          <w:rtl w:val="0"/>
+        </w:rPr>
+        <w:t xml:space="preserve">Deepali had made progress in the task assigned to her and had a little portion left still to work on.</w:t>
+      </w:r>
+    </w:p>
+    <w:p>
+      <w:pPr>
+        <w:widowControl w:val="0"/>
+        <w:numPr>
+          <w:ilvl w:val="0"/>
+          <w:numId w:val="22"/>
+        </w:numPr>
+        <w:ind w:left="720" w:hanging="360"/>
+        <w:rPr>
+          <w:sz w:val="24"/>
+          <w:szCs w:val="24"/>
+        </w:rPr>
+      </w:pPr>
+      <w:r>
+        <w:rPr>
+          <w:sz w:val="24"/>
+          <w:szCs w:val="24"/>
+          <w:rtl w:val="0"/>
+        </w:rPr>
+        <w:t xml:space="preserve">Supriya is done with creating a video history page as part of the jira task </w:t>
+      </w:r>
+      <w:hyperlink r:id="rId6">
+        <w:r>
+          <w:rPr>
+            <w:color w:val="1155cc"/>
+            <w:sz w:val="24"/>
+            <w:szCs w:val="24"/>
+            <w:u w:val="single"/>
+            <w:rtl w:val="0"/>
+          </w:rPr>
+          <w:t xml:space="preserve">SE-35</w:t>
+        </w:r>
+      </w:hyperlink>
+      <w:r>
+        <w:rPr>
+          <w:rtl w:val="0"/>
+        </w:rPr>
+      </w:r>
+    </w:p>
+    <w:p>
+      <w:pPr>
+        <w:widowControl w:val="0"/>
+        <w:numPr>
+          <w:ilvl w:val="0"/>
+          <w:numId w:val="22"/>
+        </w:numPr>
+        <w:ind w:left="720" w:hanging="360"/>
+        <w:rPr>
+          <w:sz w:val="24"/>
+          <w:szCs w:val="24"/>
+        </w:rPr>
+      </w:pPr>
+      <w:r>
+        <w:rPr>
+          <w:sz w:val="24"/>
+          <w:szCs w:val="24"/>
+          <w:rtl w:val="0"/>
+        </w:rPr>
+        <w:t xml:space="preserve">Pushkar is working on creating a session timer component as part of </w:t>
+      </w:r>
+      <w:hyperlink r:id="rId7">
+        <w:r>
+          <w:rPr>
+            <w:color w:val="1155cc"/>
+            <w:sz w:val="24"/>
+            <w:szCs w:val="24"/>
+            <w:u w:val="single"/>
+            <w:rtl w:val="0"/>
+          </w:rPr>
+          <w:t xml:space="preserve">SE-32</w:t>
+        </w:r>
+      </w:hyperlink>
+      <w:r>
+        <w:rPr>
+          <w:sz w:val="24"/>
+          <w:szCs w:val="24"/>
+          <w:rtl w:val="0"/>
+        </w:rPr>
+        <w:t xml:space="preserve"> which would be used to keep track of a study session , still in progress.</w:t>
+      </w:r>
+    </w:p>
+    <w:p>
+      <w:pPr>
+        <w:widowControl w:val="0"/>
+        <w:numPr>
+          <w:ilvl w:val="0"/>
+          <w:numId w:val="22"/>
+        </w:numPr>
+        <w:ind w:left="720" w:hanging="360"/>
+        <w:rPr>
+          <w:sz w:val="24"/>
+          <w:szCs w:val="24"/>
+        </w:rPr>
+      </w:pPr>
+      <w:r>
+        <w:rPr>
+          <w:sz w:val="24"/>
+          <w:szCs w:val="24"/>
+          <w:rtl w:val="0"/>
+        </w:rPr>
+        <w:t xml:space="preserve">Ayush is continuing to make progress on his jira task </w:t>
+      </w:r>
+      <w:hyperlink r:id="rId8">
+        <w:r>
+          <w:rPr>
+            <w:color w:val="1155cc"/>
+            <w:sz w:val="24"/>
+            <w:szCs w:val="24"/>
+            <w:u w:val="single"/>
+            <w:rtl w:val="0"/>
+          </w:rPr>
+          <w:t xml:space="preserve">SE-38</w:t>
+        </w:r>
+      </w:hyperlink>
+      <w:r>
+        <w:rPr>
+          <w:sz w:val="24"/>
+          <w:szCs w:val="24"/>
+          <w:rtl w:val="0"/>
+        </w:rPr>
+        <w:t xml:space="preserve"> to create the user on-boarding page</w:t>
+      </w:r>
+    </w:p>
+    <w:p>
+      <w:pPr>
+        <w:widowControl w:val="0"/>
+        <w:numPr>
+          <w:ilvl w:val="0"/>
+          <w:numId w:val="22"/>
+        </w:numPr>
+        <w:ind w:left="720" w:hanging="360"/>
+        <w:rPr>
+          <w:sz w:val="24"/>
+          <w:szCs w:val="24"/>
+        </w:rPr>
+      </w:pPr>
+      <w:r>
+        <w:rPr>
+          <w:sz w:val="24"/>
+          <w:szCs w:val="24"/>
+          <w:rtl w:val="0"/>
+        </w:rPr>
+        <w:t xml:space="preserve">Ramya has almost completed her task related to </w:t>
+      </w:r>
+      <w:hyperlink r:id="rId9">
+        <w:r>
+          <w:rPr>
+            <w:color w:val="1155cc"/>
+            <w:sz w:val="24"/>
+            <w:szCs w:val="24"/>
+            <w:u w:val="single"/>
+            <w:rtl w:val="0"/>
+          </w:rPr>
+          <w:t xml:space="preserve">SE-29</w:t>
+        </w:r>
+      </w:hyperlink>
+      <w:r>
+        <w:rPr>
+          <w:sz w:val="24"/>
+          <w:szCs w:val="24"/>
+          <w:rtl w:val="0"/>
+        </w:rPr>
+        <w:t xml:space="preserve"> and is stuck with a couple of doubts and will connect with Siddhesh for pair-programming.</w:t>
+      </w:r>
+    </w:p>
+    <w:p>
+      <w:pPr>
+        <w:widowControl w:val="0"/>
+        <w:numPr>
+          <w:ilvl w:val="0"/>
+          <w:numId w:val="22"/>
+        </w:numPr>
+        <w:ind w:left="720" w:hanging="360"/>
+        <w:rPr>
+          <w:sz w:val="24"/>
+          <w:szCs w:val="24"/>
+        </w:rPr>
+      </w:pPr>
+      <w:r>
+        <w:rPr>
+          <w:sz w:val="24"/>
+          <w:szCs w:val="24"/>
+          <w:rtl w:val="0"/>
+        </w:rPr>
+        <w:t xml:space="preserve">Paridhi has almost completed her task.</w:t>
+      </w:r>
+    </w:p>
+    <w:p>
+      <w:pPr>
+        <w:widowControl w:val="0"/>
+        <w:spacing w:line="240" w:lineRule="auto"/>
+        <w:rPr>
+          <w:b w:val="1"/>
+          <w:sz w:val="24"/>
+          <w:szCs w:val="24"/>
+        </w:rPr>
+      </w:pPr>
+      <w:r>
+        <w:rPr>
+          <w:b w:val="1"/>
+          <w:sz w:val="24"/>
+          <w:szCs w:val="24"/>
+          <w:rtl w:val="0"/>
+        </w:rPr>
+        <w:t xml:space="preserve">Key Decisions:</w:t>
+      </w:r>
+    </w:p>
+    <w:p>
+      <w:pPr>
+        <w:widowControl w:val="0"/>
+        <w:numPr>
+          <w:ilvl w:val="0"/>
+          <w:numId w:val="22"/>
+        </w:numPr>
+        <w:ind w:left="720" w:hanging="360"/>
+        <w:rPr>
+          <w:sz w:val="24"/>
+          <w:szCs w:val="24"/>
+        </w:rPr>
+      </w:pPr>
+      <w:r>
+        <w:rPr>
+          <w:sz w:val="24"/>
+          <w:szCs w:val="24"/>
+          <w:rtl w:val="0"/>
+        </w:rPr>
+        <w:t xml:space="preserve">Everyone would be trying to finish the tasks at hand by this week and will create Pull Requests to the main branch</w:t>
+      </w:r>
+    </w:p>
+    <w:p>
+      <w:pPr>
+        <w:widowControl w:val="0"/>
+        <w:numPr>
+          <w:ilvl w:val="0"/>
+          <w:numId w:val="22"/>
+        </w:numPr>
+        <w:ind w:left="720" w:hanging="360"/>
+        <w:rPr>
+          <w:sz w:val="24"/>
+          <w:szCs w:val="24"/>
+        </w:rPr>
+      </w:pPr>
+      <w:r>
+        <w:rPr>
+          <w:sz w:val="24"/>
+          <w:szCs w:val="24"/>
+          <w:rtl w:val="0"/>
+        </w:rPr>
+        <w:t xml:space="preserve">Everyone to code-review one and another’s PR and approve the PR. </w:t>
+      </w:r>
+    </w:p>
+    <w:p>
+      <w:pPr>
+        <w:widowControl w:val="0"/>
+        <w:rPr>
+          <w:b w:val="1"/>
+          <w:sz w:val="24"/>
+          <w:szCs w:val="24"/>
+        </w:rPr>
+      </w:pPr>
+      <w:r>
+        <w:rPr>
+          <w:b w:val="1"/>
+          <w:sz w:val="24"/>
+          <w:szCs w:val="24"/>
+          <w:rtl w:val="0"/>
+        </w:rPr>
+        <w:t xml:space="preserve">Action Items:</w:t>
+      </w:r>
+    </w:p>
+    <w:p>
+      <w:pPr>
+        <w:widowControl w:val="0"/>
+        <w:numPr>
+          <w:ilvl w:val="0"/>
+          <w:numId w:val="12"/>
+        </w:numPr>
+        <w:ind w:left="720" w:hanging="360"/>
+        <w:rPr>
+          <w:sz w:val="24"/>
+          <w:szCs w:val="24"/>
+        </w:rPr>
+      </w:pPr>
+      <w:r>
+        <w:rPr>
+          <w:sz w:val="24"/>
+          <w:szCs w:val="24"/>
+          <w:rtl w:val="0"/>
+        </w:rPr>
+        <w:t xml:space="preserve">Siddhesh to merge all the PR’s before presentation.</w:t>
+      </w:r>
+    </w:p>
+    <w:p>
+      <w:pPr>
+        <w:widowControl w:val="0"/>
+        <w:numPr>
+          <w:ilvl w:val="0"/>
+          <w:numId w:val="12"/>
+        </w:numPr>
+        <w:ind w:left="720" w:hanging="360"/>
+        <w:rPr>
+          <w:sz w:val="24"/>
+          <w:szCs w:val="24"/>
+        </w:rPr>
+      </w:pPr>
+      <w:r>
+        <w:rPr>
+          <w:sz w:val="24"/>
+          <w:szCs w:val="24"/>
+          <w:rtl w:val="0"/>
+        </w:rPr>
+        <w:t xml:space="preserve">Documentation submission needed for Iteration 2 is going to be split and started.</w:t>
+      </w:r>
+    </w:p>
+    <w:p>
+      <w:pPr>
+        <w:widowControl w:val="0"/>
+        <w:jc w:val="center"/>
+        <w:rPr>
+          <w:b w:val="1"/>
+          <w:sz w:val="24"/>
+          <w:szCs w:val="24"/>
+          <w:u w:val="single"/>
+        </w:rPr>
+      </w:pPr>
+      <w:r>
+        <w:rPr>
+          <w:rtl w:val="0"/>
+        </w:rPr>
+      </w:r>
+    </w:p>
+    <w:p>
+      <w:pPr>
+        <w:widowControl w:val="0"/>
+        <w:jc w:val="center"/>
+        <w:rPr>
+          <w:b w:val="1"/>
+          <w:sz w:val="24"/>
+          <w:szCs w:val="24"/>
+          <w:u w:val="single"/>
+        </w:rPr>
+      </w:pPr>
+      <w:r>
+        <w:rPr>
+          <w:rtl w:val="0"/>
+        </w:rPr>
+      </w:r>
+    </w:p>
+    <w:p>
+      <w:pPr>
+        <w:widowControl w:val="0"/>
+        <w:jc w:val="center"/>
+        <w:rPr>
+          <w:b w:val="1"/>
+          <w:sz w:val="24"/>
+          <w:szCs w:val="24"/>
+          <w:u w:val="single"/>
+        </w:rPr>
+      </w:pPr>
+      <w:r>
+        <w:rPr>
+          <w:b w:val="1"/>
+          <w:sz w:val="24"/>
+          <w:szCs w:val="24"/>
+          <w:u w:val="single"/>
+          <w:rtl w:val="0"/>
+        </w:rPr>
+        <w:t xml:space="preserve">Meeting 10</w:t>
+      </w:r>
+    </w:p>
+    <w:p>
+      <w:pPr>
+        <w:widowControl w:val="0"/>
+        <w:rPr>
+          <w:b w:val="1"/>
+          <w:sz w:val="24"/>
+          <w:szCs w:val="24"/>
+          <w:u w:val="single"/>
+        </w:rPr>
+      </w:pPr>
+      <w:r>
+        <w:rPr>
+          <w:rtl w:val="0"/>
+        </w:rPr>
+      </w:r>
+    </w:p>
+    <w:p>
+      <w:pPr>
+        <w:widowControl w:val="0"/>
+        <w:rPr>
+          <w:sz w:val="24"/>
+          <w:szCs w:val="24"/>
+        </w:rPr>
+      </w:pPr>
+      <w:r>
+        <w:rPr>
+          <w:b w:val="1"/>
+          <w:sz w:val="24"/>
+          <w:szCs w:val="24"/>
+          <w:rtl w:val="0"/>
+        </w:rPr>
+        <w:t xml:space="preserve">Date and Time:</w:t>
+      </w:r>
+      <w:r>
+        <w:rPr>
+          <w:sz w:val="24"/>
+          <w:szCs w:val="24"/>
+          <w:rtl w:val="0"/>
+        </w:rPr>
+        <w:t xml:space="preserve">  10/30/2023</w:t>
+      </w:r>
+    </w:p>
+    <w:p>
+      <w:pPr>
+        <w:widowControl w:val="0"/>
+        <w:rPr>
+          <w:sz w:val="24"/>
+          <w:szCs w:val="24"/>
+        </w:rPr>
+      </w:pPr>
+      <w:r>
+        <w:rPr>
+          <w:b w:val="1"/>
+          <w:sz w:val="24"/>
+          <w:szCs w:val="24"/>
+          <w:rtl w:val="0"/>
+        </w:rPr>
+        <w:t xml:space="preserve">Place</w:t>
+      </w:r>
+      <w:r>
+        <w:rPr>
+          <w:sz w:val="24"/>
+          <w:szCs w:val="24"/>
+          <w:rtl w:val="0"/>
+        </w:rPr>
+        <w:t xml:space="preserve">: voice call</w:t>
+      </w:r>
+    </w:p>
+    <w:p>
+      <w:pPr>
+        <w:widowControl w:val="0"/>
+        <w:rPr>
+          <w:sz w:val="24"/>
+          <w:szCs w:val="24"/>
+        </w:rPr>
+      </w:pPr>
+      <w:r>
+        <w:rPr>
+          <w:b w:val="1"/>
+          <w:sz w:val="24"/>
+          <w:szCs w:val="24"/>
+          <w:rtl w:val="0"/>
+        </w:rPr>
+        <w:t xml:space="preserve">Participants:</w:t>
+      </w:r>
+      <w:r>
+        <w:rPr>
+          <w:sz w:val="24"/>
+          <w:szCs w:val="24"/>
+          <w:rtl w:val="0"/>
+        </w:rPr>
+        <w:t xml:space="preserve"> Siddhesh, Deepali</w:t>
+      </w:r>
+    </w:p>
+    <w:p>
+      <w:pPr>
+        <w:widowControl w:val="0"/>
+        <w:rPr>
+          <w:sz w:val="24"/>
+          <w:szCs w:val="24"/>
+        </w:rPr>
+      </w:pPr>
+      <w:r>
+        <w:rPr>
+          <w:b w:val="1"/>
+          <w:sz w:val="24"/>
+          <w:szCs w:val="24"/>
+          <w:rtl w:val="0"/>
+        </w:rPr>
+        <w:t xml:space="preserve">Minutes taker: </w:t>
+      </w:r>
+      <w:r>
+        <w:rPr>
+          <w:sz w:val="24"/>
+          <w:szCs w:val="24"/>
+          <w:rtl w:val="0"/>
+        </w:rPr>
+        <w:t xml:space="preserve">Deepali</w:t>
+      </w:r>
+    </w:p>
+    <w:p>
+      <w:pPr>
+        <w:widowControl w:val="0"/>
+        <w:rPr>
+          <w:sz w:val="24"/>
+          <w:szCs w:val="24"/>
+        </w:rPr>
+      </w:pPr>
+      <w:r>
+        <w:rPr>
+          <w:b w:val="1"/>
+          <w:sz w:val="24"/>
+          <w:szCs w:val="24"/>
+          <w:rtl w:val="0"/>
+        </w:rPr>
+        <w:t xml:space="preserve">Timekeeper: </w:t>
+      </w:r>
+      <w:r>
+        <w:rPr>
+          <w:sz w:val="24"/>
+          <w:szCs w:val="24"/>
+          <w:rtl w:val="0"/>
+        </w:rPr>
+        <w:t xml:space="preserve">Deepali</w:t>
+      </w:r>
+    </w:p>
+    <w:p>
+      <w:pPr>
+        <w:widowControl w:val="0"/>
+        <w:rPr>
+          <w:sz w:val="24"/>
+          <w:szCs w:val="24"/>
+        </w:rPr>
+      </w:pPr>
+      <w:r>
+        <w:rPr>
+          <w:b w:val="1"/>
+          <w:sz w:val="24"/>
+          <w:szCs w:val="24"/>
+          <w:rtl w:val="0"/>
+        </w:rPr>
+        <w:t xml:space="preserve">Purpose: </w:t>
+      </w:r>
+      <w:r>
+        <w:rPr>
+          <w:sz w:val="24"/>
+          <w:szCs w:val="24"/>
+          <w:rtl w:val="0"/>
+        </w:rPr>
+        <w:t xml:space="preserve">Weekly team meeting call</w:t>
+      </w:r>
+    </w:p>
+    <w:p>
+      <w:pPr>
+        <w:widowControl w:val="0"/>
+        <w:rPr>
+          <w:b w:val="1"/>
+          <w:sz w:val="24"/>
+          <w:szCs w:val="24"/>
+        </w:rPr>
+      </w:pPr>
+      <w:r>
+        <w:rPr>
+          <w:b w:val="1"/>
+          <w:sz w:val="24"/>
+          <w:szCs w:val="24"/>
+          <w:rtl w:val="0"/>
+        </w:rPr>
+        <w:t xml:space="preserve">Agenda: </w:t>
+      </w:r>
+    </w:p>
+    <w:p>
+      <w:pPr>
+        <w:widowControl w:val="0"/>
+        <w:numPr>
+          <w:ilvl w:val="0"/>
+          <w:numId w:val="21"/>
+        </w:numPr>
+        <w:ind w:left="720" w:hanging="360"/>
+        <w:rPr>
+          <w:sz w:val="24"/>
+          <w:szCs w:val="24"/>
+        </w:rPr>
+      </w:pPr>
+      <w:r>
+        <w:rPr>
+          <w:sz w:val="24"/>
+          <w:szCs w:val="24"/>
+          <w:rtl w:val="0"/>
+        </w:rPr>
+        <w:t xml:space="preserve">Discuss progress so far on the assigned tasks</w:t>
+      </w:r>
+    </w:p>
+    <w:p>
+      <w:pPr>
+        <w:widowControl w:val="0"/>
+        <w:rPr>
+          <w:b w:val="1"/>
+          <w:sz w:val="24"/>
+          <w:szCs w:val="24"/>
+        </w:rPr>
+      </w:pPr>
+      <w:r>
+        <w:rPr>
+          <w:b w:val="1"/>
+          <w:sz w:val="24"/>
+          <w:szCs w:val="24"/>
+          <w:rtl w:val="0"/>
+        </w:rPr>
+        <w:t xml:space="preserve">Discussions:</w:t>
+      </w:r>
+    </w:p>
+    <w:p>
+      <w:pPr>
+        <w:widowControl w:val="0"/>
+        <w:numPr>
+          <w:ilvl w:val="0"/>
+          <w:numId w:val="22"/>
+        </w:numPr>
+        <w:ind w:left="720" w:hanging="360"/>
+        <w:rPr>
+          <w:sz w:val="24"/>
+          <w:szCs w:val="24"/>
+        </w:rPr>
+      </w:pPr>
+      <w:r>
+        <w:rPr>
+          <w:sz w:val="24"/>
+          <w:szCs w:val="24"/>
+          <w:rtl w:val="0"/>
+        </w:rPr>
+        <w:t xml:space="preserve">Deepali is learning react and working on SE-14 </w:t>
+      </w:r>
+    </w:p>
+    <w:p>
+      <w:pPr>
+        <w:widowControl w:val="0"/>
+        <w:spacing w:line="240" w:lineRule="auto"/>
+        <w:rPr>
+          <w:b w:val="1"/>
+          <w:sz w:val="24"/>
+          <w:szCs w:val="24"/>
+        </w:rPr>
+      </w:pPr>
+      <w:r>
+        <w:rPr>
+          <w:b w:val="1"/>
+          <w:sz w:val="24"/>
+          <w:szCs w:val="24"/>
+          <w:rtl w:val="0"/>
+        </w:rPr>
+        <w:t xml:space="preserve">Key Decisions:</w:t>
+      </w:r>
+    </w:p>
+    <w:p>
+      <w:pPr>
+        <w:widowControl w:val="0"/>
+        <w:numPr>
+          <w:ilvl w:val="0"/>
+          <w:numId w:val="22"/>
+        </w:numPr>
+        <w:ind w:left="720" w:hanging="360"/>
+        <w:rPr>
+          <w:sz w:val="24"/>
+          <w:szCs w:val="24"/>
+        </w:rPr>
+      </w:pPr>
+      <w:r>
+        <w:rPr>
+          <w:sz w:val="24"/>
+          <w:szCs w:val="24"/>
+          <w:rtl w:val="0"/>
+        </w:rPr>
+        <w:t xml:space="preserve">Try to finish the task by this week.</w:t>
+      </w:r>
+      <w:r>
+        <w:rPr>
+          <w:rtl w:val="0"/>
+        </w:rPr>
+      </w:r>
+    </w:p>
+    <w:p>
+      <w:pPr>
+        <w:widowControl w:val="0"/>
+        <w:jc w:val="center"/>
+        <w:rPr>
+          <w:b w:val="1"/>
+          <w:sz w:val="24"/>
+          <w:szCs w:val="24"/>
+          <w:u w:val="single"/>
+        </w:rPr>
+      </w:pPr>
+      <w:r>
+        <w:rPr>
+          <w:rtl w:val="0"/>
+        </w:rPr>
+      </w:r>
+    </w:p>
+    <w:p>
+      <w:pPr>
+        <w:widowControl w:val="0"/>
+        <w:jc w:val="center"/>
+        <w:rPr>
+          <w:b w:val="1"/>
+          <w:sz w:val="24"/>
+          <w:szCs w:val="24"/>
+          <w:u w:val="single"/>
+        </w:rPr>
+      </w:pPr>
+      <w:r>
+        <w:rPr>
+          <w:b w:val="1"/>
+          <w:sz w:val="24"/>
+          <w:szCs w:val="24"/>
+          <w:u w:val="single"/>
+          <w:rtl w:val="0"/>
+        </w:rPr>
+        <w:t xml:space="preserve">Meeting 9</w:t>
+      </w:r>
+    </w:p>
+    <w:p>
+      <w:pPr>
+        <w:widowControl w:val="0"/>
+        <w:rPr>
+          <w:b w:val="1"/>
+          <w:sz w:val="24"/>
+          <w:szCs w:val="24"/>
+          <w:u w:val="single"/>
+        </w:rPr>
+      </w:pPr>
+      <w:r>
+        <w:rPr>
+          <w:rtl w:val="0"/>
+        </w:rPr>
+      </w:r>
+    </w:p>
+    <w:p>
+      <w:pPr>
+        <w:widowControl w:val="0"/>
+        <w:rPr>
+          <w:sz w:val="24"/>
+          <w:szCs w:val="24"/>
+        </w:rPr>
+      </w:pPr>
+      <w:r>
+        <w:rPr>
+          <w:b w:val="1"/>
+          <w:sz w:val="24"/>
+          <w:szCs w:val="24"/>
+          <w:rtl w:val="0"/>
+        </w:rPr>
+        <w:t xml:space="preserve">Date and Time:</w:t>
+      </w:r>
+      <w:r>
+        <w:rPr>
+          <w:sz w:val="24"/>
+          <w:szCs w:val="24"/>
+          <w:rtl w:val="0"/>
+        </w:rPr>
+        <w:t xml:space="preserve">  10/30/2023</w:t>
+      </w:r>
+    </w:p>
+    <w:p>
+      <w:pPr>
+        <w:widowControl w:val="0"/>
+        <w:rPr>
+          <w:sz w:val="24"/>
+          <w:szCs w:val="24"/>
+        </w:rPr>
+      </w:pPr>
+      <w:r>
+        <w:rPr>
+          <w:b w:val="1"/>
+          <w:sz w:val="24"/>
+          <w:szCs w:val="24"/>
+          <w:rtl w:val="0"/>
+        </w:rPr>
+        <w:t xml:space="preserve">Place</w:t>
+      </w:r>
+      <w:r>
+        <w:rPr>
+          <w:sz w:val="24"/>
+          <w:szCs w:val="24"/>
+          <w:rtl w:val="0"/>
+        </w:rPr>
+        <w:t xml:space="preserve">: Online, discord voice channel</w:t>
+      </w:r>
+    </w:p>
+    <w:p>
+      <w:pPr>
+        <w:widowControl w:val="0"/>
+        <w:rPr>
+          <w:sz w:val="24"/>
+          <w:szCs w:val="24"/>
+        </w:rPr>
+      </w:pPr>
+      <w:r>
+        <w:rPr>
+          <w:b w:val="1"/>
+          <w:sz w:val="24"/>
+          <w:szCs w:val="24"/>
+          <w:rtl w:val="0"/>
+        </w:rPr>
+        <w:t xml:space="preserve">Participants:</w:t>
+      </w:r>
+      <w:r>
+        <w:rPr>
+          <w:sz w:val="24"/>
+          <w:szCs w:val="24"/>
+          <w:rtl w:val="0"/>
+        </w:rPr>
+        <w:t xml:space="preserve"> Siddhesh, Pushkar, Ayush, Ramya, Supriya</w:t>
+      </w:r>
+    </w:p>
+    <w:p>
+      <w:pPr>
+        <w:widowControl w:val="0"/>
+        <w:rPr>
+          <w:sz w:val="24"/>
+          <w:szCs w:val="24"/>
+        </w:rPr>
+      </w:pPr>
+      <w:r>
+        <w:rPr>
+          <w:b w:val="1"/>
+          <w:sz w:val="24"/>
+          <w:szCs w:val="24"/>
+          <w:rtl w:val="0"/>
+        </w:rPr>
+        <w:t xml:space="preserve">Minutes taker: </w:t>
+      </w:r>
+      <w:r>
+        <w:rPr>
+          <w:sz w:val="24"/>
+          <w:szCs w:val="24"/>
+          <w:rtl w:val="0"/>
+        </w:rPr>
+        <w:t xml:space="preserve">Siddhesh</w:t>
+      </w:r>
+    </w:p>
+    <w:p>
+      <w:pPr>
+        <w:widowControl w:val="0"/>
+        <w:rPr>
+          <w:sz w:val="24"/>
+          <w:szCs w:val="24"/>
+        </w:rPr>
+      </w:pPr>
+      <w:r>
+        <w:rPr>
+          <w:b w:val="1"/>
+          <w:sz w:val="24"/>
+          <w:szCs w:val="24"/>
+          <w:rtl w:val="0"/>
+        </w:rPr>
+        <w:t xml:space="preserve">Timekeeper: </w:t>
+      </w:r>
+      <w:r>
+        <w:rPr>
+          <w:sz w:val="24"/>
+          <w:szCs w:val="24"/>
+          <w:rtl w:val="0"/>
+        </w:rPr>
+        <w:t xml:space="preserve">Siddhesh</w:t>
+      </w:r>
+    </w:p>
+    <w:p>
+      <w:pPr>
+        <w:widowControl w:val="0"/>
+        <w:rPr>
+          <w:sz w:val="24"/>
+          <w:szCs w:val="24"/>
+        </w:rPr>
+      </w:pPr>
+      <w:r>
+        <w:rPr>
+          <w:b w:val="1"/>
+          <w:sz w:val="24"/>
+          <w:szCs w:val="24"/>
+          <w:rtl w:val="0"/>
+        </w:rPr>
+        <w:t xml:space="preserve">Purpose: </w:t>
+      </w:r>
+      <w:r>
+        <w:rPr>
+          <w:sz w:val="24"/>
+          <w:szCs w:val="24"/>
+          <w:rtl w:val="0"/>
+        </w:rPr>
+        <w:t xml:space="preserve">Weekly team meeting call</w:t>
+      </w:r>
+    </w:p>
+    <w:p>
+      <w:pPr>
+        <w:widowControl w:val="0"/>
+        <w:rPr>
+          <w:b w:val="1"/>
+          <w:sz w:val="24"/>
+          <w:szCs w:val="24"/>
+        </w:rPr>
+      </w:pPr>
+      <w:r>
+        <w:rPr>
+          <w:b w:val="1"/>
+          <w:sz w:val="24"/>
+          <w:szCs w:val="24"/>
+          <w:rtl w:val="0"/>
+        </w:rPr>
+        <w:t xml:space="preserve">Agenda: </w:t>
+      </w:r>
+    </w:p>
+    <w:p>
+      <w:pPr>
+        <w:widowControl w:val="0"/>
+        <w:numPr>
+          <w:ilvl w:val="0"/>
+          <w:numId w:val="21"/>
+        </w:numPr>
+        <w:ind w:left="720" w:hanging="360"/>
+        <w:rPr>
+          <w:sz w:val="24"/>
+          <w:szCs w:val="24"/>
+        </w:rPr>
+      </w:pPr>
+      <w:r>
+        <w:rPr>
+          <w:sz w:val="24"/>
+          <w:szCs w:val="24"/>
+          <w:rtl w:val="0"/>
+        </w:rPr>
+        <w:t xml:space="preserve">Discuss progress so far on the assigned tasks</w:t>
+      </w:r>
+    </w:p>
+    <w:p>
+      <w:pPr>
+        <w:widowControl w:val="0"/>
+        <w:rPr>
+          <w:b w:val="1"/>
+          <w:sz w:val="24"/>
+          <w:szCs w:val="24"/>
+        </w:rPr>
+      </w:pPr>
+      <w:r>
+        <w:rPr>
+          <w:b w:val="1"/>
+          <w:sz w:val="24"/>
+          <w:szCs w:val="24"/>
+          <w:rtl w:val="0"/>
+        </w:rPr>
+        <w:t xml:space="preserve">Discussions:</w:t>
+      </w:r>
+    </w:p>
+    <w:p>
+      <w:pPr>
+        <w:widowControl w:val="0"/>
+        <w:numPr>
+          <w:ilvl w:val="0"/>
+          <w:numId w:val="22"/>
+        </w:numPr>
+        <w:ind w:left="720" w:hanging="360"/>
+        <w:rPr>
+          <w:sz w:val="24"/>
+          <w:szCs w:val="24"/>
+        </w:rPr>
+      </w:pPr>
+      <w:r>
+        <w:rPr>
+          <w:sz w:val="24"/>
+          <w:szCs w:val="24"/>
+          <w:rtl w:val="0"/>
+        </w:rPr>
+        <w:t xml:space="preserve">Pushkar showed a demo of the login functionality working and integrated with the app</w:t>
+      </w:r>
+    </w:p>
+    <w:p>
+      <w:pPr>
+        <w:widowControl w:val="0"/>
+        <w:numPr>
+          <w:ilvl w:val="0"/>
+          <w:numId w:val="22"/>
+        </w:numPr>
+        <w:ind w:left="720" w:hanging="360"/>
+        <w:rPr>
+          <w:sz w:val="24"/>
+          <w:szCs w:val="24"/>
+          <w:u w:val="none"/>
+        </w:rPr>
+      </w:pPr>
+      <w:r>
+        <w:rPr>
+          <w:sz w:val="24"/>
+          <w:szCs w:val="24"/>
+          <w:rtl w:val="0"/>
+        </w:rPr>
+        <w:t xml:space="preserve">We discussed individual progress for the currently assigned tasks so far</w:t>
+      </w:r>
+    </w:p>
+    <w:p>
+      <w:pPr>
+        <w:widowControl w:val="0"/>
+        <w:numPr>
+          <w:ilvl w:val="0"/>
+          <w:numId w:val="22"/>
+        </w:numPr>
+        <w:ind w:left="720" w:hanging="360"/>
+        <w:rPr>
+          <w:sz w:val="24"/>
+          <w:szCs w:val="24"/>
+          <w:u w:val="none"/>
+        </w:rPr>
+      </w:pPr>
+      <w:r>
+        <w:rPr>
+          <w:sz w:val="24"/>
+          <w:szCs w:val="24"/>
+          <w:rtl w:val="0"/>
+        </w:rPr>
+        <w:t xml:space="preserve">Supriya is done with creating the user profile page and is now working on styling the page. She should be done with her jira task </w:t>
+      </w:r>
+      <w:hyperlink r:id="rId10">
+        <w:r>
+          <w:rPr>
+            <w:color w:val="1155cc"/>
+            <w:sz w:val="24"/>
+            <w:szCs w:val="24"/>
+            <w:u w:val="single"/>
+            <w:rtl w:val="0"/>
+          </w:rPr>
+          <w:t xml:space="preserve">SE-34</w:t>
+        </w:r>
+      </w:hyperlink>
+      <w:r>
+        <w:rPr>
+          <w:sz w:val="24"/>
+          <w:szCs w:val="24"/>
+          <w:rtl w:val="0"/>
+        </w:rPr>
+        <w:t xml:space="preserve"> by the end of this week and would start working on creating a video history page as part of the jira task </w:t>
+      </w:r>
+      <w:hyperlink r:id="rId11">
+        <w:r>
+          <w:rPr>
+            <w:color w:val="1155cc"/>
+            <w:sz w:val="24"/>
+            <w:szCs w:val="24"/>
+            <w:u w:val="single"/>
+            <w:rtl w:val="0"/>
+          </w:rPr>
+          <w:t xml:space="preserve">SE-35</w:t>
+        </w:r>
+      </w:hyperlink>
+      <w:r>
+        <w:rPr>
+          <w:rtl w:val="0"/>
+        </w:rPr>
+      </w:r>
+    </w:p>
+    <w:p>
+      <w:pPr>
+        <w:widowControl w:val="0"/>
+        <w:numPr>
+          <w:ilvl w:val="0"/>
+          <w:numId w:val="22"/>
+        </w:numPr>
+        <w:ind w:left="720" w:hanging="360"/>
+        <w:rPr>
+          <w:sz w:val="24"/>
+          <w:szCs w:val="24"/>
+          <w:u w:val="none"/>
+        </w:rPr>
+      </w:pPr>
+      <w:r>
+        <w:rPr>
+          <w:sz w:val="24"/>
+          <w:szCs w:val="24"/>
+          <w:rtl w:val="0"/>
+        </w:rPr>
+        <w:t xml:space="preserve">Pushkar as part of the jira task </w:t>
+      </w:r>
+      <w:hyperlink r:id="rId12">
+        <w:r>
+          <w:rPr>
+            <w:color w:val="1155cc"/>
+            <w:sz w:val="24"/>
+            <w:szCs w:val="24"/>
+            <w:u w:val="single"/>
+            <w:rtl w:val="0"/>
+          </w:rPr>
+          <w:t xml:space="preserve">SE-25</w:t>
+        </w:r>
+      </w:hyperlink>
+      <w:r>
+        <w:rPr>
+          <w:sz w:val="24"/>
+          <w:szCs w:val="24"/>
+          <w:rtl w:val="0"/>
+        </w:rPr>
+        <w:t xml:space="preserve"> is done with setting up a firebase account and integrating firebase with the project. He has also implemented Firebase Auth with Google into the project and is now working on getting the code checked-in and reviewed. Once done with the current task, he is going to start working on creating a session timer component as part of </w:t>
+      </w:r>
+      <w:hyperlink r:id="rId13">
+        <w:r>
+          <w:rPr>
+            <w:color w:val="1155cc"/>
+            <w:sz w:val="24"/>
+            <w:szCs w:val="24"/>
+            <w:u w:val="single"/>
+            <w:rtl w:val="0"/>
+          </w:rPr>
+          <w:t xml:space="preserve">SE-32</w:t>
+        </w:r>
+      </w:hyperlink>
+      <w:r>
+        <w:rPr>
+          <w:sz w:val="24"/>
+          <w:szCs w:val="24"/>
+          <w:rtl w:val="0"/>
+        </w:rPr>
+        <w:t xml:space="preserve"> which would be used to keep track of a study session</w:t>
+      </w:r>
+    </w:p>
+    <w:p>
+      <w:pPr>
+        <w:widowControl w:val="0"/>
+        <w:numPr>
+          <w:ilvl w:val="0"/>
+          <w:numId w:val="22"/>
+        </w:numPr>
+        <w:ind w:left="720" w:hanging="360"/>
+        <w:rPr>
+          <w:sz w:val="24"/>
+          <w:szCs w:val="24"/>
+          <w:u w:val="none"/>
+        </w:rPr>
+      </w:pPr>
+      <w:r>
+        <w:rPr>
+          <w:sz w:val="24"/>
+          <w:szCs w:val="24"/>
+          <w:rtl w:val="0"/>
+        </w:rPr>
+        <w:t xml:space="preserve">Ayush is continuing to make progress on his jira task </w:t>
+      </w:r>
+      <w:hyperlink r:id="rId14">
+        <w:r>
+          <w:rPr>
+            <w:color w:val="1155cc"/>
+            <w:sz w:val="24"/>
+            <w:szCs w:val="24"/>
+            <w:u w:val="single"/>
+            <w:rtl w:val="0"/>
+          </w:rPr>
+          <w:t xml:space="preserve">SE-38</w:t>
+        </w:r>
+      </w:hyperlink>
+      <w:r>
+        <w:rPr>
+          <w:sz w:val="24"/>
+          <w:szCs w:val="24"/>
+          <w:rtl w:val="0"/>
+        </w:rPr>
+        <w:t xml:space="preserve"> to create the user on-boarding page</w:t>
+      </w:r>
+    </w:p>
+    <w:p>
+      <w:pPr>
+        <w:widowControl w:val="0"/>
+        <w:numPr>
+          <w:ilvl w:val="0"/>
+          <w:numId w:val="22"/>
+        </w:numPr>
+        <w:ind w:left="720" w:hanging="360"/>
+        <w:rPr>
+          <w:sz w:val="24"/>
+          <w:szCs w:val="24"/>
+          <w:u w:val="none"/>
+        </w:rPr>
+      </w:pPr>
+      <w:r>
+        <w:rPr>
+          <w:sz w:val="24"/>
+          <w:szCs w:val="24"/>
+          <w:rtl w:val="0"/>
+        </w:rPr>
+        <w:t xml:space="preserve">Ramya is learning react and continuing to work on the task </w:t>
+      </w:r>
+      <w:hyperlink r:id="rId15">
+        <w:r>
+          <w:rPr>
+            <w:color w:val="1155cc"/>
+            <w:sz w:val="24"/>
+            <w:szCs w:val="24"/>
+            <w:u w:val="single"/>
+            <w:rtl w:val="0"/>
+          </w:rPr>
+          <w:t xml:space="preserve">SE-29</w:t>
+        </w:r>
+      </w:hyperlink>
+      <w:r>
+        <w:rPr>
+          <w:sz w:val="24"/>
+          <w:szCs w:val="24"/>
+          <w:rtl w:val="0"/>
+        </w:rPr>
+        <w:t xml:space="preserve"> for a “See all videos” page</w:t>
+      </w:r>
+    </w:p>
+    <w:p>
+      <w:pPr>
+        <w:widowControl w:val="0"/>
+        <w:numPr>
+          <w:ilvl w:val="0"/>
+          <w:numId w:val="22"/>
+        </w:numPr>
+        <w:ind w:left="720" w:hanging="360"/>
+        <w:rPr>
+          <w:sz w:val="24"/>
+          <w:szCs w:val="24"/>
+          <w:u w:val="none"/>
+        </w:rPr>
+      </w:pPr>
+      <w:r>
+        <w:rPr>
+          <w:sz w:val="24"/>
+          <w:szCs w:val="24"/>
+          <w:rtl w:val="0"/>
+        </w:rPr>
+        <w:t xml:space="preserve">Siddhesh is done with development on the task </w:t>
+      </w:r>
+      <w:hyperlink r:id="rId16">
+        <w:r>
+          <w:rPr>
+            <w:color w:val="1155cc"/>
+            <w:sz w:val="24"/>
+            <w:szCs w:val="24"/>
+            <w:u w:val="single"/>
+            <w:rtl w:val="0"/>
+          </w:rPr>
+          <w:t xml:space="preserve">SE-27</w:t>
+        </w:r>
+      </w:hyperlink>
+      <w:r>
+        <w:rPr>
+          <w:sz w:val="24"/>
+          <w:szCs w:val="24"/>
+          <w:rtl w:val="0"/>
+        </w:rPr>
+        <w:t xml:space="preserve"> to create the search videos feed page. Currently he is testing the code and would get the code merged by Thursday this week. Once done he will start working on the task </w:t>
+      </w:r>
+      <w:hyperlink r:id="rId17">
+        <w:r>
+          <w:rPr>
+            <w:color w:val="1155cc"/>
+            <w:sz w:val="24"/>
+            <w:szCs w:val="24"/>
+            <w:u w:val="single"/>
+            <w:rtl w:val="0"/>
+          </w:rPr>
+          <w:t xml:space="preserve">SE-31</w:t>
+        </w:r>
+      </w:hyperlink>
+      <w:r>
+        <w:rPr>
+          <w:sz w:val="24"/>
+          <w:szCs w:val="24"/>
+          <w:rtl w:val="0"/>
+        </w:rPr>
+        <w:t xml:space="preserve"> to create video experience buttons on the video watching page.</w:t>
+      </w:r>
+      <w:r>
+        <w:rPr>
+          <w:rtl w:val="0"/>
+        </w:rPr>
+      </w:r>
+    </w:p>
+    <w:p>
+      <w:pPr>
+        <w:widowControl w:val="0"/>
+        <w:spacing w:line="240" w:lineRule="auto"/>
+        <w:rPr>
+          <w:b w:val="1"/>
+          <w:sz w:val="24"/>
+          <w:szCs w:val="24"/>
+        </w:rPr>
+      </w:pPr>
+      <w:r>
+        <w:rPr>
+          <w:b w:val="1"/>
+          <w:sz w:val="24"/>
+          <w:szCs w:val="24"/>
+          <w:rtl w:val="0"/>
+        </w:rPr>
+        <w:t xml:space="preserve">Key Decisions:</w:t>
+      </w:r>
+    </w:p>
+    <w:p>
+      <w:pPr>
+        <w:widowControl w:val="0"/>
+        <w:numPr>
+          <w:ilvl w:val="0"/>
+          <w:numId w:val="22"/>
+        </w:numPr>
+        <w:ind w:left="720" w:hanging="360"/>
+        <w:rPr>
+          <w:sz w:val="24"/>
+          <w:szCs w:val="24"/>
+        </w:rPr>
+      </w:pPr>
+      <w:r>
+        <w:rPr>
+          <w:sz w:val="24"/>
+          <w:szCs w:val="24"/>
+          <w:rtl w:val="0"/>
+        </w:rPr>
+        <w:t xml:space="preserve">Everyone would be trying to finish the tasks at hand by this week </w:t>
+      </w:r>
+    </w:p>
+    <w:p>
+      <w:pPr>
+        <w:widowControl w:val="0"/>
+        <w:numPr>
+          <w:ilvl w:val="0"/>
+          <w:numId w:val="22"/>
+        </w:numPr>
+        <w:ind w:left="720" w:hanging="360"/>
+        <w:rPr>
+          <w:sz w:val="24"/>
+          <w:szCs w:val="24"/>
+        </w:rPr>
+      </w:pPr>
+      <w:r>
+        <w:rPr>
+          <w:sz w:val="24"/>
+          <w:szCs w:val="24"/>
+          <w:rtl w:val="0"/>
+        </w:rPr>
+        <w:t xml:space="preserve">Supriya, Pushkar and Siddhesh would pick new tasks once they are done with the current task. </w:t>
+      </w:r>
+    </w:p>
+    <w:p>
+      <w:pPr>
+        <w:widowControl w:val="0"/>
+        <w:rPr>
+          <w:b w:val="1"/>
+          <w:sz w:val="24"/>
+          <w:szCs w:val="24"/>
+        </w:rPr>
+      </w:pPr>
+      <w:r>
+        <w:rPr>
+          <w:b w:val="1"/>
+          <w:sz w:val="24"/>
+          <w:szCs w:val="24"/>
+          <w:rtl w:val="0"/>
+        </w:rPr>
+        <w:t xml:space="preserve">Action Items:</w:t>
+      </w:r>
+    </w:p>
+    <w:p>
+      <w:pPr>
+        <w:widowControl w:val="0"/>
+        <w:numPr>
+          <w:ilvl w:val="0"/>
+          <w:numId w:val="12"/>
+        </w:numPr>
+        <w:ind w:left="720" w:hanging="360"/>
+        <w:rPr>
+          <w:sz w:val="24"/>
+          <w:szCs w:val="24"/>
+        </w:rPr>
+      </w:pPr>
+      <w:r>
+        <w:rPr>
+          <w:sz w:val="24"/>
+          <w:szCs w:val="24"/>
+          <w:rtl w:val="0"/>
+        </w:rPr>
+        <w:t xml:space="preserve">Pushkar has been assigned the task of implementing the session timer functionality</w:t>
+      </w:r>
+    </w:p>
+    <w:p>
+      <w:pPr>
+        <w:widowControl w:val="0"/>
+        <w:numPr>
+          <w:ilvl w:val="0"/>
+          <w:numId w:val="12"/>
+        </w:numPr>
+        <w:ind w:left="720" w:hanging="360"/>
+        <w:rPr>
+          <w:sz w:val="24"/>
+          <w:szCs w:val="24"/>
+        </w:rPr>
+      </w:pPr>
+      <w:r>
+        <w:rPr>
+          <w:sz w:val="24"/>
+          <w:szCs w:val="24"/>
+          <w:rtl w:val="0"/>
+        </w:rPr>
+        <w:t xml:space="preserve">Supriya has been assigned the task of creating the “Video history” page</w:t>
+      </w:r>
+    </w:p>
+    <w:p>
+      <w:pPr>
+        <w:widowControl w:val="0"/>
+        <w:numPr>
+          <w:ilvl w:val="0"/>
+          <w:numId w:val="12"/>
+        </w:numPr>
+        <w:ind w:left="720" w:hanging="360"/>
+        <w:rPr>
+          <w:sz w:val="24"/>
+          <w:szCs w:val="24"/>
+        </w:rPr>
+      </w:pPr>
+      <w:r>
+        <w:rPr>
+          <w:sz w:val="24"/>
+          <w:szCs w:val="24"/>
+          <w:rtl w:val="0"/>
+        </w:rPr>
+        <w:t xml:space="preserve">Ramya and Ayush to try and finish their current task at hand by the end of this week. </w:t>
+      </w:r>
+    </w:p>
+    <w:p>
+      <w:pPr>
+        <w:widowControl w:val="0"/>
+        <w:numPr>
+          <w:ilvl w:val="0"/>
+          <w:numId w:val="12"/>
+        </w:numPr>
+        <w:ind w:left="720" w:hanging="360"/>
+        <w:rPr>
+          <w:sz w:val="24"/>
+          <w:szCs w:val="24"/>
+        </w:rPr>
+      </w:pPr>
+      <w:r>
+        <w:rPr>
+          <w:sz w:val="24"/>
+          <w:szCs w:val="24"/>
+          <w:rtl w:val="0"/>
+        </w:rPr>
+        <w:t xml:space="preserve">Siddhesh has been assigned the task to implement video watching experience buttons </w:t>
+      </w:r>
+    </w:p>
+    <w:p>
+      <w:pPr>
+        <w:widowControl w:val="0"/>
+        <w:jc w:val="center"/>
+        <w:rPr>
+          <w:b w:val="1"/>
+          <w:sz w:val="24"/>
+          <w:szCs w:val="24"/>
+          <w:u w:val="single"/>
+        </w:rPr>
+      </w:pPr>
+      <w:r>
+        <w:rPr>
+          <w:rtl w:val="0"/>
+        </w:rPr>
+      </w:r>
+    </w:p>
+    <w:p>
+      <w:pPr>
+        <w:widowControl w:val="0"/>
+        <w:jc w:val="center"/>
+        <w:rPr>
+          <w:b w:val="1"/>
+          <w:sz w:val="24"/>
+          <w:szCs w:val="24"/>
+          <w:u w:val="single"/>
+        </w:rPr>
+      </w:pPr>
+      <w:r>
+        <w:rPr>
+          <w:b w:val="1"/>
+          <w:sz w:val="24"/>
+          <w:szCs w:val="24"/>
+          <w:u w:val="single"/>
+          <w:rtl w:val="0"/>
+        </w:rPr>
+        <w:t xml:space="preserve">Meeting 8</w:t>
+      </w:r>
+    </w:p>
+    <w:p>
+      <w:pPr>
+        <w:widowControl w:val="0"/>
+        <w:rPr>
+          <w:b w:val="1"/>
+          <w:sz w:val="24"/>
+          <w:szCs w:val="24"/>
+          <w:u w:val="single"/>
+        </w:rPr>
+      </w:pPr>
+      <w:r>
+        <w:rPr>
+          <w:rtl w:val="0"/>
+        </w:rPr>
+      </w:r>
+    </w:p>
+    <w:p>
+      <w:pPr>
+        <w:widowControl w:val="0"/>
+        <w:rPr>
+          <w:sz w:val="24"/>
+          <w:szCs w:val="24"/>
+        </w:rPr>
+      </w:pPr>
+      <w:r>
+        <w:rPr>
+          <w:b w:val="1"/>
+          <w:sz w:val="24"/>
+          <w:szCs w:val="24"/>
+          <w:rtl w:val="0"/>
+        </w:rPr>
+        <w:t xml:space="preserve">Date and Time:</w:t>
+      </w:r>
+      <w:r>
+        <w:rPr>
+          <w:sz w:val="24"/>
+          <w:szCs w:val="24"/>
+          <w:rtl w:val="0"/>
+        </w:rPr>
+        <w:t xml:space="preserve">  10/23/2023</w:t>
+      </w:r>
+    </w:p>
+    <w:p>
+      <w:pPr>
+        <w:widowControl w:val="0"/>
+        <w:rPr>
+          <w:sz w:val="24"/>
+          <w:szCs w:val="24"/>
+        </w:rPr>
+      </w:pPr>
+      <w:r>
+        <w:rPr>
+          <w:b w:val="1"/>
+          <w:sz w:val="24"/>
+          <w:szCs w:val="24"/>
+          <w:rtl w:val="0"/>
+        </w:rPr>
+        <w:t xml:space="preserve">Place</w:t>
+      </w:r>
+      <w:r>
+        <w:rPr>
+          <w:sz w:val="24"/>
+          <w:szCs w:val="24"/>
+          <w:rtl w:val="0"/>
+        </w:rPr>
+        <w:t xml:space="preserve">: Online, discord voice channel</w:t>
+      </w:r>
+    </w:p>
+    <w:p>
+      <w:pPr>
+        <w:widowControl w:val="0"/>
+        <w:rPr>
+          <w:sz w:val="24"/>
+          <w:szCs w:val="24"/>
+        </w:rPr>
+      </w:pPr>
+      <w:r>
+        <w:rPr>
+          <w:b w:val="1"/>
+          <w:sz w:val="24"/>
+          <w:szCs w:val="24"/>
+          <w:rtl w:val="0"/>
+        </w:rPr>
+        <w:t xml:space="preserve">Participants:</w:t>
+      </w:r>
+      <w:r>
+        <w:rPr>
+          <w:sz w:val="24"/>
+          <w:szCs w:val="24"/>
+          <w:rtl w:val="0"/>
+        </w:rPr>
+        <w:t xml:space="preserve"> Siddhesh, Deepali, Pushkar, Paridhi, Ayush, Ramya, Supriya</w:t>
+      </w:r>
+    </w:p>
+    <w:p>
+      <w:pPr>
+        <w:widowControl w:val="0"/>
+        <w:rPr>
+          <w:sz w:val="24"/>
+          <w:szCs w:val="24"/>
+        </w:rPr>
+      </w:pPr>
+      <w:r>
+        <w:rPr>
+          <w:b w:val="1"/>
+          <w:sz w:val="24"/>
+          <w:szCs w:val="24"/>
+          <w:rtl w:val="0"/>
+        </w:rPr>
+        <w:t xml:space="preserve">Minutes taker: </w:t>
+      </w:r>
+      <w:r>
+        <w:rPr>
+          <w:sz w:val="24"/>
+          <w:szCs w:val="24"/>
+          <w:rtl w:val="0"/>
+        </w:rPr>
+        <w:t xml:space="preserve">Pushkar</w:t>
+      </w:r>
+    </w:p>
+    <w:p>
+      <w:pPr>
+        <w:widowControl w:val="0"/>
+        <w:rPr>
+          <w:sz w:val="24"/>
+          <w:szCs w:val="24"/>
+        </w:rPr>
+      </w:pPr>
+      <w:r>
+        <w:rPr>
+          <w:b w:val="1"/>
+          <w:sz w:val="24"/>
+          <w:szCs w:val="24"/>
+          <w:rtl w:val="0"/>
+        </w:rPr>
+        <w:t xml:space="preserve">Timekeeper: </w:t>
+      </w:r>
+      <w:r>
+        <w:rPr>
+          <w:sz w:val="24"/>
+          <w:szCs w:val="24"/>
+          <w:rtl w:val="0"/>
+        </w:rPr>
+        <w:t xml:space="preserve">Pushkar</w:t>
+      </w:r>
+    </w:p>
+    <w:p>
+      <w:pPr>
+        <w:widowControl w:val="0"/>
+        <w:rPr>
+          <w:sz w:val="24"/>
+          <w:szCs w:val="24"/>
+        </w:rPr>
+      </w:pPr>
+      <w:r>
+        <w:rPr>
+          <w:b w:val="1"/>
+          <w:sz w:val="24"/>
+          <w:szCs w:val="24"/>
+          <w:rtl w:val="0"/>
+        </w:rPr>
+        <w:t xml:space="preserve">Purpose: </w:t>
+      </w:r>
+      <w:r>
+        <w:rPr>
+          <w:sz w:val="24"/>
+          <w:szCs w:val="24"/>
+          <w:rtl w:val="0"/>
+        </w:rPr>
+        <w:t xml:space="preserve">Weekly team meeting call</w:t>
+      </w:r>
+    </w:p>
+    <w:p>
+      <w:pPr>
+        <w:widowControl w:val="0"/>
+        <w:rPr>
+          <w:b w:val="1"/>
+          <w:sz w:val="24"/>
+          <w:szCs w:val="24"/>
+        </w:rPr>
+      </w:pPr>
+      <w:r>
+        <w:rPr>
+          <w:b w:val="1"/>
+          <w:sz w:val="24"/>
+          <w:szCs w:val="24"/>
+          <w:rtl w:val="0"/>
+        </w:rPr>
+        <w:t xml:space="preserve">Agenda: </w:t>
+      </w:r>
+    </w:p>
+    <w:p>
+      <w:pPr>
+        <w:widowControl w:val="0"/>
+        <w:numPr>
+          <w:ilvl w:val="0"/>
+          <w:numId w:val="21"/>
+        </w:numPr>
+        <w:ind w:left="720" w:hanging="360"/>
+        <w:rPr>
+          <w:sz w:val="24"/>
+          <w:szCs w:val="24"/>
+        </w:rPr>
+      </w:pPr>
+      <w:r>
+        <w:rPr>
+          <w:sz w:val="24"/>
+          <w:szCs w:val="24"/>
+          <w:rtl w:val="0"/>
+        </w:rPr>
+        <w:t xml:space="preserve">Assign individual tasks</w:t>
+      </w:r>
+    </w:p>
+    <w:p>
+      <w:pPr>
+        <w:widowControl w:val="0"/>
+        <w:numPr>
+          <w:ilvl w:val="0"/>
+          <w:numId w:val="21"/>
+        </w:numPr>
+        <w:ind w:left="720" w:hanging="360"/>
+        <w:rPr>
+          <w:sz w:val="24"/>
+          <w:szCs w:val="24"/>
+        </w:rPr>
+      </w:pPr>
+      <w:r>
+        <w:rPr>
+          <w:sz w:val="24"/>
+          <w:szCs w:val="24"/>
+          <w:rtl w:val="0"/>
+        </w:rPr>
+        <w:t xml:space="preserve">Discuss assigned tasks</w:t>
+      </w:r>
+    </w:p>
+    <w:p>
+      <w:pPr>
+        <w:widowControl w:val="0"/>
+        <w:rPr>
+          <w:b w:val="1"/>
+          <w:sz w:val="24"/>
+          <w:szCs w:val="24"/>
+        </w:rPr>
+      </w:pPr>
+      <w:r>
+        <w:rPr>
+          <w:b w:val="1"/>
+          <w:sz w:val="24"/>
+          <w:szCs w:val="24"/>
+          <w:rtl w:val="0"/>
+        </w:rPr>
+        <w:t xml:space="preserve">Discussions:</w:t>
+      </w:r>
+    </w:p>
+    <w:p>
+      <w:pPr>
+        <w:widowControl w:val="0"/>
+        <w:numPr>
+          <w:ilvl w:val="0"/>
+          <w:numId w:val="22"/>
+        </w:numPr>
+        <w:ind w:left="720" w:hanging="360"/>
+        <w:rPr>
+          <w:sz w:val="24"/>
+          <w:szCs w:val="24"/>
+        </w:rPr>
+      </w:pPr>
+      <w:r>
+        <w:rPr>
+          <w:sz w:val="24"/>
+          <w:szCs w:val="24"/>
+          <w:rtl w:val="0"/>
+        </w:rPr>
+        <w:t xml:space="preserve">Tasks have been assigned to each team member</w:t>
+      </w:r>
+    </w:p>
+    <w:p>
+      <w:pPr>
+        <w:widowControl w:val="0"/>
+        <w:numPr>
+          <w:ilvl w:val="0"/>
+          <w:numId w:val="22"/>
+        </w:numPr>
+        <w:ind w:left="720" w:hanging="360"/>
+        <w:rPr>
+          <w:sz w:val="24"/>
+          <w:szCs w:val="24"/>
+          <w:u w:val="none"/>
+        </w:rPr>
+      </w:pPr>
+      <w:r>
+        <w:rPr>
+          <w:sz w:val="24"/>
+          <w:szCs w:val="24"/>
+          <w:rtl w:val="0"/>
+        </w:rPr>
+        <w:t xml:space="preserve">Pushkar has been assigned the task of google sign in functionality</w:t>
+      </w:r>
+    </w:p>
+    <w:p>
+      <w:pPr>
+        <w:widowControl w:val="0"/>
+        <w:numPr>
+          <w:ilvl w:val="0"/>
+          <w:numId w:val="22"/>
+        </w:numPr>
+        <w:ind w:left="720" w:hanging="360"/>
+        <w:rPr>
+          <w:sz w:val="24"/>
+          <w:szCs w:val="24"/>
+          <w:u w:val="none"/>
+        </w:rPr>
+      </w:pPr>
+      <w:r>
+        <w:rPr>
+          <w:sz w:val="24"/>
+          <w:szCs w:val="24"/>
+          <w:rtl w:val="0"/>
+        </w:rPr>
+        <w:t xml:space="preserve">Ayush has been assigned the task of creating onboarding page</w:t>
+      </w:r>
+    </w:p>
+    <w:p>
+      <w:pPr>
+        <w:widowControl w:val="0"/>
+        <w:numPr>
+          <w:ilvl w:val="0"/>
+          <w:numId w:val="22"/>
+        </w:numPr>
+        <w:ind w:left="720" w:hanging="360"/>
+        <w:rPr>
+          <w:sz w:val="24"/>
+          <w:szCs w:val="24"/>
+          <w:u w:val="none"/>
+        </w:rPr>
+      </w:pPr>
+      <w:r>
+        <w:rPr>
+          <w:sz w:val="24"/>
+          <w:szCs w:val="24"/>
+          <w:rtl w:val="0"/>
+        </w:rPr>
+        <w:t xml:space="preserve">Ramya has been assigned the task of creating the viewing all videos functionality</w:t>
+      </w:r>
+    </w:p>
+    <w:p>
+      <w:pPr>
+        <w:widowControl w:val="0"/>
+        <w:numPr>
+          <w:ilvl w:val="0"/>
+          <w:numId w:val="22"/>
+        </w:numPr>
+        <w:ind w:left="720" w:hanging="360"/>
+        <w:rPr>
+          <w:sz w:val="24"/>
+          <w:szCs w:val="24"/>
+          <w:u w:val="none"/>
+        </w:rPr>
+      </w:pPr>
+      <w:r>
+        <w:rPr>
+          <w:sz w:val="24"/>
+          <w:szCs w:val="24"/>
+          <w:rtl w:val="0"/>
+        </w:rPr>
+        <w:t xml:space="preserve">Paridhi has been assigned the task of creating video page</w:t>
+      </w:r>
+    </w:p>
+    <w:p>
+      <w:pPr>
+        <w:widowControl w:val="0"/>
+        <w:numPr>
+          <w:ilvl w:val="0"/>
+          <w:numId w:val="22"/>
+        </w:numPr>
+        <w:ind w:left="720" w:hanging="360"/>
+        <w:rPr>
+          <w:sz w:val="24"/>
+          <w:szCs w:val="24"/>
+          <w:u w:val="none"/>
+        </w:rPr>
+      </w:pPr>
+      <w:r>
+        <w:rPr>
+          <w:sz w:val="24"/>
+          <w:szCs w:val="24"/>
+          <w:rtl w:val="0"/>
+        </w:rPr>
+        <w:t xml:space="preserve">Supriya has been assigned the task of creating user profile page</w:t>
+      </w:r>
+    </w:p>
+    <w:p>
+      <w:pPr>
+        <w:widowControl w:val="0"/>
+        <w:numPr>
+          <w:ilvl w:val="0"/>
+          <w:numId w:val="22"/>
+        </w:numPr>
+        <w:ind w:left="720" w:hanging="360"/>
+        <w:rPr>
+          <w:sz w:val="24"/>
+          <w:szCs w:val="24"/>
+          <w:u w:val="none"/>
+        </w:rPr>
+      </w:pPr>
+      <w:r>
+        <w:rPr>
+          <w:sz w:val="24"/>
+          <w:szCs w:val="24"/>
+          <w:rtl w:val="0"/>
+        </w:rPr>
+        <w:t xml:space="preserve">Doubts were cleared by Siddhesh</w:t>
+      </w:r>
+    </w:p>
+    <w:p>
+      <w:pPr>
+        <w:widowControl w:val="0"/>
+        <w:numPr>
+          <w:ilvl w:val="0"/>
+          <w:numId w:val="22"/>
+        </w:numPr>
+        <w:ind w:left="720" w:hanging="360"/>
+        <w:rPr>
+          <w:sz w:val="24"/>
+          <w:szCs w:val="24"/>
+          <w:u w:val="none"/>
+        </w:rPr>
+      </w:pPr>
+      <w:r>
+        <w:rPr>
+          <w:sz w:val="24"/>
+          <w:szCs w:val="24"/>
+          <w:rtl w:val="0"/>
+        </w:rPr>
+        <w:t xml:space="preserve">Everyone will be working and completing the task assigned as soon as possible so that then can work on other tasks as well</w:t>
+      </w:r>
+    </w:p>
+    <w:p>
+      <w:pPr>
+        <w:widowControl w:val="0"/>
+        <w:numPr>
+          <w:ilvl w:val="0"/>
+          <w:numId w:val="22"/>
+        </w:numPr>
+        <w:ind w:left="720" w:hanging="360"/>
+        <w:rPr>
+          <w:sz w:val="24"/>
+          <w:szCs w:val="24"/>
+          <w:u w:val="none"/>
+        </w:rPr>
+      </w:pPr>
+      <w:r>
+        <w:rPr>
+          <w:sz w:val="24"/>
+          <w:szCs w:val="24"/>
+          <w:rtl w:val="0"/>
+        </w:rPr>
+        <w:t xml:space="preserve">In person meeting has been scheduled where Siddhesh and Deepali will be presenting the demo of react and github respectively</w:t>
+      </w:r>
+    </w:p>
+    <w:p>
+      <w:pPr>
+        <w:widowControl w:val="0"/>
+        <w:numPr>
+          <w:ilvl w:val="0"/>
+          <w:numId w:val="22"/>
+        </w:numPr>
+        <w:ind w:left="720" w:hanging="360"/>
+        <w:rPr>
+          <w:sz w:val="24"/>
+          <w:szCs w:val="24"/>
+          <w:u w:val="none"/>
+        </w:rPr>
+      </w:pPr>
+      <w:r>
+        <w:rPr>
+          <w:sz w:val="24"/>
+          <w:szCs w:val="24"/>
+          <w:rtl w:val="0"/>
+        </w:rPr>
+        <w:t xml:space="preserve">Cleared doubts about github</w:t>
+      </w:r>
+    </w:p>
+    <w:p>
+      <w:pPr>
+        <w:widowControl w:val="0"/>
+        <w:spacing w:line="240" w:lineRule="auto"/>
+        <w:rPr>
+          <w:b w:val="1"/>
+          <w:sz w:val="24"/>
+          <w:szCs w:val="24"/>
+        </w:rPr>
+      </w:pPr>
+      <w:r>
+        <w:rPr>
+          <w:b w:val="1"/>
+          <w:sz w:val="24"/>
+          <w:szCs w:val="24"/>
+          <w:rtl w:val="0"/>
+        </w:rPr>
+        <w:t xml:space="preserve">Key Decisions:</w:t>
+      </w:r>
+    </w:p>
+    <w:p>
+      <w:pPr>
+        <w:widowControl w:val="0"/>
+        <w:numPr>
+          <w:ilvl w:val="0"/>
+          <w:numId w:val="22"/>
+        </w:numPr>
+        <w:ind w:left="720" w:hanging="360"/>
+        <w:rPr>
+          <w:sz w:val="24"/>
+          <w:szCs w:val="24"/>
+        </w:rPr>
+      </w:pPr>
+      <w:r>
+        <w:rPr>
+          <w:sz w:val="24"/>
+          <w:szCs w:val="24"/>
+          <w:rtl w:val="0"/>
+        </w:rPr>
+        <w:t xml:space="preserve">We discussed about the individual tasks </w:t>
+      </w:r>
+    </w:p>
+    <w:p>
+      <w:pPr>
+        <w:widowControl w:val="0"/>
+        <w:numPr>
+          <w:ilvl w:val="0"/>
+          <w:numId w:val="22"/>
+        </w:numPr>
+        <w:ind w:left="720" w:hanging="360"/>
+        <w:rPr>
+          <w:sz w:val="24"/>
+          <w:szCs w:val="24"/>
+          <w:u w:val="none"/>
+        </w:rPr>
+      </w:pPr>
+      <w:r>
+        <w:rPr>
+          <w:sz w:val="24"/>
+          <w:szCs w:val="24"/>
+          <w:rtl w:val="0"/>
+        </w:rPr>
+        <w:t xml:space="preserve">Tasks have been assigned to each member of the team</w:t>
+      </w:r>
+    </w:p>
+    <w:p>
+      <w:pPr>
+        <w:widowControl w:val="0"/>
+        <w:rPr>
+          <w:b w:val="1"/>
+          <w:sz w:val="24"/>
+          <w:szCs w:val="24"/>
+        </w:rPr>
+      </w:pPr>
+      <w:r>
+        <w:rPr>
+          <w:b w:val="1"/>
+          <w:sz w:val="24"/>
+          <w:szCs w:val="24"/>
+          <w:rtl w:val="0"/>
+        </w:rPr>
+        <w:t xml:space="preserve">Action Items:</w:t>
+      </w:r>
+    </w:p>
+    <w:p>
+      <w:pPr>
+        <w:widowControl w:val="0"/>
+        <w:numPr>
+          <w:ilvl w:val="0"/>
+          <w:numId w:val="12"/>
+        </w:numPr>
+        <w:ind w:left="720" w:hanging="360"/>
+        <w:rPr>
+          <w:sz w:val="24"/>
+          <w:szCs w:val="24"/>
+        </w:rPr>
+      </w:pPr>
+      <w:r>
+        <w:rPr>
+          <w:sz w:val="24"/>
+          <w:szCs w:val="24"/>
+          <w:rtl w:val="0"/>
+        </w:rPr>
+        <w:t xml:space="preserve">Pushkar has been assigned the task of google sign in functionality</w:t>
+      </w:r>
+    </w:p>
+    <w:p>
+      <w:pPr>
+        <w:widowControl w:val="0"/>
+        <w:numPr>
+          <w:ilvl w:val="0"/>
+          <w:numId w:val="12"/>
+        </w:numPr>
+        <w:ind w:left="720" w:hanging="360"/>
+        <w:rPr>
+          <w:sz w:val="24"/>
+          <w:szCs w:val="24"/>
+        </w:rPr>
+      </w:pPr>
+      <w:r>
+        <w:rPr>
+          <w:sz w:val="24"/>
+          <w:szCs w:val="24"/>
+          <w:rtl w:val="0"/>
+        </w:rPr>
+        <w:t xml:space="preserve">Ayush has been assigned the task of creating onboarding page</w:t>
+      </w:r>
+    </w:p>
+    <w:p>
+      <w:pPr>
+        <w:widowControl w:val="0"/>
+        <w:numPr>
+          <w:ilvl w:val="0"/>
+          <w:numId w:val="12"/>
+        </w:numPr>
+        <w:ind w:left="720" w:hanging="360"/>
+        <w:rPr>
+          <w:sz w:val="24"/>
+          <w:szCs w:val="24"/>
+        </w:rPr>
+      </w:pPr>
+      <w:r>
+        <w:rPr>
+          <w:sz w:val="24"/>
+          <w:szCs w:val="24"/>
+          <w:rtl w:val="0"/>
+        </w:rPr>
+        <w:t xml:space="preserve">Ramya has been assigned the task of creating the viewing all videos functionality</w:t>
+      </w:r>
+    </w:p>
+    <w:p>
+      <w:pPr>
+        <w:widowControl w:val="0"/>
+        <w:numPr>
+          <w:ilvl w:val="0"/>
+          <w:numId w:val="12"/>
+        </w:numPr>
+        <w:ind w:left="720" w:hanging="360"/>
+        <w:rPr>
+          <w:sz w:val="24"/>
+          <w:szCs w:val="24"/>
+        </w:rPr>
+      </w:pPr>
+      <w:r>
+        <w:rPr>
+          <w:sz w:val="24"/>
+          <w:szCs w:val="24"/>
+          <w:rtl w:val="0"/>
+        </w:rPr>
+        <w:t xml:space="preserve">Paridhi has been assigned the task of creating video page</w:t>
+      </w:r>
+    </w:p>
+    <w:p>
+      <w:pPr>
+        <w:widowControl w:val="0"/>
+        <w:numPr>
+          <w:ilvl w:val="0"/>
+          <w:numId w:val="12"/>
+        </w:numPr>
+        <w:ind w:left="720" w:hanging="360"/>
+        <w:rPr>
+          <w:sz w:val="24"/>
+          <w:szCs w:val="24"/>
+        </w:rPr>
+      </w:pPr>
+      <w:r>
+        <w:rPr>
+          <w:sz w:val="24"/>
+          <w:szCs w:val="24"/>
+          <w:rtl w:val="0"/>
+        </w:rPr>
+        <w:t xml:space="preserve">Supriya has been assigned the task of creating user profile page</w:t>
+      </w:r>
+    </w:p>
+    <w:p>
+      <w:pPr>
+        <w:widowControl w:val="0"/>
+        <w:numPr>
+          <w:ilvl w:val="0"/>
+          <w:numId w:val="12"/>
+        </w:numPr>
+        <w:ind w:left="720" w:hanging="360"/>
+        <w:rPr>
+          <w:sz w:val="24"/>
+          <w:szCs w:val="24"/>
+          <w:u w:val="none"/>
+        </w:rPr>
+      </w:pPr>
+      <w:r>
+        <w:rPr>
+          <w:sz w:val="24"/>
+          <w:szCs w:val="24"/>
+          <w:rtl w:val="0"/>
+        </w:rPr>
+        <w:t xml:space="preserve">Deepali has been assigned the task of creating Entertainment feed</w:t>
+      </w:r>
+    </w:p>
+    <w:p>
+      <w:pPr>
+        <w:widowControl w:val="0"/>
+        <w:ind w:left="720" w:firstLine="0"/>
+        <w:rPr>
+          <w:sz w:val="24"/>
+          <w:szCs w:val="24"/>
+        </w:rPr>
+      </w:pPr>
+      <w:r>
+        <w:rPr>
+          <w:rtl w:val="0"/>
+        </w:rPr>
+      </w:r>
+    </w:p>
+    <w:p>
+      <w:pPr>
+        <w:widowControl w:val="0"/>
+        <w:ind w:left="720" w:firstLine="0"/>
+        <w:jc w:val="center"/>
+        <w:rPr>
+          <w:b w:val="1"/>
+          <w:sz w:val="24"/>
+          <w:szCs w:val="24"/>
+          <w:u w:val="single"/>
+        </w:rPr>
+      </w:pPr>
+      <w:r>
+        <w:rPr>
+          <w:rtl w:val="0"/>
+        </w:rPr>
+      </w:r>
+    </w:p>
+    <w:p>
+      <w:pPr>
+        <w:widowControl w:val="0"/>
+        <w:ind w:left="720" w:firstLine="0"/>
+        <w:jc w:val="center"/>
+        <w:rPr>
+          <w:b w:val="1"/>
+          <w:sz w:val="24"/>
+          <w:szCs w:val="24"/>
+          <w:u w:val="single"/>
+        </w:rPr>
+      </w:pPr>
+      <w:r>
+        <w:rPr>
+          <w:rtl w:val="0"/>
+        </w:rPr>
+      </w:r>
+    </w:p>
+    <w:p>
+      <w:pPr>
+        <w:widowControl w:val="0"/>
+        <w:ind w:left="720" w:firstLine="0"/>
+        <w:jc w:val="center"/>
+        <w:rPr>
+          <w:b w:val="1"/>
+          <w:sz w:val="24"/>
+          <w:szCs w:val="24"/>
+          <w:u w:val="single"/>
+        </w:rPr>
+      </w:pPr>
+      <w:r>
+        <w:rPr>
+          <w:rtl w:val="0"/>
+        </w:rPr>
+      </w:r>
+    </w:p>
+    <w:p>
+      <w:pPr>
+        <w:widowControl w:val="0"/>
+        <w:ind w:left="720" w:firstLine="0"/>
+        <w:jc w:val="center"/>
+        <w:rPr>
+          <w:b w:val="1"/>
+          <w:sz w:val="24"/>
+          <w:szCs w:val="24"/>
+          <w:u w:val="single"/>
+        </w:rPr>
+      </w:pPr>
+      <w:r>
+        <w:rPr>
+          <w:rtl w:val="0"/>
+        </w:rPr>
+      </w:r>
+    </w:p>
+    <w:p>
+      <w:pPr>
+        <w:widowControl w:val="0"/>
+        <w:ind w:left="720" w:firstLine="0"/>
+        <w:jc w:val="center"/>
+        <w:rPr>
+          <w:b w:val="1"/>
+          <w:sz w:val="24"/>
+          <w:szCs w:val="24"/>
+          <w:u w:val="single"/>
+        </w:rPr>
+      </w:pPr>
+      <w:r>
+        <w:rPr>
+          <w:rtl w:val="0"/>
+        </w:rPr>
+      </w:r>
+    </w:p>
+    <w:p>
+      <w:pPr>
+        <w:widowControl w:val="0"/>
+        <w:ind w:left="720" w:firstLine="0"/>
+        <w:jc w:val="center"/>
+        <w:rPr>
+          <w:b w:val="1"/>
+          <w:sz w:val="24"/>
+          <w:szCs w:val="24"/>
+          <w:u w:val="single"/>
+        </w:rPr>
+      </w:pPr>
+      <w:r>
+        <w:rPr>
+          <w:rtl w:val="0"/>
+        </w:rPr>
+      </w:r>
+    </w:p>
+    <w:p>
+      <w:pPr>
+        <w:widowControl w:val="0"/>
+        <w:ind w:left="720" w:firstLine="0"/>
+        <w:jc w:val="center"/>
+        <w:rPr>
+          <w:b w:val="1"/>
+          <w:sz w:val="24"/>
+          <w:szCs w:val="24"/>
+          <w:u w:val="single"/>
+        </w:rPr>
+      </w:pPr>
+      <w:r>
+        <w:rPr>
+          <w:rtl w:val="0"/>
+        </w:rPr>
+      </w:r>
+    </w:p>
+    <w:p>
+      <w:pPr>
+        <w:widowControl w:val="0"/>
+        <w:ind w:left="720" w:firstLine="0"/>
         <w:jc w:val="center"/>
         <w:rPr>
           <w:b w:val="1"/>

</xml_diff>

<commit_message>
SE-45: Iteration 2 documents (#35)
</commit_message>
<xml_diff>
--- a/doc/CS673_Team2_MeetingMinutes.docx
+++ b/doc/CS673_Team2_MeetingMinutes.docx
@@ -5,6 +5,2620 @@
     <w:p>
       <w:pPr>
         <w:widowControl w:val="0"/>
+        <w:jc w:val="center"/>
+        <w:rPr>
+          <w:b w:val="1"/>
+          <w:sz w:val="24"/>
+          <w:szCs w:val="24"/>
+          <w:u w:val="single"/>
+        </w:rPr>
+      </w:pPr>
+      <w:r>
+        <w:rPr>
+          <w:b w:val="1"/>
+          <w:sz w:val="24"/>
+          <w:szCs w:val="24"/>
+          <w:u w:val="single"/>
+          <w:rtl w:val="0"/>
+        </w:rPr>
+        <w:t xml:space="preserve">Meeting 11</w:t>
+      </w:r>
+    </w:p>
+    <w:p>
+      <w:pPr>
+        <w:widowControl w:val="0"/>
+        <w:rPr>
+          <w:b w:val="1"/>
+          <w:sz w:val="24"/>
+          <w:szCs w:val="24"/>
+          <w:u w:val="single"/>
+        </w:rPr>
+      </w:pPr>
+      <w:r>
+        <w:rPr>
+          <w:rtl w:val="0"/>
+        </w:rPr>
+      </w:r>
+    </w:p>
+    <w:p>
+      <w:pPr>
+        <w:widowControl w:val="0"/>
+        <w:rPr>
+          <w:sz w:val="24"/>
+          <w:szCs w:val="24"/>
+        </w:rPr>
+      </w:pPr>
+      <w:r>
+        <w:rPr>
+          <w:b w:val="1"/>
+          <w:sz w:val="24"/>
+          <w:szCs w:val="24"/>
+          <w:rtl w:val="0"/>
+        </w:rPr>
+        <w:t xml:space="preserve">Date and Time:</w:t>
+      </w:r>
+      <w:r>
+        <w:rPr>
+          <w:sz w:val="24"/>
+          <w:szCs w:val="24"/>
+          <w:rtl w:val="0"/>
+        </w:rPr>
+        <w:t xml:space="preserve">  11/06/2023</w:t>
+      </w:r>
+    </w:p>
+    <w:p>
+      <w:pPr>
+        <w:widowControl w:val="0"/>
+        <w:rPr>
+          <w:sz w:val="24"/>
+          <w:szCs w:val="24"/>
+        </w:rPr>
+      </w:pPr>
+      <w:r>
+        <w:rPr>
+          <w:b w:val="1"/>
+          <w:sz w:val="24"/>
+          <w:szCs w:val="24"/>
+          <w:rtl w:val="0"/>
+        </w:rPr>
+        <w:t xml:space="preserve">Place</w:t>
+      </w:r>
+      <w:r>
+        <w:rPr>
+          <w:sz w:val="24"/>
+          <w:szCs w:val="24"/>
+          <w:rtl w:val="0"/>
+        </w:rPr>
+        <w:t xml:space="preserve">: Online, discord voice channel</w:t>
+      </w:r>
+    </w:p>
+    <w:p>
+      <w:pPr>
+        <w:widowControl w:val="0"/>
+        <w:rPr>
+          <w:sz w:val="24"/>
+          <w:szCs w:val="24"/>
+        </w:rPr>
+      </w:pPr>
+      <w:r>
+        <w:rPr>
+          <w:b w:val="1"/>
+          <w:sz w:val="24"/>
+          <w:szCs w:val="24"/>
+          <w:rtl w:val="0"/>
+        </w:rPr>
+        <w:t xml:space="preserve">Participants:</w:t>
+      </w:r>
+      <w:r>
+        <w:rPr>
+          <w:sz w:val="24"/>
+          <w:szCs w:val="24"/>
+          <w:rtl w:val="0"/>
+        </w:rPr>
+        <w:t xml:space="preserve"> Siddhesh, Pushkar, Ayush, Ramya, Supriya , Deepali , Paridhi</w:t>
+      </w:r>
+    </w:p>
+    <w:p>
+      <w:pPr>
+        <w:widowControl w:val="0"/>
+        <w:rPr>
+          <w:sz w:val="24"/>
+          <w:szCs w:val="24"/>
+        </w:rPr>
+      </w:pPr>
+      <w:r>
+        <w:rPr>
+          <w:b w:val="1"/>
+          <w:sz w:val="24"/>
+          <w:szCs w:val="24"/>
+          <w:rtl w:val="0"/>
+        </w:rPr>
+        <w:t xml:space="preserve">Minutes taker: </w:t>
+      </w:r>
+      <w:r>
+        <w:rPr>
+          <w:sz w:val="24"/>
+          <w:szCs w:val="24"/>
+          <w:rtl w:val="0"/>
+        </w:rPr>
+        <w:t xml:space="preserve">Ramya</w:t>
+      </w:r>
+    </w:p>
+    <w:p>
+      <w:pPr>
+        <w:widowControl w:val="0"/>
+        <w:rPr>
+          <w:sz w:val="24"/>
+          <w:szCs w:val="24"/>
+        </w:rPr>
+      </w:pPr>
+      <w:r>
+        <w:rPr>
+          <w:b w:val="1"/>
+          <w:sz w:val="24"/>
+          <w:szCs w:val="24"/>
+          <w:rtl w:val="0"/>
+        </w:rPr>
+        <w:t xml:space="preserve">Timekeeper: </w:t>
+      </w:r>
+      <w:r>
+        <w:rPr>
+          <w:sz w:val="24"/>
+          <w:szCs w:val="24"/>
+          <w:rtl w:val="0"/>
+        </w:rPr>
+        <w:t xml:space="preserve">Ramya</w:t>
+      </w:r>
+    </w:p>
+    <w:p>
+      <w:pPr>
+        <w:widowControl w:val="0"/>
+        <w:rPr>
+          <w:sz w:val="24"/>
+          <w:szCs w:val="24"/>
+        </w:rPr>
+      </w:pPr>
+      <w:r>
+        <w:rPr>
+          <w:b w:val="1"/>
+          <w:sz w:val="24"/>
+          <w:szCs w:val="24"/>
+          <w:rtl w:val="0"/>
+        </w:rPr>
+        <w:t xml:space="preserve">Purpose: </w:t>
+      </w:r>
+      <w:r>
+        <w:rPr>
+          <w:sz w:val="24"/>
+          <w:szCs w:val="24"/>
+          <w:rtl w:val="0"/>
+        </w:rPr>
+        <w:t xml:space="preserve">Weekly team meeting call</w:t>
+      </w:r>
+    </w:p>
+    <w:p>
+      <w:pPr>
+        <w:widowControl w:val="0"/>
+        <w:rPr>
+          <w:b w:val="1"/>
+          <w:sz w:val="24"/>
+          <w:szCs w:val="24"/>
+        </w:rPr>
+      </w:pPr>
+      <w:r>
+        <w:rPr>
+          <w:b w:val="1"/>
+          <w:sz w:val="24"/>
+          <w:szCs w:val="24"/>
+          <w:rtl w:val="0"/>
+        </w:rPr>
+        <w:t xml:space="preserve">Agenda: </w:t>
+      </w:r>
+    </w:p>
+    <w:p>
+      <w:pPr>
+        <w:widowControl w:val="0"/>
+        <w:numPr>
+          <w:ilvl w:val="0"/>
+          <w:numId w:val="21"/>
+        </w:numPr>
+        <w:ind w:left="720" w:hanging="360"/>
+        <w:rPr>
+          <w:sz w:val="24"/>
+          <w:szCs w:val="24"/>
+        </w:rPr>
+      </w:pPr>
+      <w:r>
+        <w:rPr>
+          <w:sz w:val="24"/>
+          <w:szCs w:val="24"/>
+          <w:rtl w:val="0"/>
+        </w:rPr>
+        <w:t xml:space="preserve">Discuss progress so far on the assigned tasks</w:t>
+      </w:r>
+    </w:p>
+    <w:p>
+      <w:pPr>
+        <w:widowControl w:val="0"/>
+        <w:rPr>
+          <w:b w:val="1"/>
+          <w:sz w:val="24"/>
+          <w:szCs w:val="24"/>
+        </w:rPr>
+      </w:pPr>
+      <w:r>
+        <w:rPr>
+          <w:b w:val="1"/>
+          <w:sz w:val="24"/>
+          <w:szCs w:val="24"/>
+          <w:rtl w:val="0"/>
+        </w:rPr>
+        <w:t xml:space="preserve">Discussions:</w:t>
+      </w:r>
+    </w:p>
+    <w:p>
+      <w:pPr>
+        <w:widowControl w:val="0"/>
+        <w:numPr>
+          <w:ilvl w:val="0"/>
+          <w:numId w:val="22"/>
+        </w:numPr>
+        <w:ind w:left="720" w:hanging="360"/>
+        <w:rPr>
+          <w:sz w:val="24"/>
+          <w:szCs w:val="24"/>
+        </w:rPr>
+      </w:pPr>
+      <w:r>
+        <w:rPr>
+          <w:sz w:val="24"/>
+          <w:szCs w:val="24"/>
+          <w:rtl w:val="0"/>
+        </w:rPr>
+        <w:t xml:space="preserve">Siddhesh mentioned his progress on SE-31 to create video experience buttons on the video watching page.</w:t>
+      </w:r>
+    </w:p>
+    <w:p>
+      <w:pPr>
+        <w:widowControl w:val="0"/>
+        <w:numPr>
+          <w:ilvl w:val="0"/>
+          <w:numId w:val="22"/>
+        </w:numPr>
+        <w:ind w:left="720" w:hanging="360"/>
+        <w:rPr>
+          <w:sz w:val="24"/>
+          <w:szCs w:val="24"/>
+        </w:rPr>
+      </w:pPr>
+      <w:r>
+        <w:rPr>
+          <w:sz w:val="24"/>
+          <w:szCs w:val="24"/>
+          <w:rtl w:val="0"/>
+        </w:rPr>
+        <w:t xml:space="preserve">Deepali had made progress in the task assigned to her and had a little portion left still to work on.</w:t>
+      </w:r>
+    </w:p>
+    <w:p>
+      <w:pPr>
+        <w:widowControl w:val="0"/>
+        <w:numPr>
+          <w:ilvl w:val="0"/>
+          <w:numId w:val="22"/>
+        </w:numPr>
+        <w:ind w:left="720" w:hanging="360"/>
+        <w:rPr>
+          <w:sz w:val="24"/>
+          <w:szCs w:val="24"/>
+        </w:rPr>
+      </w:pPr>
+      <w:r>
+        <w:rPr>
+          <w:sz w:val="24"/>
+          <w:szCs w:val="24"/>
+          <w:rtl w:val="0"/>
+        </w:rPr>
+        <w:t xml:space="preserve">Supriya is done with creating a video history page as part of the jira task </w:t>
+      </w:r>
+      <w:hyperlink r:id="rId6">
+        <w:r>
+          <w:rPr>
+            <w:color w:val="1155cc"/>
+            <w:sz w:val="24"/>
+            <w:szCs w:val="24"/>
+            <w:u w:val="single"/>
+            <w:rtl w:val="0"/>
+          </w:rPr>
+          <w:t xml:space="preserve">SE-35</w:t>
+        </w:r>
+      </w:hyperlink>
+      <w:r>
+        <w:rPr>
+          <w:rtl w:val="0"/>
+        </w:rPr>
+      </w:r>
+    </w:p>
+    <w:p>
+      <w:pPr>
+        <w:widowControl w:val="0"/>
+        <w:numPr>
+          <w:ilvl w:val="0"/>
+          <w:numId w:val="22"/>
+        </w:numPr>
+        <w:ind w:left="720" w:hanging="360"/>
+        <w:rPr>
+          <w:sz w:val="24"/>
+          <w:szCs w:val="24"/>
+        </w:rPr>
+      </w:pPr>
+      <w:r>
+        <w:rPr>
+          <w:sz w:val="24"/>
+          <w:szCs w:val="24"/>
+          <w:rtl w:val="0"/>
+        </w:rPr>
+        <w:t xml:space="preserve">Pushkar is working on creating a session timer component as part of </w:t>
+      </w:r>
+      <w:hyperlink r:id="rId7">
+        <w:r>
+          <w:rPr>
+            <w:color w:val="1155cc"/>
+            <w:sz w:val="24"/>
+            <w:szCs w:val="24"/>
+            <w:u w:val="single"/>
+            <w:rtl w:val="0"/>
+          </w:rPr>
+          <w:t xml:space="preserve">SE-32</w:t>
+        </w:r>
+      </w:hyperlink>
+      <w:r>
+        <w:rPr>
+          <w:sz w:val="24"/>
+          <w:szCs w:val="24"/>
+          <w:rtl w:val="0"/>
+        </w:rPr>
+        <w:t xml:space="preserve"> which would be used to keep track of a study session , still in progress.</w:t>
+      </w:r>
+    </w:p>
+    <w:p>
+      <w:pPr>
+        <w:widowControl w:val="0"/>
+        <w:numPr>
+          <w:ilvl w:val="0"/>
+          <w:numId w:val="22"/>
+        </w:numPr>
+        <w:ind w:left="720" w:hanging="360"/>
+        <w:rPr>
+          <w:sz w:val="24"/>
+          <w:szCs w:val="24"/>
+        </w:rPr>
+      </w:pPr>
+      <w:r>
+        <w:rPr>
+          <w:sz w:val="24"/>
+          <w:szCs w:val="24"/>
+          <w:rtl w:val="0"/>
+        </w:rPr>
+        <w:t xml:space="preserve">Ayush is continuing to make progress on his jira task </w:t>
+      </w:r>
+      <w:hyperlink r:id="rId8">
+        <w:r>
+          <w:rPr>
+            <w:color w:val="1155cc"/>
+            <w:sz w:val="24"/>
+            <w:szCs w:val="24"/>
+            <w:u w:val="single"/>
+            <w:rtl w:val="0"/>
+          </w:rPr>
+          <w:t xml:space="preserve">SE-38</w:t>
+        </w:r>
+      </w:hyperlink>
+      <w:r>
+        <w:rPr>
+          <w:sz w:val="24"/>
+          <w:szCs w:val="24"/>
+          <w:rtl w:val="0"/>
+        </w:rPr>
+        <w:t xml:space="preserve"> to create the user on-boarding page</w:t>
+      </w:r>
+    </w:p>
+    <w:p>
+      <w:pPr>
+        <w:widowControl w:val="0"/>
+        <w:numPr>
+          <w:ilvl w:val="0"/>
+          <w:numId w:val="22"/>
+        </w:numPr>
+        <w:ind w:left="720" w:hanging="360"/>
+        <w:rPr>
+          <w:sz w:val="24"/>
+          <w:szCs w:val="24"/>
+        </w:rPr>
+      </w:pPr>
+      <w:r>
+        <w:rPr>
+          <w:sz w:val="24"/>
+          <w:szCs w:val="24"/>
+          <w:rtl w:val="0"/>
+        </w:rPr>
+        <w:t xml:space="preserve">Ramya has almost completed her task related to </w:t>
+      </w:r>
+      <w:hyperlink r:id="rId9">
+        <w:r>
+          <w:rPr>
+            <w:color w:val="1155cc"/>
+            <w:sz w:val="24"/>
+            <w:szCs w:val="24"/>
+            <w:u w:val="single"/>
+            <w:rtl w:val="0"/>
+          </w:rPr>
+          <w:t xml:space="preserve">SE-29</w:t>
+        </w:r>
+      </w:hyperlink>
+      <w:r>
+        <w:rPr>
+          <w:sz w:val="24"/>
+          <w:szCs w:val="24"/>
+          <w:rtl w:val="0"/>
+        </w:rPr>
+        <w:t xml:space="preserve"> and is stuck with a couple of doubts and will connect with Siddhesh for pair-programming.</w:t>
+      </w:r>
+    </w:p>
+    <w:p>
+      <w:pPr>
+        <w:widowControl w:val="0"/>
+        <w:numPr>
+          <w:ilvl w:val="0"/>
+          <w:numId w:val="22"/>
+        </w:numPr>
+        <w:ind w:left="720" w:hanging="360"/>
+        <w:rPr>
+          <w:sz w:val="24"/>
+          <w:szCs w:val="24"/>
+        </w:rPr>
+      </w:pPr>
+      <w:r>
+        <w:rPr>
+          <w:sz w:val="24"/>
+          <w:szCs w:val="24"/>
+          <w:rtl w:val="0"/>
+        </w:rPr>
+        <w:t xml:space="preserve">Paridhi has almost completed her task.</w:t>
+      </w:r>
+    </w:p>
+    <w:p>
+      <w:pPr>
+        <w:widowControl w:val="0"/>
+        <w:spacing w:line="240" w:lineRule="auto"/>
+        <w:rPr>
+          <w:b w:val="1"/>
+          <w:sz w:val="24"/>
+          <w:szCs w:val="24"/>
+        </w:rPr>
+      </w:pPr>
+      <w:r>
+        <w:rPr>
+          <w:b w:val="1"/>
+          <w:sz w:val="24"/>
+          <w:szCs w:val="24"/>
+          <w:rtl w:val="0"/>
+        </w:rPr>
+        <w:t xml:space="preserve">Key Decisions:</w:t>
+      </w:r>
+    </w:p>
+    <w:p>
+      <w:pPr>
+        <w:widowControl w:val="0"/>
+        <w:numPr>
+          <w:ilvl w:val="0"/>
+          <w:numId w:val="22"/>
+        </w:numPr>
+        <w:ind w:left="720" w:hanging="360"/>
+        <w:rPr>
+          <w:sz w:val="24"/>
+          <w:szCs w:val="24"/>
+        </w:rPr>
+      </w:pPr>
+      <w:r>
+        <w:rPr>
+          <w:sz w:val="24"/>
+          <w:szCs w:val="24"/>
+          <w:rtl w:val="0"/>
+        </w:rPr>
+        <w:t xml:space="preserve">Everyone would be trying to finish the tasks at hand by this week and will create Pull Requests to the main branch</w:t>
+      </w:r>
+    </w:p>
+    <w:p>
+      <w:pPr>
+        <w:widowControl w:val="0"/>
+        <w:numPr>
+          <w:ilvl w:val="0"/>
+          <w:numId w:val="22"/>
+        </w:numPr>
+        <w:ind w:left="720" w:hanging="360"/>
+        <w:rPr>
+          <w:sz w:val="24"/>
+          <w:szCs w:val="24"/>
+        </w:rPr>
+      </w:pPr>
+      <w:r>
+        <w:rPr>
+          <w:sz w:val="24"/>
+          <w:szCs w:val="24"/>
+          <w:rtl w:val="0"/>
+        </w:rPr>
+        <w:t xml:space="preserve">Everyone to code-review one and another’s PR and approve the PR. </w:t>
+      </w:r>
+    </w:p>
+    <w:p>
+      <w:pPr>
+        <w:widowControl w:val="0"/>
+        <w:rPr>
+          <w:b w:val="1"/>
+          <w:sz w:val="24"/>
+          <w:szCs w:val="24"/>
+        </w:rPr>
+      </w:pPr>
+      <w:r>
+        <w:rPr>
+          <w:b w:val="1"/>
+          <w:sz w:val="24"/>
+          <w:szCs w:val="24"/>
+          <w:rtl w:val="0"/>
+        </w:rPr>
+        <w:t xml:space="preserve">Action Items:</w:t>
+      </w:r>
+    </w:p>
+    <w:p>
+      <w:pPr>
+        <w:widowControl w:val="0"/>
+        <w:numPr>
+          <w:ilvl w:val="0"/>
+          <w:numId w:val="12"/>
+        </w:numPr>
+        <w:ind w:left="720" w:hanging="360"/>
+        <w:rPr>
+          <w:sz w:val="24"/>
+          <w:szCs w:val="24"/>
+        </w:rPr>
+      </w:pPr>
+      <w:r>
+        <w:rPr>
+          <w:sz w:val="24"/>
+          <w:szCs w:val="24"/>
+          <w:rtl w:val="0"/>
+        </w:rPr>
+        <w:t xml:space="preserve">Siddhesh to merge all the PR’s before presentation.</w:t>
+      </w:r>
+    </w:p>
+    <w:p>
+      <w:pPr>
+        <w:widowControl w:val="0"/>
+        <w:numPr>
+          <w:ilvl w:val="0"/>
+          <w:numId w:val="12"/>
+        </w:numPr>
+        <w:ind w:left="720" w:hanging="360"/>
+        <w:rPr>
+          <w:sz w:val="24"/>
+          <w:szCs w:val="24"/>
+        </w:rPr>
+      </w:pPr>
+      <w:r>
+        <w:rPr>
+          <w:sz w:val="24"/>
+          <w:szCs w:val="24"/>
+          <w:rtl w:val="0"/>
+        </w:rPr>
+        <w:t xml:space="preserve">Documentation submission needed for Iteration 2 is going to be split and started.</w:t>
+      </w:r>
+    </w:p>
+    <w:p>
+      <w:pPr>
+        <w:widowControl w:val="0"/>
+        <w:jc w:val="center"/>
+        <w:rPr>
+          <w:b w:val="1"/>
+          <w:sz w:val="24"/>
+          <w:szCs w:val="24"/>
+          <w:u w:val="single"/>
+        </w:rPr>
+      </w:pPr>
+      <w:r>
+        <w:rPr>
+          <w:rtl w:val="0"/>
+        </w:rPr>
+      </w:r>
+    </w:p>
+    <w:p>
+      <w:pPr>
+        <w:widowControl w:val="0"/>
+        <w:jc w:val="center"/>
+        <w:rPr>
+          <w:b w:val="1"/>
+          <w:sz w:val="24"/>
+          <w:szCs w:val="24"/>
+          <w:u w:val="single"/>
+        </w:rPr>
+      </w:pPr>
+      <w:r>
+        <w:rPr>
+          <w:rtl w:val="0"/>
+        </w:rPr>
+      </w:r>
+    </w:p>
+    <w:p>
+      <w:pPr>
+        <w:widowControl w:val="0"/>
+        <w:jc w:val="center"/>
+        <w:rPr>
+          <w:b w:val="1"/>
+          <w:sz w:val="24"/>
+          <w:szCs w:val="24"/>
+          <w:u w:val="single"/>
+        </w:rPr>
+      </w:pPr>
+      <w:r>
+        <w:rPr>
+          <w:b w:val="1"/>
+          <w:sz w:val="24"/>
+          <w:szCs w:val="24"/>
+          <w:u w:val="single"/>
+          <w:rtl w:val="0"/>
+        </w:rPr>
+        <w:t xml:space="preserve">Meeting 10</w:t>
+      </w:r>
+    </w:p>
+    <w:p>
+      <w:pPr>
+        <w:widowControl w:val="0"/>
+        <w:rPr>
+          <w:b w:val="1"/>
+          <w:sz w:val="24"/>
+          <w:szCs w:val="24"/>
+          <w:u w:val="single"/>
+        </w:rPr>
+      </w:pPr>
+      <w:r>
+        <w:rPr>
+          <w:rtl w:val="0"/>
+        </w:rPr>
+      </w:r>
+    </w:p>
+    <w:p>
+      <w:pPr>
+        <w:widowControl w:val="0"/>
+        <w:rPr>
+          <w:sz w:val="24"/>
+          <w:szCs w:val="24"/>
+        </w:rPr>
+      </w:pPr>
+      <w:r>
+        <w:rPr>
+          <w:b w:val="1"/>
+          <w:sz w:val="24"/>
+          <w:szCs w:val="24"/>
+          <w:rtl w:val="0"/>
+        </w:rPr>
+        <w:t xml:space="preserve">Date and Time:</w:t>
+      </w:r>
+      <w:r>
+        <w:rPr>
+          <w:sz w:val="24"/>
+          <w:szCs w:val="24"/>
+          <w:rtl w:val="0"/>
+        </w:rPr>
+        <w:t xml:space="preserve">  10/30/2023</w:t>
+      </w:r>
+    </w:p>
+    <w:p>
+      <w:pPr>
+        <w:widowControl w:val="0"/>
+        <w:rPr>
+          <w:sz w:val="24"/>
+          <w:szCs w:val="24"/>
+        </w:rPr>
+      </w:pPr>
+      <w:r>
+        <w:rPr>
+          <w:b w:val="1"/>
+          <w:sz w:val="24"/>
+          <w:szCs w:val="24"/>
+          <w:rtl w:val="0"/>
+        </w:rPr>
+        <w:t xml:space="preserve">Place</w:t>
+      </w:r>
+      <w:r>
+        <w:rPr>
+          <w:sz w:val="24"/>
+          <w:szCs w:val="24"/>
+          <w:rtl w:val="0"/>
+        </w:rPr>
+        <w:t xml:space="preserve">: voice call</w:t>
+      </w:r>
+    </w:p>
+    <w:p>
+      <w:pPr>
+        <w:widowControl w:val="0"/>
+        <w:rPr>
+          <w:sz w:val="24"/>
+          <w:szCs w:val="24"/>
+        </w:rPr>
+      </w:pPr>
+      <w:r>
+        <w:rPr>
+          <w:b w:val="1"/>
+          <w:sz w:val="24"/>
+          <w:szCs w:val="24"/>
+          <w:rtl w:val="0"/>
+        </w:rPr>
+        <w:t xml:space="preserve">Participants:</w:t>
+      </w:r>
+      <w:r>
+        <w:rPr>
+          <w:sz w:val="24"/>
+          <w:szCs w:val="24"/>
+          <w:rtl w:val="0"/>
+        </w:rPr>
+        <w:t xml:space="preserve"> Siddhesh, Deepali</w:t>
+      </w:r>
+    </w:p>
+    <w:p>
+      <w:pPr>
+        <w:widowControl w:val="0"/>
+        <w:rPr>
+          <w:sz w:val="24"/>
+          <w:szCs w:val="24"/>
+        </w:rPr>
+      </w:pPr>
+      <w:r>
+        <w:rPr>
+          <w:b w:val="1"/>
+          <w:sz w:val="24"/>
+          <w:szCs w:val="24"/>
+          <w:rtl w:val="0"/>
+        </w:rPr>
+        <w:t xml:space="preserve">Minutes taker: </w:t>
+      </w:r>
+      <w:r>
+        <w:rPr>
+          <w:sz w:val="24"/>
+          <w:szCs w:val="24"/>
+          <w:rtl w:val="0"/>
+        </w:rPr>
+        <w:t xml:space="preserve">Deepali</w:t>
+      </w:r>
+    </w:p>
+    <w:p>
+      <w:pPr>
+        <w:widowControl w:val="0"/>
+        <w:rPr>
+          <w:sz w:val="24"/>
+          <w:szCs w:val="24"/>
+        </w:rPr>
+      </w:pPr>
+      <w:r>
+        <w:rPr>
+          <w:b w:val="1"/>
+          <w:sz w:val="24"/>
+          <w:szCs w:val="24"/>
+          <w:rtl w:val="0"/>
+        </w:rPr>
+        <w:t xml:space="preserve">Timekeeper: </w:t>
+      </w:r>
+      <w:r>
+        <w:rPr>
+          <w:sz w:val="24"/>
+          <w:szCs w:val="24"/>
+          <w:rtl w:val="0"/>
+        </w:rPr>
+        <w:t xml:space="preserve">Deepali</w:t>
+      </w:r>
+    </w:p>
+    <w:p>
+      <w:pPr>
+        <w:widowControl w:val="0"/>
+        <w:rPr>
+          <w:sz w:val="24"/>
+          <w:szCs w:val="24"/>
+        </w:rPr>
+      </w:pPr>
+      <w:r>
+        <w:rPr>
+          <w:b w:val="1"/>
+          <w:sz w:val="24"/>
+          <w:szCs w:val="24"/>
+          <w:rtl w:val="0"/>
+        </w:rPr>
+        <w:t xml:space="preserve">Purpose: </w:t>
+      </w:r>
+      <w:r>
+        <w:rPr>
+          <w:sz w:val="24"/>
+          <w:szCs w:val="24"/>
+          <w:rtl w:val="0"/>
+        </w:rPr>
+        <w:t xml:space="preserve">Weekly team meeting call</w:t>
+      </w:r>
+    </w:p>
+    <w:p>
+      <w:pPr>
+        <w:widowControl w:val="0"/>
+        <w:rPr>
+          <w:b w:val="1"/>
+          <w:sz w:val="24"/>
+          <w:szCs w:val="24"/>
+        </w:rPr>
+      </w:pPr>
+      <w:r>
+        <w:rPr>
+          <w:b w:val="1"/>
+          <w:sz w:val="24"/>
+          <w:szCs w:val="24"/>
+          <w:rtl w:val="0"/>
+        </w:rPr>
+        <w:t xml:space="preserve">Agenda: </w:t>
+      </w:r>
+    </w:p>
+    <w:p>
+      <w:pPr>
+        <w:widowControl w:val="0"/>
+        <w:numPr>
+          <w:ilvl w:val="0"/>
+          <w:numId w:val="21"/>
+        </w:numPr>
+        <w:ind w:left="720" w:hanging="360"/>
+        <w:rPr>
+          <w:sz w:val="24"/>
+          <w:szCs w:val="24"/>
+        </w:rPr>
+      </w:pPr>
+      <w:r>
+        <w:rPr>
+          <w:sz w:val="24"/>
+          <w:szCs w:val="24"/>
+          <w:rtl w:val="0"/>
+        </w:rPr>
+        <w:t xml:space="preserve">Discuss progress so far on the assigned tasks</w:t>
+      </w:r>
+    </w:p>
+    <w:p>
+      <w:pPr>
+        <w:widowControl w:val="0"/>
+        <w:rPr>
+          <w:b w:val="1"/>
+          <w:sz w:val="24"/>
+          <w:szCs w:val="24"/>
+        </w:rPr>
+      </w:pPr>
+      <w:r>
+        <w:rPr>
+          <w:b w:val="1"/>
+          <w:sz w:val="24"/>
+          <w:szCs w:val="24"/>
+          <w:rtl w:val="0"/>
+        </w:rPr>
+        <w:t xml:space="preserve">Discussions:</w:t>
+      </w:r>
+    </w:p>
+    <w:p>
+      <w:pPr>
+        <w:widowControl w:val="0"/>
+        <w:numPr>
+          <w:ilvl w:val="0"/>
+          <w:numId w:val="22"/>
+        </w:numPr>
+        <w:ind w:left="720" w:hanging="360"/>
+        <w:rPr>
+          <w:sz w:val="24"/>
+          <w:szCs w:val="24"/>
+        </w:rPr>
+      </w:pPr>
+      <w:r>
+        <w:rPr>
+          <w:sz w:val="24"/>
+          <w:szCs w:val="24"/>
+          <w:rtl w:val="0"/>
+        </w:rPr>
+        <w:t xml:space="preserve">Deepali is learning react and working on SE-14 </w:t>
+      </w:r>
+    </w:p>
+    <w:p>
+      <w:pPr>
+        <w:widowControl w:val="0"/>
+        <w:spacing w:line="240" w:lineRule="auto"/>
+        <w:rPr>
+          <w:b w:val="1"/>
+          <w:sz w:val="24"/>
+          <w:szCs w:val="24"/>
+        </w:rPr>
+      </w:pPr>
+      <w:r>
+        <w:rPr>
+          <w:b w:val="1"/>
+          <w:sz w:val="24"/>
+          <w:szCs w:val="24"/>
+          <w:rtl w:val="0"/>
+        </w:rPr>
+        <w:t xml:space="preserve">Key Decisions:</w:t>
+      </w:r>
+    </w:p>
+    <w:p>
+      <w:pPr>
+        <w:widowControl w:val="0"/>
+        <w:numPr>
+          <w:ilvl w:val="0"/>
+          <w:numId w:val="22"/>
+        </w:numPr>
+        <w:ind w:left="720" w:hanging="360"/>
+        <w:rPr>
+          <w:sz w:val="24"/>
+          <w:szCs w:val="24"/>
+        </w:rPr>
+      </w:pPr>
+      <w:r>
+        <w:rPr>
+          <w:sz w:val="24"/>
+          <w:szCs w:val="24"/>
+          <w:rtl w:val="0"/>
+        </w:rPr>
+        <w:t xml:space="preserve">Try to finish the task by this week.</w:t>
+      </w:r>
+      <w:r>
+        <w:rPr>
+          <w:rtl w:val="0"/>
+        </w:rPr>
+      </w:r>
+    </w:p>
+    <w:p>
+      <w:pPr>
+        <w:widowControl w:val="0"/>
+        <w:jc w:val="center"/>
+        <w:rPr>
+          <w:b w:val="1"/>
+          <w:sz w:val="24"/>
+          <w:szCs w:val="24"/>
+          <w:u w:val="single"/>
+        </w:rPr>
+      </w:pPr>
+      <w:r>
+        <w:rPr>
+          <w:rtl w:val="0"/>
+        </w:rPr>
+      </w:r>
+    </w:p>
+    <w:p>
+      <w:pPr>
+        <w:widowControl w:val="0"/>
+        <w:jc w:val="center"/>
+        <w:rPr>
+          <w:b w:val="1"/>
+          <w:sz w:val="24"/>
+          <w:szCs w:val="24"/>
+          <w:u w:val="single"/>
+        </w:rPr>
+      </w:pPr>
+      <w:r>
+        <w:rPr>
+          <w:b w:val="1"/>
+          <w:sz w:val="24"/>
+          <w:szCs w:val="24"/>
+          <w:u w:val="single"/>
+          <w:rtl w:val="0"/>
+        </w:rPr>
+        <w:t xml:space="preserve">Meeting 9</w:t>
+      </w:r>
+    </w:p>
+    <w:p>
+      <w:pPr>
+        <w:widowControl w:val="0"/>
+        <w:rPr>
+          <w:b w:val="1"/>
+          <w:sz w:val="24"/>
+          <w:szCs w:val="24"/>
+          <w:u w:val="single"/>
+        </w:rPr>
+      </w:pPr>
+      <w:r>
+        <w:rPr>
+          <w:rtl w:val="0"/>
+        </w:rPr>
+      </w:r>
+    </w:p>
+    <w:p>
+      <w:pPr>
+        <w:widowControl w:val="0"/>
+        <w:rPr>
+          <w:sz w:val="24"/>
+          <w:szCs w:val="24"/>
+        </w:rPr>
+      </w:pPr>
+      <w:r>
+        <w:rPr>
+          <w:b w:val="1"/>
+          <w:sz w:val="24"/>
+          <w:szCs w:val="24"/>
+          <w:rtl w:val="0"/>
+        </w:rPr>
+        <w:t xml:space="preserve">Date and Time:</w:t>
+      </w:r>
+      <w:r>
+        <w:rPr>
+          <w:sz w:val="24"/>
+          <w:szCs w:val="24"/>
+          <w:rtl w:val="0"/>
+        </w:rPr>
+        <w:t xml:space="preserve">  10/30/2023</w:t>
+      </w:r>
+    </w:p>
+    <w:p>
+      <w:pPr>
+        <w:widowControl w:val="0"/>
+        <w:rPr>
+          <w:sz w:val="24"/>
+          <w:szCs w:val="24"/>
+        </w:rPr>
+      </w:pPr>
+      <w:r>
+        <w:rPr>
+          <w:b w:val="1"/>
+          <w:sz w:val="24"/>
+          <w:szCs w:val="24"/>
+          <w:rtl w:val="0"/>
+        </w:rPr>
+        <w:t xml:space="preserve">Place</w:t>
+      </w:r>
+      <w:r>
+        <w:rPr>
+          <w:sz w:val="24"/>
+          <w:szCs w:val="24"/>
+          <w:rtl w:val="0"/>
+        </w:rPr>
+        <w:t xml:space="preserve">: Online, discord voice channel</w:t>
+      </w:r>
+    </w:p>
+    <w:p>
+      <w:pPr>
+        <w:widowControl w:val="0"/>
+        <w:rPr>
+          <w:sz w:val="24"/>
+          <w:szCs w:val="24"/>
+        </w:rPr>
+      </w:pPr>
+      <w:r>
+        <w:rPr>
+          <w:b w:val="1"/>
+          <w:sz w:val="24"/>
+          <w:szCs w:val="24"/>
+          <w:rtl w:val="0"/>
+        </w:rPr>
+        <w:t xml:space="preserve">Participants:</w:t>
+      </w:r>
+      <w:r>
+        <w:rPr>
+          <w:sz w:val="24"/>
+          <w:szCs w:val="24"/>
+          <w:rtl w:val="0"/>
+        </w:rPr>
+        <w:t xml:space="preserve"> Siddhesh, Pushkar, Ayush, Ramya, Supriya</w:t>
+      </w:r>
+    </w:p>
+    <w:p>
+      <w:pPr>
+        <w:widowControl w:val="0"/>
+        <w:rPr>
+          <w:sz w:val="24"/>
+          <w:szCs w:val="24"/>
+        </w:rPr>
+      </w:pPr>
+      <w:r>
+        <w:rPr>
+          <w:b w:val="1"/>
+          <w:sz w:val="24"/>
+          <w:szCs w:val="24"/>
+          <w:rtl w:val="0"/>
+        </w:rPr>
+        <w:t xml:space="preserve">Minutes taker: </w:t>
+      </w:r>
+      <w:r>
+        <w:rPr>
+          <w:sz w:val="24"/>
+          <w:szCs w:val="24"/>
+          <w:rtl w:val="0"/>
+        </w:rPr>
+        <w:t xml:space="preserve">Siddhesh</w:t>
+      </w:r>
+    </w:p>
+    <w:p>
+      <w:pPr>
+        <w:widowControl w:val="0"/>
+        <w:rPr>
+          <w:sz w:val="24"/>
+          <w:szCs w:val="24"/>
+        </w:rPr>
+      </w:pPr>
+      <w:r>
+        <w:rPr>
+          <w:b w:val="1"/>
+          <w:sz w:val="24"/>
+          <w:szCs w:val="24"/>
+          <w:rtl w:val="0"/>
+        </w:rPr>
+        <w:t xml:space="preserve">Timekeeper: </w:t>
+      </w:r>
+      <w:r>
+        <w:rPr>
+          <w:sz w:val="24"/>
+          <w:szCs w:val="24"/>
+          <w:rtl w:val="0"/>
+        </w:rPr>
+        <w:t xml:space="preserve">Siddhesh</w:t>
+      </w:r>
+    </w:p>
+    <w:p>
+      <w:pPr>
+        <w:widowControl w:val="0"/>
+        <w:rPr>
+          <w:sz w:val="24"/>
+          <w:szCs w:val="24"/>
+        </w:rPr>
+      </w:pPr>
+      <w:r>
+        <w:rPr>
+          <w:b w:val="1"/>
+          <w:sz w:val="24"/>
+          <w:szCs w:val="24"/>
+          <w:rtl w:val="0"/>
+        </w:rPr>
+        <w:t xml:space="preserve">Purpose: </w:t>
+      </w:r>
+      <w:r>
+        <w:rPr>
+          <w:sz w:val="24"/>
+          <w:szCs w:val="24"/>
+          <w:rtl w:val="0"/>
+        </w:rPr>
+        <w:t xml:space="preserve">Weekly team meeting call</w:t>
+      </w:r>
+    </w:p>
+    <w:p>
+      <w:pPr>
+        <w:widowControl w:val="0"/>
+        <w:rPr>
+          <w:b w:val="1"/>
+          <w:sz w:val="24"/>
+          <w:szCs w:val="24"/>
+        </w:rPr>
+      </w:pPr>
+      <w:r>
+        <w:rPr>
+          <w:b w:val="1"/>
+          <w:sz w:val="24"/>
+          <w:szCs w:val="24"/>
+          <w:rtl w:val="0"/>
+        </w:rPr>
+        <w:t xml:space="preserve">Agenda: </w:t>
+      </w:r>
+    </w:p>
+    <w:p>
+      <w:pPr>
+        <w:widowControl w:val="0"/>
+        <w:numPr>
+          <w:ilvl w:val="0"/>
+          <w:numId w:val="21"/>
+        </w:numPr>
+        <w:ind w:left="720" w:hanging="360"/>
+        <w:rPr>
+          <w:sz w:val="24"/>
+          <w:szCs w:val="24"/>
+        </w:rPr>
+      </w:pPr>
+      <w:r>
+        <w:rPr>
+          <w:sz w:val="24"/>
+          <w:szCs w:val="24"/>
+          <w:rtl w:val="0"/>
+        </w:rPr>
+        <w:t xml:space="preserve">Discuss progress so far on the assigned tasks</w:t>
+      </w:r>
+    </w:p>
+    <w:p>
+      <w:pPr>
+        <w:widowControl w:val="0"/>
+        <w:rPr>
+          <w:b w:val="1"/>
+          <w:sz w:val="24"/>
+          <w:szCs w:val="24"/>
+        </w:rPr>
+      </w:pPr>
+      <w:r>
+        <w:rPr>
+          <w:b w:val="1"/>
+          <w:sz w:val="24"/>
+          <w:szCs w:val="24"/>
+          <w:rtl w:val="0"/>
+        </w:rPr>
+        <w:t xml:space="preserve">Discussions:</w:t>
+      </w:r>
+    </w:p>
+    <w:p>
+      <w:pPr>
+        <w:widowControl w:val="0"/>
+        <w:numPr>
+          <w:ilvl w:val="0"/>
+          <w:numId w:val="22"/>
+        </w:numPr>
+        <w:ind w:left="720" w:hanging="360"/>
+        <w:rPr>
+          <w:sz w:val="24"/>
+          <w:szCs w:val="24"/>
+        </w:rPr>
+      </w:pPr>
+      <w:r>
+        <w:rPr>
+          <w:sz w:val="24"/>
+          <w:szCs w:val="24"/>
+          <w:rtl w:val="0"/>
+        </w:rPr>
+        <w:t xml:space="preserve">Pushkar showed a demo of the login functionality working and integrated with the app</w:t>
+      </w:r>
+    </w:p>
+    <w:p>
+      <w:pPr>
+        <w:widowControl w:val="0"/>
+        <w:numPr>
+          <w:ilvl w:val="0"/>
+          <w:numId w:val="22"/>
+        </w:numPr>
+        <w:ind w:left="720" w:hanging="360"/>
+        <w:rPr>
+          <w:sz w:val="24"/>
+          <w:szCs w:val="24"/>
+          <w:u w:val="none"/>
+        </w:rPr>
+      </w:pPr>
+      <w:r>
+        <w:rPr>
+          <w:sz w:val="24"/>
+          <w:szCs w:val="24"/>
+          <w:rtl w:val="0"/>
+        </w:rPr>
+        <w:t xml:space="preserve">We discussed individual progress for the currently assigned tasks so far</w:t>
+      </w:r>
+    </w:p>
+    <w:p>
+      <w:pPr>
+        <w:widowControl w:val="0"/>
+        <w:numPr>
+          <w:ilvl w:val="0"/>
+          <w:numId w:val="22"/>
+        </w:numPr>
+        <w:ind w:left="720" w:hanging="360"/>
+        <w:rPr>
+          <w:sz w:val="24"/>
+          <w:szCs w:val="24"/>
+          <w:u w:val="none"/>
+        </w:rPr>
+      </w:pPr>
+      <w:r>
+        <w:rPr>
+          <w:sz w:val="24"/>
+          <w:szCs w:val="24"/>
+          <w:rtl w:val="0"/>
+        </w:rPr>
+        <w:t xml:space="preserve">Supriya is done with creating the user profile page and is now working on styling the page. She should be done with her jira task </w:t>
+      </w:r>
+      <w:hyperlink r:id="rId10">
+        <w:r>
+          <w:rPr>
+            <w:color w:val="1155cc"/>
+            <w:sz w:val="24"/>
+            <w:szCs w:val="24"/>
+            <w:u w:val="single"/>
+            <w:rtl w:val="0"/>
+          </w:rPr>
+          <w:t xml:space="preserve">SE-34</w:t>
+        </w:r>
+      </w:hyperlink>
+      <w:r>
+        <w:rPr>
+          <w:sz w:val="24"/>
+          <w:szCs w:val="24"/>
+          <w:rtl w:val="0"/>
+        </w:rPr>
+        <w:t xml:space="preserve"> by the end of this week and would start working on creating a video history page as part of the jira task </w:t>
+      </w:r>
+      <w:hyperlink r:id="rId11">
+        <w:r>
+          <w:rPr>
+            <w:color w:val="1155cc"/>
+            <w:sz w:val="24"/>
+            <w:szCs w:val="24"/>
+            <w:u w:val="single"/>
+            <w:rtl w:val="0"/>
+          </w:rPr>
+          <w:t xml:space="preserve">SE-35</w:t>
+        </w:r>
+      </w:hyperlink>
+      <w:r>
+        <w:rPr>
+          <w:rtl w:val="0"/>
+        </w:rPr>
+      </w:r>
+    </w:p>
+    <w:p>
+      <w:pPr>
+        <w:widowControl w:val="0"/>
+        <w:numPr>
+          <w:ilvl w:val="0"/>
+          <w:numId w:val="22"/>
+        </w:numPr>
+        <w:ind w:left="720" w:hanging="360"/>
+        <w:rPr>
+          <w:sz w:val="24"/>
+          <w:szCs w:val="24"/>
+          <w:u w:val="none"/>
+        </w:rPr>
+      </w:pPr>
+      <w:r>
+        <w:rPr>
+          <w:sz w:val="24"/>
+          <w:szCs w:val="24"/>
+          <w:rtl w:val="0"/>
+        </w:rPr>
+        <w:t xml:space="preserve">Pushkar as part of the jira task </w:t>
+      </w:r>
+      <w:hyperlink r:id="rId12">
+        <w:r>
+          <w:rPr>
+            <w:color w:val="1155cc"/>
+            <w:sz w:val="24"/>
+            <w:szCs w:val="24"/>
+            <w:u w:val="single"/>
+            <w:rtl w:val="0"/>
+          </w:rPr>
+          <w:t xml:space="preserve">SE-25</w:t>
+        </w:r>
+      </w:hyperlink>
+      <w:r>
+        <w:rPr>
+          <w:sz w:val="24"/>
+          <w:szCs w:val="24"/>
+          <w:rtl w:val="0"/>
+        </w:rPr>
+        <w:t xml:space="preserve"> is done with setting up a firebase account and integrating firebase with the project. He has also implemented Firebase Auth with Google into the project and is now working on getting the code checked-in and reviewed. Once done with the current task, he is going to start working on creating a session timer component as part of </w:t>
+      </w:r>
+      <w:hyperlink r:id="rId13">
+        <w:r>
+          <w:rPr>
+            <w:color w:val="1155cc"/>
+            <w:sz w:val="24"/>
+            <w:szCs w:val="24"/>
+            <w:u w:val="single"/>
+            <w:rtl w:val="0"/>
+          </w:rPr>
+          <w:t xml:space="preserve">SE-32</w:t>
+        </w:r>
+      </w:hyperlink>
+      <w:r>
+        <w:rPr>
+          <w:sz w:val="24"/>
+          <w:szCs w:val="24"/>
+          <w:rtl w:val="0"/>
+        </w:rPr>
+        <w:t xml:space="preserve"> which would be used to keep track of a study session</w:t>
+      </w:r>
+    </w:p>
+    <w:p>
+      <w:pPr>
+        <w:widowControl w:val="0"/>
+        <w:numPr>
+          <w:ilvl w:val="0"/>
+          <w:numId w:val="22"/>
+        </w:numPr>
+        <w:ind w:left="720" w:hanging="360"/>
+        <w:rPr>
+          <w:sz w:val="24"/>
+          <w:szCs w:val="24"/>
+          <w:u w:val="none"/>
+        </w:rPr>
+      </w:pPr>
+      <w:r>
+        <w:rPr>
+          <w:sz w:val="24"/>
+          <w:szCs w:val="24"/>
+          <w:rtl w:val="0"/>
+        </w:rPr>
+        <w:t xml:space="preserve">Ayush is continuing to make progress on his jira task </w:t>
+      </w:r>
+      <w:hyperlink r:id="rId14">
+        <w:r>
+          <w:rPr>
+            <w:color w:val="1155cc"/>
+            <w:sz w:val="24"/>
+            <w:szCs w:val="24"/>
+            <w:u w:val="single"/>
+            <w:rtl w:val="0"/>
+          </w:rPr>
+          <w:t xml:space="preserve">SE-38</w:t>
+        </w:r>
+      </w:hyperlink>
+      <w:r>
+        <w:rPr>
+          <w:sz w:val="24"/>
+          <w:szCs w:val="24"/>
+          <w:rtl w:val="0"/>
+        </w:rPr>
+        <w:t xml:space="preserve"> to create the user on-boarding page</w:t>
+      </w:r>
+    </w:p>
+    <w:p>
+      <w:pPr>
+        <w:widowControl w:val="0"/>
+        <w:numPr>
+          <w:ilvl w:val="0"/>
+          <w:numId w:val="22"/>
+        </w:numPr>
+        <w:ind w:left="720" w:hanging="360"/>
+        <w:rPr>
+          <w:sz w:val="24"/>
+          <w:szCs w:val="24"/>
+          <w:u w:val="none"/>
+        </w:rPr>
+      </w:pPr>
+      <w:r>
+        <w:rPr>
+          <w:sz w:val="24"/>
+          <w:szCs w:val="24"/>
+          <w:rtl w:val="0"/>
+        </w:rPr>
+        <w:t xml:space="preserve">Ramya is learning react and continuing to work on the task </w:t>
+      </w:r>
+      <w:hyperlink r:id="rId15">
+        <w:r>
+          <w:rPr>
+            <w:color w:val="1155cc"/>
+            <w:sz w:val="24"/>
+            <w:szCs w:val="24"/>
+            <w:u w:val="single"/>
+            <w:rtl w:val="0"/>
+          </w:rPr>
+          <w:t xml:space="preserve">SE-29</w:t>
+        </w:r>
+      </w:hyperlink>
+      <w:r>
+        <w:rPr>
+          <w:sz w:val="24"/>
+          <w:szCs w:val="24"/>
+          <w:rtl w:val="0"/>
+        </w:rPr>
+        <w:t xml:space="preserve"> for a “See all videos” page</w:t>
+      </w:r>
+    </w:p>
+    <w:p>
+      <w:pPr>
+        <w:widowControl w:val="0"/>
+        <w:numPr>
+          <w:ilvl w:val="0"/>
+          <w:numId w:val="22"/>
+        </w:numPr>
+        <w:ind w:left="720" w:hanging="360"/>
+        <w:rPr>
+          <w:sz w:val="24"/>
+          <w:szCs w:val="24"/>
+          <w:u w:val="none"/>
+        </w:rPr>
+      </w:pPr>
+      <w:r>
+        <w:rPr>
+          <w:sz w:val="24"/>
+          <w:szCs w:val="24"/>
+          <w:rtl w:val="0"/>
+        </w:rPr>
+        <w:t xml:space="preserve">Siddhesh is done with development on the task </w:t>
+      </w:r>
+      <w:hyperlink r:id="rId16">
+        <w:r>
+          <w:rPr>
+            <w:color w:val="1155cc"/>
+            <w:sz w:val="24"/>
+            <w:szCs w:val="24"/>
+            <w:u w:val="single"/>
+            <w:rtl w:val="0"/>
+          </w:rPr>
+          <w:t xml:space="preserve">SE-27</w:t>
+        </w:r>
+      </w:hyperlink>
+      <w:r>
+        <w:rPr>
+          <w:sz w:val="24"/>
+          <w:szCs w:val="24"/>
+          <w:rtl w:val="0"/>
+        </w:rPr>
+        <w:t xml:space="preserve"> to create the search videos feed page. Currently he is testing the code and would get the code merged by Thursday this week. Once done he will start working on the task </w:t>
+      </w:r>
+      <w:hyperlink r:id="rId17">
+        <w:r>
+          <w:rPr>
+            <w:color w:val="1155cc"/>
+            <w:sz w:val="24"/>
+            <w:szCs w:val="24"/>
+            <w:u w:val="single"/>
+            <w:rtl w:val="0"/>
+          </w:rPr>
+          <w:t xml:space="preserve">SE-31</w:t>
+        </w:r>
+      </w:hyperlink>
+      <w:r>
+        <w:rPr>
+          <w:sz w:val="24"/>
+          <w:szCs w:val="24"/>
+          <w:rtl w:val="0"/>
+        </w:rPr>
+        <w:t xml:space="preserve"> to create video experience buttons on the video watching page.</w:t>
+      </w:r>
+      <w:r>
+        <w:rPr>
+          <w:rtl w:val="0"/>
+        </w:rPr>
+      </w:r>
+    </w:p>
+    <w:p>
+      <w:pPr>
+        <w:widowControl w:val="0"/>
+        <w:spacing w:line="240" w:lineRule="auto"/>
+        <w:rPr>
+          <w:b w:val="1"/>
+          <w:sz w:val="24"/>
+          <w:szCs w:val="24"/>
+        </w:rPr>
+      </w:pPr>
+      <w:r>
+        <w:rPr>
+          <w:b w:val="1"/>
+          <w:sz w:val="24"/>
+          <w:szCs w:val="24"/>
+          <w:rtl w:val="0"/>
+        </w:rPr>
+        <w:t xml:space="preserve">Key Decisions:</w:t>
+      </w:r>
+    </w:p>
+    <w:p>
+      <w:pPr>
+        <w:widowControl w:val="0"/>
+        <w:numPr>
+          <w:ilvl w:val="0"/>
+          <w:numId w:val="22"/>
+        </w:numPr>
+        <w:ind w:left="720" w:hanging="360"/>
+        <w:rPr>
+          <w:sz w:val="24"/>
+          <w:szCs w:val="24"/>
+        </w:rPr>
+      </w:pPr>
+      <w:r>
+        <w:rPr>
+          <w:sz w:val="24"/>
+          <w:szCs w:val="24"/>
+          <w:rtl w:val="0"/>
+        </w:rPr>
+        <w:t xml:space="preserve">Everyone would be trying to finish the tasks at hand by this week </w:t>
+      </w:r>
+    </w:p>
+    <w:p>
+      <w:pPr>
+        <w:widowControl w:val="0"/>
+        <w:numPr>
+          <w:ilvl w:val="0"/>
+          <w:numId w:val="22"/>
+        </w:numPr>
+        <w:ind w:left="720" w:hanging="360"/>
+        <w:rPr>
+          <w:sz w:val="24"/>
+          <w:szCs w:val="24"/>
+        </w:rPr>
+      </w:pPr>
+      <w:r>
+        <w:rPr>
+          <w:sz w:val="24"/>
+          <w:szCs w:val="24"/>
+          <w:rtl w:val="0"/>
+        </w:rPr>
+        <w:t xml:space="preserve">Supriya, Pushkar and Siddhesh would pick new tasks once they are done with the current task. </w:t>
+      </w:r>
+    </w:p>
+    <w:p>
+      <w:pPr>
+        <w:widowControl w:val="0"/>
+        <w:rPr>
+          <w:b w:val="1"/>
+          <w:sz w:val="24"/>
+          <w:szCs w:val="24"/>
+        </w:rPr>
+      </w:pPr>
+      <w:r>
+        <w:rPr>
+          <w:b w:val="1"/>
+          <w:sz w:val="24"/>
+          <w:szCs w:val="24"/>
+          <w:rtl w:val="0"/>
+        </w:rPr>
+        <w:t xml:space="preserve">Action Items:</w:t>
+      </w:r>
+    </w:p>
+    <w:p>
+      <w:pPr>
+        <w:widowControl w:val="0"/>
+        <w:numPr>
+          <w:ilvl w:val="0"/>
+          <w:numId w:val="12"/>
+        </w:numPr>
+        <w:ind w:left="720" w:hanging="360"/>
+        <w:rPr>
+          <w:sz w:val="24"/>
+          <w:szCs w:val="24"/>
+        </w:rPr>
+      </w:pPr>
+      <w:r>
+        <w:rPr>
+          <w:sz w:val="24"/>
+          <w:szCs w:val="24"/>
+          <w:rtl w:val="0"/>
+        </w:rPr>
+        <w:t xml:space="preserve">Pushkar has been assigned the task of implementing the session timer functionality</w:t>
+      </w:r>
+    </w:p>
+    <w:p>
+      <w:pPr>
+        <w:widowControl w:val="0"/>
+        <w:numPr>
+          <w:ilvl w:val="0"/>
+          <w:numId w:val="12"/>
+        </w:numPr>
+        <w:ind w:left="720" w:hanging="360"/>
+        <w:rPr>
+          <w:sz w:val="24"/>
+          <w:szCs w:val="24"/>
+        </w:rPr>
+      </w:pPr>
+      <w:r>
+        <w:rPr>
+          <w:sz w:val="24"/>
+          <w:szCs w:val="24"/>
+          <w:rtl w:val="0"/>
+        </w:rPr>
+        <w:t xml:space="preserve">Supriya has been assigned the task of creating the “Video history” page</w:t>
+      </w:r>
+    </w:p>
+    <w:p>
+      <w:pPr>
+        <w:widowControl w:val="0"/>
+        <w:numPr>
+          <w:ilvl w:val="0"/>
+          <w:numId w:val="12"/>
+        </w:numPr>
+        <w:ind w:left="720" w:hanging="360"/>
+        <w:rPr>
+          <w:sz w:val="24"/>
+          <w:szCs w:val="24"/>
+        </w:rPr>
+      </w:pPr>
+      <w:r>
+        <w:rPr>
+          <w:sz w:val="24"/>
+          <w:szCs w:val="24"/>
+          <w:rtl w:val="0"/>
+        </w:rPr>
+        <w:t xml:space="preserve">Ramya and Ayush to try and finish their current task at hand by the end of this week. </w:t>
+      </w:r>
+    </w:p>
+    <w:p>
+      <w:pPr>
+        <w:widowControl w:val="0"/>
+        <w:numPr>
+          <w:ilvl w:val="0"/>
+          <w:numId w:val="12"/>
+        </w:numPr>
+        <w:ind w:left="720" w:hanging="360"/>
+        <w:rPr>
+          <w:sz w:val="24"/>
+          <w:szCs w:val="24"/>
+        </w:rPr>
+      </w:pPr>
+      <w:r>
+        <w:rPr>
+          <w:sz w:val="24"/>
+          <w:szCs w:val="24"/>
+          <w:rtl w:val="0"/>
+        </w:rPr>
+        <w:t xml:space="preserve">Siddhesh has been assigned the task to implement video watching experience buttons </w:t>
+      </w:r>
+    </w:p>
+    <w:p>
+      <w:pPr>
+        <w:widowControl w:val="0"/>
+        <w:jc w:val="center"/>
+        <w:rPr>
+          <w:b w:val="1"/>
+          <w:sz w:val="24"/>
+          <w:szCs w:val="24"/>
+          <w:u w:val="single"/>
+        </w:rPr>
+      </w:pPr>
+      <w:r>
+        <w:rPr>
+          <w:rtl w:val="0"/>
+        </w:rPr>
+      </w:r>
+    </w:p>
+    <w:p>
+      <w:pPr>
+        <w:widowControl w:val="0"/>
+        <w:jc w:val="center"/>
+        <w:rPr>
+          <w:b w:val="1"/>
+          <w:sz w:val="24"/>
+          <w:szCs w:val="24"/>
+          <w:u w:val="single"/>
+        </w:rPr>
+      </w:pPr>
+      <w:r>
+        <w:rPr>
+          <w:b w:val="1"/>
+          <w:sz w:val="24"/>
+          <w:szCs w:val="24"/>
+          <w:u w:val="single"/>
+          <w:rtl w:val="0"/>
+        </w:rPr>
+        <w:t xml:space="preserve">Meeting 8</w:t>
+      </w:r>
+    </w:p>
+    <w:p>
+      <w:pPr>
+        <w:widowControl w:val="0"/>
+        <w:rPr>
+          <w:b w:val="1"/>
+          <w:sz w:val="24"/>
+          <w:szCs w:val="24"/>
+          <w:u w:val="single"/>
+        </w:rPr>
+      </w:pPr>
+      <w:r>
+        <w:rPr>
+          <w:rtl w:val="0"/>
+        </w:rPr>
+      </w:r>
+    </w:p>
+    <w:p>
+      <w:pPr>
+        <w:widowControl w:val="0"/>
+        <w:rPr>
+          <w:sz w:val="24"/>
+          <w:szCs w:val="24"/>
+        </w:rPr>
+      </w:pPr>
+      <w:r>
+        <w:rPr>
+          <w:b w:val="1"/>
+          <w:sz w:val="24"/>
+          <w:szCs w:val="24"/>
+          <w:rtl w:val="0"/>
+        </w:rPr>
+        <w:t xml:space="preserve">Date and Time:</w:t>
+      </w:r>
+      <w:r>
+        <w:rPr>
+          <w:sz w:val="24"/>
+          <w:szCs w:val="24"/>
+          <w:rtl w:val="0"/>
+        </w:rPr>
+        <w:t xml:space="preserve">  10/23/2023</w:t>
+      </w:r>
+    </w:p>
+    <w:p>
+      <w:pPr>
+        <w:widowControl w:val="0"/>
+        <w:rPr>
+          <w:sz w:val="24"/>
+          <w:szCs w:val="24"/>
+        </w:rPr>
+      </w:pPr>
+      <w:r>
+        <w:rPr>
+          <w:b w:val="1"/>
+          <w:sz w:val="24"/>
+          <w:szCs w:val="24"/>
+          <w:rtl w:val="0"/>
+        </w:rPr>
+        <w:t xml:space="preserve">Place</w:t>
+      </w:r>
+      <w:r>
+        <w:rPr>
+          <w:sz w:val="24"/>
+          <w:szCs w:val="24"/>
+          <w:rtl w:val="0"/>
+        </w:rPr>
+        <w:t xml:space="preserve">: Online, discord voice channel</w:t>
+      </w:r>
+    </w:p>
+    <w:p>
+      <w:pPr>
+        <w:widowControl w:val="0"/>
+        <w:rPr>
+          <w:sz w:val="24"/>
+          <w:szCs w:val="24"/>
+        </w:rPr>
+      </w:pPr>
+      <w:r>
+        <w:rPr>
+          <w:b w:val="1"/>
+          <w:sz w:val="24"/>
+          <w:szCs w:val="24"/>
+          <w:rtl w:val="0"/>
+        </w:rPr>
+        <w:t xml:space="preserve">Participants:</w:t>
+      </w:r>
+      <w:r>
+        <w:rPr>
+          <w:sz w:val="24"/>
+          <w:szCs w:val="24"/>
+          <w:rtl w:val="0"/>
+        </w:rPr>
+        <w:t xml:space="preserve"> Siddhesh, Deepali, Pushkar, Paridhi, Ayush, Ramya, Supriya</w:t>
+      </w:r>
+    </w:p>
+    <w:p>
+      <w:pPr>
+        <w:widowControl w:val="0"/>
+        <w:rPr>
+          <w:sz w:val="24"/>
+          <w:szCs w:val="24"/>
+        </w:rPr>
+      </w:pPr>
+      <w:r>
+        <w:rPr>
+          <w:b w:val="1"/>
+          <w:sz w:val="24"/>
+          <w:szCs w:val="24"/>
+          <w:rtl w:val="0"/>
+        </w:rPr>
+        <w:t xml:space="preserve">Minutes taker: </w:t>
+      </w:r>
+      <w:r>
+        <w:rPr>
+          <w:sz w:val="24"/>
+          <w:szCs w:val="24"/>
+          <w:rtl w:val="0"/>
+        </w:rPr>
+        <w:t xml:space="preserve">Pushkar</w:t>
+      </w:r>
+    </w:p>
+    <w:p>
+      <w:pPr>
+        <w:widowControl w:val="0"/>
+        <w:rPr>
+          <w:sz w:val="24"/>
+          <w:szCs w:val="24"/>
+        </w:rPr>
+      </w:pPr>
+      <w:r>
+        <w:rPr>
+          <w:b w:val="1"/>
+          <w:sz w:val="24"/>
+          <w:szCs w:val="24"/>
+          <w:rtl w:val="0"/>
+        </w:rPr>
+        <w:t xml:space="preserve">Timekeeper: </w:t>
+      </w:r>
+      <w:r>
+        <w:rPr>
+          <w:sz w:val="24"/>
+          <w:szCs w:val="24"/>
+          <w:rtl w:val="0"/>
+        </w:rPr>
+        <w:t xml:space="preserve">Pushkar</w:t>
+      </w:r>
+    </w:p>
+    <w:p>
+      <w:pPr>
+        <w:widowControl w:val="0"/>
+        <w:rPr>
+          <w:sz w:val="24"/>
+          <w:szCs w:val="24"/>
+        </w:rPr>
+      </w:pPr>
+      <w:r>
+        <w:rPr>
+          <w:b w:val="1"/>
+          <w:sz w:val="24"/>
+          <w:szCs w:val="24"/>
+          <w:rtl w:val="0"/>
+        </w:rPr>
+        <w:t xml:space="preserve">Purpose: </w:t>
+      </w:r>
+      <w:r>
+        <w:rPr>
+          <w:sz w:val="24"/>
+          <w:szCs w:val="24"/>
+          <w:rtl w:val="0"/>
+        </w:rPr>
+        <w:t xml:space="preserve">Weekly team meeting call</w:t>
+      </w:r>
+    </w:p>
+    <w:p>
+      <w:pPr>
+        <w:widowControl w:val="0"/>
+        <w:rPr>
+          <w:b w:val="1"/>
+          <w:sz w:val="24"/>
+          <w:szCs w:val="24"/>
+        </w:rPr>
+      </w:pPr>
+      <w:r>
+        <w:rPr>
+          <w:b w:val="1"/>
+          <w:sz w:val="24"/>
+          <w:szCs w:val="24"/>
+          <w:rtl w:val="0"/>
+        </w:rPr>
+        <w:t xml:space="preserve">Agenda: </w:t>
+      </w:r>
+    </w:p>
+    <w:p>
+      <w:pPr>
+        <w:widowControl w:val="0"/>
+        <w:numPr>
+          <w:ilvl w:val="0"/>
+          <w:numId w:val="21"/>
+        </w:numPr>
+        <w:ind w:left="720" w:hanging="360"/>
+        <w:rPr>
+          <w:sz w:val="24"/>
+          <w:szCs w:val="24"/>
+        </w:rPr>
+      </w:pPr>
+      <w:r>
+        <w:rPr>
+          <w:sz w:val="24"/>
+          <w:szCs w:val="24"/>
+          <w:rtl w:val="0"/>
+        </w:rPr>
+        <w:t xml:space="preserve">Assign individual tasks</w:t>
+      </w:r>
+    </w:p>
+    <w:p>
+      <w:pPr>
+        <w:widowControl w:val="0"/>
+        <w:numPr>
+          <w:ilvl w:val="0"/>
+          <w:numId w:val="21"/>
+        </w:numPr>
+        <w:ind w:left="720" w:hanging="360"/>
+        <w:rPr>
+          <w:sz w:val="24"/>
+          <w:szCs w:val="24"/>
+        </w:rPr>
+      </w:pPr>
+      <w:r>
+        <w:rPr>
+          <w:sz w:val="24"/>
+          <w:szCs w:val="24"/>
+          <w:rtl w:val="0"/>
+        </w:rPr>
+        <w:t xml:space="preserve">Discuss assigned tasks</w:t>
+      </w:r>
+    </w:p>
+    <w:p>
+      <w:pPr>
+        <w:widowControl w:val="0"/>
+        <w:rPr>
+          <w:b w:val="1"/>
+          <w:sz w:val="24"/>
+          <w:szCs w:val="24"/>
+        </w:rPr>
+      </w:pPr>
+      <w:r>
+        <w:rPr>
+          <w:b w:val="1"/>
+          <w:sz w:val="24"/>
+          <w:szCs w:val="24"/>
+          <w:rtl w:val="0"/>
+        </w:rPr>
+        <w:t xml:space="preserve">Discussions:</w:t>
+      </w:r>
+    </w:p>
+    <w:p>
+      <w:pPr>
+        <w:widowControl w:val="0"/>
+        <w:numPr>
+          <w:ilvl w:val="0"/>
+          <w:numId w:val="22"/>
+        </w:numPr>
+        <w:ind w:left="720" w:hanging="360"/>
+        <w:rPr>
+          <w:sz w:val="24"/>
+          <w:szCs w:val="24"/>
+        </w:rPr>
+      </w:pPr>
+      <w:r>
+        <w:rPr>
+          <w:sz w:val="24"/>
+          <w:szCs w:val="24"/>
+          <w:rtl w:val="0"/>
+        </w:rPr>
+        <w:t xml:space="preserve">Tasks have been assigned to each team member</w:t>
+      </w:r>
+    </w:p>
+    <w:p>
+      <w:pPr>
+        <w:widowControl w:val="0"/>
+        <w:numPr>
+          <w:ilvl w:val="0"/>
+          <w:numId w:val="22"/>
+        </w:numPr>
+        <w:ind w:left="720" w:hanging="360"/>
+        <w:rPr>
+          <w:sz w:val="24"/>
+          <w:szCs w:val="24"/>
+          <w:u w:val="none"/>
+        </w:rPr>
+      </w:pPr>
+      <w:r>
+        <w:rPr>
+          <w:sz w:val="24"/>
+          <w:szCs w:val="24"/>
+          <w:rtl w:val="0"/>
+        </w:rPr>
+        <w:t xml:space="preserve">Pushkar has been assigned the task of google sign in functionality</w:t>
+      </w:r>
+    </w:p>
+    <w:p>
+      <w:pPr>
+        <w:widowControl w:val="0"/>
+        <w:numPr>
+          <w:ilvl w:val="0"/>
+          <w:numId w:val="22"/>
+        </w:numPr>
+        <w:ind w:left="720" w:hanging="360"/>
+        <w:rPr>
+          <w:sz w:val="24"/>
+          <w:szCs w:val="24"/>
+          <w:u w:val="none"/>
+        </w:rPr>
+      </w:pPr>
+      <w:r>
+        <w:rPr>
+          <w:sz w:val="24"/>
+          <w:szCs w:val="24"/>
+          <w:rtl w:val="0"/>
+        </w:rPr>
+        <w:t xml:space="preserve">Ayush has been assigned the task of creating onboarding page</w:t>
+      </w:r>
+    </w:p>
+    <w:p>
+      <w:pPr>
+        <w:widowControl w:val="0"/>
+        <w:numPr>
+          <w:ilvl w:val="0"/>
+          <w:numId w:val="22"/>
+        </w:numPr>
+        <w:ind w:left="720" w:hanging="360"/>
+        <w:rPr>
+          <w:sz w:val="24"/>
+          <w:szCs w:val="24"/>
+          <w:u w:val="none"/>
+        </w:rPr>
+      </w:pPr>
+      <w:r>
+        <w:rPr>
+          <w:sz w:val="24"/>
+          <w:szCs w:val="24"/>
+          <w:rtl w:val="0"/>
+        </w:rPr>
+        <w:t xml:space="preserve">Ramya has been assigned the task of creating the viewing all videos functionality</w:t>
+      </w:r>
+    </w:p>
+    <w:p>
+      <w:pPr>
+        <w:widowControl w:val="0"/>
+        <w:numPr>
+          <w:ilvl w:val="0"/>
+          <w:numId w:val="22"/>
+        </w:numPr>
+        <w:ind w:left="720" w:hanging="360"/>
+        <w:rPr>
+          <w:sz w:val="24"/>
+          <w:szCs w:val="24"/>
+          <w:u w:val="none"/>
+        </w:rPr>
+      </w:pPr>
+      <w:r>
+        <w:rPr>
+          <w:sz w:val="24"/>
+          <w:szCs w:val="24"/>
+          <w:rtl w:val="0"/>
+        </w:rPr>
+        <w:t xml:space="preserve">Paridhi has been assigned the task of creating video page</w:t>
+      </w:r>
+    </w:p>
+    <w:p>
+      <w:pPr>
+        <w:widowControl w:val="0"/>
+        <w:numPr>
+          <w:ilvl w:val="0"/>
+          <w:numId w:val="22"/>
+        </w:numPr>
+        <w:ind w:left="720" w:hanging="360"/>
+        <w:rPr>
+          <w:sz w:val="24"/>
+          <w:szCs w:val="24"/>
+          <w:u w:val="none"/>
+        </w:rPr>
+      </w:pPr>
+      <w:r>
+        <w:rPr>
+          <w:sz w:val="24"/>
+          <w:szCs w:val="24"/>
+          <w:rtl w:val="0"/>
+        </w:rPr>
+        <w:t xml:space="preserve">Supriya has been assigned the task of creating user profile page</w:t>
+      </w:r>
+    </w:p>
+    <w:p>
+      <w:pPr>
+        <w:widowControl w:val="0"/>
+        <w:numPr>
+          <w:ilvl w:val="0"/>
+          <w:numId w:val="22"/>
+        </w:numPr>
+        <w:ind w:left="720" w:hanging="360"/>
+        <w:rPr>
+          <w:sz w:val="24"/>
+          <w:szCs w:val="24"/>
+          <w:u w:val="none"/>
+        </w:rPr>
+      </w:pPr>
+      <w:r>
+        <w:rPr>
+          <w:sz w:val="24"/>
+          <w:szCs w:val="24"/>
+          <w:rtl w:val="0"/>
+        </w:rPr>
+        <w:t xml:space="preserve">Doubts were cleared by Siddhesh</w:t>
+      </w:r>
+    </w:p>
+    <w:p>
+      <w:pPr>
+        <w:widowControl w:val="0"/>
+        <w:numPr>
+          <w:ilvl w:val="0"/>
+          <w:numId w:val="22"/>
+        </w:numPr>
+        <w:ind w:left="720" w:hanging="360"/>
+        <w:rPr>
+          <w:sz w:val="24"/>
+          <w:szCs w:val="24"/>
+          <w:u w:val="none"/>
+        </w:rPr>
+      </w:pPr>
+      <w:r>
+        <w:rPr>
+          <w:sz w:val="24"/>
+          <w:szCs w:val="24"/>
+          <w:rtl w:val="0"/>
+        </w:rPr>
+        <w:t xml:space="preserve">Everyone will be working and completing the task assigned as soon as possible so that then can work on other tasks as well</w:t>
+      </w:r>
+    </w:p>
+    <w:p>
+      <w:pPr>
+        <w:widowControl w:val="0"/>
+        <w:numPr>
+          <w:ilvl w:val="0"/>
+          <w:numId w:val="22"/>
+        </w:numPr>
+        <w:ind w:left="720" w:hanging="360"/>
+        <w:rPr>
+          <w:sz w:val="24"/>
+          <w:szCs w:val="24"/>
+          <w:u w:val="none"/>
+        </w:rPr>
+      </w:pPr>
+      <w:r>
+        <w:rPr>
+          <w:sz w:val="24"/>
+          <w:szCs w:val="24"/>
+          <w:rtl w:val="0"/>
+        </w:rPr>
+        <w:t xml:space="preserve">In person meeting has been scheduled where Siddhesh and Deepali will be presenting the demo of react and github respectively</w:t>
+      </w:r>
+    </w:p>
+    <w:p>
+      <w:pPr>
+        <w:widowControl w:val="0"/>
+        <w:numPr>
+          <w:ilvl w:val="0"/>
+          <w:numId w:val="22"/>
+        </w:numPr>
+        <w:ind w:left="720" w:hanging="360"/>
+        <w:rPr>
+          <w:sz w:val="24"/>
+          <w:szCs w:val="24"/>
+          <w:u w:val="none"/>
+        </w:rPr>
+      </w:pPr>
+      <w:r>
+        <w:rPr>
+          <w:sz w:val="24"/>
+          <w:szCs w:val="24"/>
+          <w:rtl w:val="0"/>
+        </w:rPr>
+        <w:t xml:space="preserve">Cleared doubts about github</w:t>
+      </w:r>
+    </w:p>
+    <w:p>
+      <w:pPr>
+        <w:widowControl w:val="0"/>
+        <w:spacing w:line="240" w:lineRule="auto"/>
+        <w:rPr>
+          <w:b w:val="1"/>
+          <w:sz w:val="24"/>
+          <w:szCs w:val="24"/>
+        </w:rPr>
+      </w:pPr>
+      <w:r>
+        <w:rPr>
+          <w:b w:val="1"/>
+          <w:sz w:val="24"/>
+          <w:szCs w:val="24"/>
+          <w:rtl w:val="0"/>
+        </w:rPr>
+        <w:t xml:space="preserve">Key Decisions:</w:t>
+      </w:r>
+    </w:p>
+    <w:p>
+      <w:pPr>
+        <w:widowControl w:val="0"/>
+        <w:numPr>
+          <w:ilvl w:val="0"/>
+          <w:numId w:val="22"/>
+        </w:numPr>
+        <w:ind w:left="720" w:hanging="360"/>
+        <w:rPr>
+          <w:sz w:val="24"/>
+          <w:szCs w:val="24"/>
+        </w:rPr>
+      </w:pPr>
+      <w:r>
+        <w:rPr>
+          <w:sz w:val="24"/>
+          <w:szCs w:val="24"/>
+          <w:rtl w:val="0"/>
+        </w:rPr>
+        <w:t xml:space="preserve">We discussed about the individual tasks </w:t>
+      </w:r>
+    </w:p>
+    <w:p>
+      <w:pPr>
+        <w:widowControl w:val="0"/>
+        <w:numPr>
+          <w:ilvl w:val="0"/>
+          <w:numId w:val="22"/>
+        </w:numPr>
+        <w:ind w:left="720" w:hanging="360"/>
+        <w:rPr>
+          <w:sz w:val="24"/>
+          <w:szCs w:val="24"/>
+          <w:u w:val="none"/>
+        </w:rPr>
+      </w:pPr>
+      <w:r>
+        <w:rPr>
+          <w:sz w:val="24"/>
+          <w:szCs w:val="24"/>
+          <w:rtl w:val="0"/>
+        </w:rPr>
+        <w:t xml:space="preserve">Tasks have been assigned to each member of the team</w:t>
+      </w:r>
+    </w:p>
+    <w:p>
+      <w:pPr>
+        <w:widowControl w:val="0"/>
+        <w:rPr>
+          <w:b w:val="1"/>
+          <w:sz w:val="24"/>
+          <w:szCs w:val="24"/>
+        </w:rPr>
+      </w:pPr>
+      <w:r>
+        <w:rPr>
+          <w:b w:val="1"/>
+          <w:sz w:val="24"/>
+          <w:szCs w:val="24"/>
+          <w:rtl w:val="0"/>
+        </w:rPr>
+        <w:t xml:space="preserve">Action Items:</w:t>
+      </w:r>
+    </w:p>
+    <w:p>
+      <w:pPr>
+        <w:widowControl w:val="0"/>
+        <w:numPr>
+          <w:ilvl w:val="0"/>
+          <w:numId w:val="12"/>
+        </w:numPr>
+        <w:ind w:left="720" w:hanging="360"/>
+        <w:rPr>
+          <w:sz w:val="24"/>
+          <w:szCs w:val="24"/>
+        </w:rPr>
+      </w:pPr>
+      <w:r>
+        <w:rPr>
+          <w:sz w:val="24"/>
+          <w:szCs w:val="24"/>
+          <w:rtl w:val="0"/>
+        </w:rPr>
+        <w:t xml:space="preserve">Pushkar has been assigned the task of google sign in functionality</w:t>
+      </w:r>
+    </w:p>
+    <w:p>
+      <w:pPr>
+        <w:widowControl w:val="0"/>
+        <w:numPr>
+          <w:ilvl w:val="0"/>
+          <w:numId w:val="12"/>
+        </w:numPr>
+        <w:ind w:left="720" w:hanging="360"/>
+        <w:rPr>
+          <w:sz w:val="24"/>
+          <w:szCs w:val="24"/>
+        </w:rPr>
+      </w:pPr>
+      <w:r>
+        <w:rPr>
+          <w:sz w:val="24"/>
+          <w:szCs w:val="24"/>
+          <w:rtl w:val="0"/>
+        </w:rPr>
+        <w:t xml:space="preserve">Ayush has been assigned the task of creating onboarding page</w:t>
+      </w:r>
+    </w:p>
+    <w:p>
+      <w:pPr>
+        <w:widowControl w:val="0"/>
+        <w:numPr>
+          <w:ilvl w:val="0"/>
+          <w:numId w:val="12"/>
+        </w:numPr>
+        <w:ind w:left="720" w:hanging="360"/>
+        <w:rPr>
+          <w:sz w:val="24"/>
+          <w:szCs w:val="24"/>
+        </w:rPr>
+      </w:pPr>
+      <w:r>
+        <w:rPr>
+          <w:sz w:val="24"/>
+          <w:szCs w:val="24"/>
+          <w:rtl w:val="0"/>
+        </w:rPr>
+        <w:t xml:space="preserve">Ramya has been assigned the task of creating the viewing all videos functionality</w:t>
+      </w:r>
+    </w:p>
+    <w:p>
+      <w:pPr>
+        <w:widowControl w:val="0"/>
+        <w:numPr>
+          <w:ilvl w:val="0"/>
+          <w:numId w:val="12"/>
+        </w:numPr>
+        <w:ind w:left="720" w:hanging="360"/>
+        <w:rPr>
+          <w:sz w:val="24"/>
+          <w:szCs w:val="24"/>
+        </w:rPr>
+      </w:pPr>
+      <w:r>
+        <w:rPr>
+          <w:sz w:val="24"/>
+          <w:szCs w:val="24"/>
+          <w:rtl w:val="0"/>
+        </w:rPr>
+        <w:t xml:space="preserve">Paridhi has been assigned the task of creating video page</w:t>
+      </w:r>
+    </w:p>
+    <w:p>
+      <w:pPr>
+        <w:widowControl w:val="0"/>
+        <w:numPr>
+          <w:ilvl w:val="0"/>
+          <w:numId w:val="12"/>
+        </w:numPr>
+        <w:ind w:left="720" w:hanging="360"/>
+        <w:rPr>
+          <w:sz w:val="24"/>
+          <w:szCs w:val="24"/>
+        </w:rPr>
+      </w:pPr>
+      <w:r>
+        <w:rPr>
+          <w:sz w:val="24"/>
+          <w:szCs w:val="24"/>
+          <w:rtl w:val="0"/>
+        </w:rPr>
+        <w:t xml:space="preserve">Supriya has been assigned the task of creating user profile page</w:t>
+      </w:r>
+    </w:p>
+    <w:p>
+      <w:pPr>
+        <w:widowControl w:val="0"/>
+        <w:numPr>
+          <w:ilvl w:val="0"/>
+          <w:numId w:val="12"/>
+        </w:numPr>
+        <w:ind w:left="720" w:hanging="360"/>
+        <w:rPr>
+          <w:sz w:val="24"/>
+          <w:szCs w:val="24"/>
+          <w:u w:val="none"/>
+        </w:rPr>
+      </w:pPr>
+      <w:r>
+        <w:rPr>
+          <w:sz w:val="24"/>
+          <w:szCs w:val="24"/>
+          <w:rtl w:val="0"/>
+        </w:rPr>
+        <w:t xml:space="preserve">Deepali has been assigned the task of creating Entertainment feed</w:t>
+      </w:r>
+    </w:p>
+    <w:p>
+      <w:pPr>
+        <w:widowControl w:val="0"/>
+        <w:ind w:left="720" w:firstLine="0"/>
+        <w:rPr>
+          <w:sz w:val="24"/>
+          <w:szCs w:val="24"/>
+        </w:rPr>
+      </w:pPr>
+      <w:r>
+        <w:rPr>
+          <w:rtl w:val="0"/>
+        </w:rPr>
+      </w:r>
+    </w:p>
+    <w:p>
+      <w:pPr>
+        <w:widowControl w:val="0"/>
+        <w:ind w:left="720" w:firstLine="0"/>
+        <w:jc w:val="center"/>
+        <w:rPr>
+          <w:b w:val="1"/>
+          <w:sz w:val="24"/>
+          <w:szCs w:val="24"/>
+          <w:u w:val="single"/>
+        </w:rPr>
+      </w:pPr>
+      <w:r>
+        <w:rPr>
+          <w:rtl w:val="0"/>
+        </w:rPr>
+      </w:r>
+    </w:p>
+    <w:p>
+      <w:pPr>
+        <w:widowControl w:val="0"/>
+        <w:ind w:left="720" w:firstLine="0"/>
+        <w:jc w:val="center"/>
+        <w:rPr>
+          <w:b w:val="1"/>
+          <w:sz w:val="24"/>
+          <w:szCs w:val="24"/>
+          <w:u w:val="single"/>
+        </w:rPr>
+      </w:pPr>
+      <w:r>
+        <w:rPr>
+          <w:rtl w:val="0"/>
+        </w:rPr>
+      </w:r>
+    </w:p>
+    <w:p>
+      <w:pPr>
+        <w:widowControl w:val="0"/>
+        <w:ind w:left="720" w:firstLine="0"/>
+        <w:jc w:val="center"/>
+        <w:rPr>
+          <w:b w:val="1"/>
+          <w:sz w:val="24"/>
+          <w:szCs w:val="24"/>
+          <w:u w:val="single"/>
+        </w:rPr>
+      </w:pPr>
+      <w:r>
+        <w:rPr>
+          <w:rtl w:val="0"/>
+        </w:rPr>
+      </w:r>
+    </w:p>
+    <w:p>
+      <w:pPr>
+        <w:widowControl w:val="0"/>
+        <w:ind w:left="720" w:firstLine="0"/>
+        <w:jc w:val="center"/>
+        <w:rPr>
+          <w:b w:val="1"/>
+          <w:sz w:val="24"/>
+          <w:szCs w:val="24"/>
+          <w:u w:val="single"/>
+        </w:rPr>
+      </w:pPr>
+      <w:r>
+        <w:rPr>
+          <w:rtl w:val="0"/>
+        </w:rPr>
+      </w:r>
+    </w:p>
+    <w:p>
+      <w:pPr>
+        <w:widowControl w:val="0"/>
+        <w:ind w:left="720" w:firstLine="0"/>
+        <w:jc w:val="center"/>
+        <w:rPr>
+          <w:b w:val="1"/>
+          <w:sz w:val="24"/>
+          <w:szCs w:val="24"/>
+          <w:u w:val="single"/>
+        </w:rPr>
+      </w:pPr>
+      <w:r>
+        <w:rPr>
+          <w:rtl w:val="0"/>
+        </w:rPr>
+      </w:r>
+    </w:p>
+    <w:p>
+      <w:pPr>
+        <w:widowControl w:val="0"/>
+        <w:ind w:left="720" w:firstLine="0"/>
+        <w:jc w:val="center"/>
+        <w:rPr>
+          <w:b w:val="1"/>
+          <w:sz w:val="24"/>
+          <w:szCs w:val="24"/>
+          <w:u w:val="single"/>
+        </w:rPr>
+      </w:pPr>
+      <w:r>
+        <w:rPr>
+          <w:rtl w:val="0"/>
+        </w:rPr>
+      </w:r>
+    </w:p>
+    <w:p>
+      <w:pPr>
+        <w:widowControl w:val="0"/>
+        <w:ind w:left="720" w:firstLine="0"/>
+        <w:jc w:val="center"/>
+        <w:rPr>
+          <w:b w:val="1"/>
+          <w:sz w:val="24"/>
+          <w:szCs w:val="24"/>
+          <w:u w:val="single"/>
+        </w:rPr>
+      </w:pPr>
+      <w:r>
+        <w:rPr>
+          <w:rtl w:val="0"/>
+        </w:rPr>
+      </w:r>
+    </w:p>
+    <w:p>
+      <w:pPr>
+        <w:widowControl w:val="0"/>
+        <w:ind w:left="720" w:firstLine="0"/>
         <w:jc w:val="center"/>
         <w:rPr>
           <w:b w:val="1"/>

</xml_diff>

<commit_message>
Upload latest Meeting Minutes
</commit_message>
<xml_diff>
--- a/doc/CS673_Team2_MeetingMinutes.docx
+++ b/doc/CS673_Team2_MeetingMinutes.docx
@@ -2,6 +2,1940 @@
 <file path=word/document.xml><?xml version="1.0" encoding="utf-8"?>
 <w:document xmlns:mc="http://schemas.openxmlformats.org/markup-compatibility/2006" xmlns:o="urn:schemas-microsoft-com:office:office" xmlns:r="http://schemas.openxmlformats.org/officeDocument/2006/relationships" xmlns:m="http://schemas.openxmlformats.org/officeDocument/2006/math" xmlns:v="urn:schemas-microsoft-com:vml" xmlns:wp="http://schemas.openxmlformats.org/drawingml/2006/wordprocessingDrawing" xmlns:w10="urn:schemas-microsoft-com:office:word" xmlns:w="http://schemas.openxmlformats.org/wordprocessingml/2006/main" xmlns:wne="http://schemas.microsoft.com/office/word/2006/wordml" xmlns:sl="http://schemas.openxmlformats.org/schemaLibrary/2006/main" xmlns:a="http://schemas.openxmlformats.org/drawingml/2006/main" xmlns:pic="http://schemas.openxmlformats.org/drawingml/2006/picture" xmlns:c="http://schemas.openxmlformats.org/drawingml/2006/chart" xmlns:lc="http://schemas.openxmlformats.org/drawingml/2006/lockedCanvas" xmlns:dgm="http://schemas.openxmlformats.org/drawingml/2006/diagram" xmlns:wps="http://schemas.microsoft.com/office/word/2010/wordprocessingShape" xmlns:wpg="http://schemas.microsoft.com/office/word/2010/wordprocessingGroup" xmlns:w14="http://schemas.microsoft.com/office/word/2010/wordml" xmlns:w15="http://schemas.microsoft.com/office/word/2012/wordml">
   <w:body>
+    <w:p>
+      <w:pPr>
+        <w:widowControl w:val="0"/>
+        <w:jc w:val="center"/>
+        <w:rPr>
+          <w:b w:val="1"/>
+          <w:sz w:val="24"/>
+          <w:szCs w:val="24"/>
+          <w:u w:val="single"/>
+        </w:rPr>
+      </w:pPr>
+      <w:r>
+        <w:rPr>
+          <w:b w:val="1"/>
+          <w:sz w:val="24"/>
+          <w:szCs w:val="24"/>
+          <w:u w:val="single"/>
+          <w:rtl w:val="0"/>
+        </w:rPr>
+        <w:t xml:space="preserve">Meeting 14</w:t>
+      </w:r>
+    </w:p>
+    <w:p>
+      <w:pPr>
+        <w:widowControl w:val="0"/>
+        <w:jc w:val="center"/>
+        <w:rPr>
+          <w:b w:val="1"/>
+          <w:sz w:val="24"/>
+          <w:szCs w:val="24"/>
+          <w:u w:val="single"/>
+        </w:rPr>
+      </w:pPr>
+      <w:r>
+        <w:rPr>
+          <w:rtl w:val="0"/>
+        </w:rPr>
+      </w:r>
+    </w:p>
+    <w:p>
+      <w:pPr>
+        <w:widowControl w:val="0"/>
+        <w:rPr>
+          <w:sz w:val="24"/>
+          <w:szCs w:val="24"/>
+        </w:rPr>
+      </w:pPr>
+      <w:r>
+        <w:rPr>
+          <w:b w:val="1"/>
+          <w:sz w:val="24"/>
+          <w:szCs w:val="24"/>
+          <w:rtl w:val="0"/>
+        </w:rPr>
+        <w:t xml:space="preserve">Date and Time:</w:t>
+      </w:r>
+      <w:r>
+        <w:rPr>
+          <w:sz w:val="24"/>
+          <w:szCs w:val="24"/>
+          <w:rtl w:val="0"/>
+        </w:rPr>
+        <w:t xml:space="preserve">  11/27/2023</w:t>
+      </w:r>
+    </w:p>
+    <w:p>
+      <w:pPr>
+        <w:widowControl w:val="0"/>
+        <w:rPr>
+          <w:sz w:val="24"/>
+          <w:szCs w:val="24"/>
+        </w:rPr>
+      </w:pPr>
+      <w:r>
+        <w:rPr>
+          <w:b w:val="1"/>
+          <w:sz w:val="24"/>
+          <w:szCs w:val="24"/>
+          <w:rtl w:val="0"/>
+        </w:rPr>
+        <w:t xml:space="preserve">Place</w:t>
+      </w:r>
+      <w:r>
+        <w:rPr>
+          <w:sz w:val="24"/>
+          <w:szCs w:val="24"/>
+          <w:rtl w:val="0"/>
+        </w:rPr>
+        <w:t xml:space="preserve">: Online, discord voice channel</w:t>
+      </w:r>
+    </w:p>
+    <w:p>
+      <w:pPr>
+        <w:widowControl w:val="0"/>
+        <w:rPr>
+          <w:sz w:val="24"/>
+          <w:szCs w:val="24"/>
+        </w:rPr>
+      </w:pPr>
+      <w:r>
+        <w:rPr>
+          <w:b w:val="1"/>
+          <w:sz w:val="24"/>
+          <w:szCs w:val="24"/>
+          <w:rtl w:val="0"/>
+        </w:rPr>
+        <w:t xml:space="preserve">Participants:</w:t>
+      </w:r>
+      <w:r>
+        <w:rPr>
+          <w:sz w:val="24"/>
+          <w:szCs w:val="24"/>
+          <w:rtl w:val="0"/>
+        </w:rPr>
+        <w:t xml:space="preserve"> Siddhesh, Pushkar, Deepali, Ayush, Paridhi, Supriya</w:t>
+      </w:r>
+    </w:p>
+    <w:p>
+      <w:pPr>
+        <w:widowControl w:val="0"/>
+        <w:rPr>
+          <w:sz w:val="24"/>
+          <w:szCs w:val="24"/>
+        </w:rPr>
+      </w:pPr>
+      <w:r>
+        <w:rPr>
+          <w:b w:val="1"/>
+          <w:sz w:val="24"/>
+          <w:szCs w:val="24"/>
+          <w:rtl w:val="0"/>
+        </w:rPr>
+        <w:t xml:space="preserve">Minutes taker: </w:t>
+      </w:r>
+      <w:r>
+        <w:rPr>
+          <w:sz w:val="24"/>
+          <w:szCs w:val="24"/>
+          <w:rtl w:val="0"/>
+        </w:rPr>
+        <w:t xml:space="preserve">Paridhi</w:t>
+      </w:r>
+    </w:p>
+    <w:p>
+      <w:pPr>
+        <w:widowControl w:val="0"/>
+        <w:rPr>
+          <w:sz w:val="24"/>
+          <w:szCs w:val="24"/>
+        </w:rPr>
+      </w:pPr>
+      <w:r>
+        <w:rPr>
+          <w:b w:val="1"/>
+          <w:sz w:val="24"/>
+          <w:szCs w:val="24"/>
+          <w:rtl w:val="0"/>
+        </w:rPr>
+        <w:t xml:space="preserve">Timekeeper: </w:t>
+      </w:r>
+      <w:r>
+        <w:rPr>
+          <w:sz w:val="24"/>
+          <w:szCs w:val="24"/>
+          <w:rtl w:val="0"/>
+        </w:rPr>
+        <w:t xml:space="preserve">Paridhi</w:t>
+      </w:r>
+    </w:p>
+    <w:p>
+      <w:pPr>
+        <w:widowControl w:val="0"/>
+        <w:rPr>
+          <w:sz w:val="24"/>
+          <w:szCs w:val="24"/>
+        </w:rPr>
+      </w:pPr>
+      <w:r>
+        <w:rPr>
+          <w:b w:val="1"/>
+          <w:sz w:val="24"/>
+          <w:szCs w:val="24"/>
+          <w:rtl w:val="0"/>
+        </w:rPr>
+        <w:t xml:space="preserve">Purpose: </w:t>
+      </w:r>
+      <w:r>
+        <w:rPr>
+          <w:sz w:val="24"/>
+          <w:szCs w:val="24"/>
+          <w:rtl w:val="0"/>
+        </w:rPr>
+        <w:t xml:space="preserve">Weekly team meeting call</w:t>
+      </w:r>
+    </w:p>
+    <w:p>
+      <w:pPr>
+        <w:widowControl w:val="0"/>
+        <w:rPr>
+          <w:b w:val="1"/>
+          <w:sz w:val="24"/>
+          <w:szCs w:val="24"/>
+        </w:rPr>
+      </w:pPr>
+      <w:r>
+        <w:rPr>
+          <w:b w:val="1"/>
+          <w:sz w:val="24"/>
+          <w:szCs w:val="24"/>
+          <w:rtl w:val="0"/>
+        </w:rPr>
+        <w:t xml:space="preserve">Agenda: </w:t>
+      </w:r>
+    </w:p>
+    <w:p>
+      <w:pPr>
+        <w:widowControl w:val="0"/>
+        <w:numPr>
+          <w:ilvl w:val="0"/>
+          <w:numId w:val="21"/>
+        </w:numPr>
+        <w:ind w:left="720" w:hanging="360"/>
+        <w:rPr>
+          <w:sz w:val="24"/>
+          <w:szCs w:val="24"/>
+        </w:rPr>
+      </w:pPr>
+      <w:r>
+        <w:rPr>
+          <w:sz w:val="24"/>
+          <w:szCs w:val="24"/>
+          <w:rtl w:val="0"/>
+        </w:rPr>
+        <w:t xml:space="preserve">Discuss progress made on tasks so far</w:t>
+      </w:r>
+      <w:r>
+        <w:rPr>
+          <w:rtl w:val="0"/>
+        </w:rPr>
+      </w:r>
+    </w:p>
+    <w:p>
+      <w:pPr>
+        <w:widowControl w:val="0"/>
+        <w:rPr>
+          <w:sz w:val="24"/>
+          <w:szCs w:val="24"/>
+        </w:rPr>
+      </w:pPr>
+      <w:r>
+        <w:rPr>
+          <w:b w:val="1"/>
+          <w:sz w:val="24"/>
+          <w:szCs w:val="24"/>
+          <w:rtl w:val="0"/>
+        </w:rPr>
+        <w:t xml:space="preserve">Discussions:</w:t>
+      </w:r>
+      <w:r>
+        <w:rPr>
+          <w:rtl w:val="0"/>
+        </w:rPr>
+      </w:r>
+    </w:p>
+    <w:p>
+      <w:pPr>
+        <w:widowControl w:val="0"/>
+        <w:numPr>
+          <w:ilvl w:val="0"/>
+          <w:numId w:val="22"/>
+        </w:numPr>
+        <w:ind w:left="720" w:hanging="360"/>
+        <w:rPr>
+          <w:sz w:val="24"/>
+          <w:szCs w:val="24"/>
+        </w:rPr>
+      </w:pPr>
+      <w:r>
+        <w:rPr>
+          <w:sz w:val="24"/>
+          <w:szCs w:val="24"/>
+          <w:rtl w:val="0"/>
+        </w:rPr>
+        <w:t xml:space="preserve">Deepali currently working on checking github actions for deploying the project</w:t>
+      </w:r>
+    </w:p>
+    <w:p>
+      <w:pPr>
+        <w:widowControl w:val="0"/>
+        <w:numPr>
+          <w:ilvl w:val="0"/>
+          <w:numId w:val="22"/>
+        </w:numPr>
+        <w:ind w:left="720" w:hanging="360"/>
+        <w:rPr>
+          <w:sz w:val="24"/>
+          <w:szCs w:val="24"/>
+        </w:rPr>
+      </w:pPr>
+      <w:r>
+        <w:rPr>
+          <w:sz w:val="24"/>
+          <w:szCs w:val="24"/>
+          <w:rtl w:val="0"/>
+        </w:rPr>
+        <w:t xml:space="preserve">Deepali and Paridhi have completed their work on backend and started with their work on coding part for the rewards deduction while watching the entertainment based videos.</w:t>
+      </w:r>
+    </w:p>
+    <w:p>
+      <w:pPr>
+        <w:widowControl w:val="0"/>
+        <w:numPr>
+          <w:ilvl w:val="0"/>
+          <w:numId w:val="22"/>
+        </w:numPr>
+        <w:ind w:left="720" w:hanging="360"/>
+        <w:rPr>
+          <w:sz w:val="24"/>
+          <w:szCs w:val="24"/>
+        </w:rPr>
+      </w:pPr>
+      <w:r>
+        <w:rPr>
+          <w:sz w:val="24"/>
+          <w:szCs w:val="24"/>
+          <w:rtl w:val="0"/>
+        </w:rPr>
+        <w:t xml:space="preserve">Ramya started working on adding logic to the Close, Next &amp; Previous, Favourites button on the video watching experience screen</w:t>
+      </w:r>
+    </w:p>
+    <w:p>
+      <w:pPr>
+        <w:widowControl w:val="0"/>
+        <w:numPr>
+          <w:ilvl w:val="0"/>
+          <w:numId w:val="22"/>
+        </w:numPr>
+        <w:ind w:left="720" w:hanging="360"/>
+        <w:rPr>
+          <w:sz w:val="24"/>
+          <w:szCs w:val="24"/>
+        </w:rPr>
+      </w:pPr>
+      <w:r>
+        <w:rPr>
+          <w:sz w:val="24"/>
+          <w:szCs w:val="24"/>
+          <w:rtl w:val="0"/>
+        </w:rPr>
+        <w:t xml:space="preserve">Pushkar completed working on the session timer and has made a pull request for the same.</w:t>
+      </w:r>
+    </w:p>
+    <w:p>
+      <w:pPr>
+        <w:widowControl w:val="0"/>
+        <w:numPr>
+          <w:ilvl w:val="0"/>
+          <w:numId w:val="22"/>
+        </w:numPr>
+        <w:ind w:left="720" w:hanging="360"/>
+        <w:rPr>
+          <w:sz w:val="24"/>
+          <w:szCs w:val="24"/>
+        </w:rPr>
+      </w:pPr>
+      <w:r>
+        <w:rPr>
+          <w:sz w:val="24"/>
+          <w:szCs w:val="24"/>
+          <w:rtl w:val="0"/>
+        </w:rPr>
+        <w:t xml:space="preserve">Siddhesh started working on the watch time dashboard.</w:t>
+      </w:r>
+    </w:p>
+    <w:p>
+      <w:pPr>
+        <w:widowControl w:val="0"/>
+        <w:spacing w:line="240" w:lineRule="auto"/>
+        <w:rPr>
+          <w:b w:val="1"/>
+          <w:sz w:val="24"/>
+          <w:szCs w:val="24"/>
+        </w:rPr>
+      </w:pPr>
+      <w:r>
+        <w:rPr>
+          <w:b w:val="1"/>
+          <w:sz w:val="24"/>
+          <w:szCs w:val="24"/>
+          <w:rtl w:val="0"/>
+        </w:rPr>
+        <w:t xml:space="preserve">Key Decisions:</w:t>
+      </w:r>
+    </w:p>
+    <w:p>
+      <w:pPr>
+        <w:widowControl w:val="0"/>
+        <w:numPr>
+          <w:ilvl w:val="0"/>
+          <w:numId w:val="22"/>
+        </w:numPr>
+        <w:ind w:left="720" w:hanging="360"/>
+        <w:rPr>
+          <w:sz w:val="24"/>
+          <w:szCs w:val="24"/>
+        </w:rPr>
+      </w:pPr>
+      <w:r>
+        <w:rPr>
+          <w:sz w:val="24"/>
+          <w:szCs w:val="24"/>
+          <w:rtl w:val="0"/>
+        </w:rPr>
+        <w:t xml:space="preserve">Trying to finish tasks at hand by next week</w:t>
+      </w:r>
+    </w:p>
+    <w:p>
+      <w:pPr>
+        <w:widowControl w:val="0"/>
+        <w:rPr>
+          <w:b w:val="1"/>
+          <w:sz w:val="24"/>
+          <w:szCs w:val="24"/>
+        </w:rPr>
+      </w:pPr>
+      <w:r>
+        <w:rPr>
+          <w:b w:val="1"/>
+          <w:sz w:val="24"/>
+          <w:szCs w:val="24"/>
+          <w:rtl w:val="0"/>
+        </w:rPr>
+        <w:t xml:space="preserve">Action Items:</w:t>
+      </w:r>
+    </w:p>
+    <w:p>
+      <w:pPr>
+        <w:widowControl w:val="0"/>
+        <w:numPr>
+          <w:ilvl w:val="0"/>
+          <w:numId w:val="12"/>
+        </w:numPr>
+        <w:ind w:left="720" w:hanging="360"/>
+        <w:rPr>
+          <w:sz w:val="24"/>
+          <w:szCs w:val="24"/>
+        </w:rPr>
+      </w:pPr>
+      <w:r>
+        <w:rPr>
+          <w:sz w:val="24"/>
+          <w:szCs w:val="24"/>
+          <w:rtl w:val="0"/>
+        </w:rPr>
+        <w:t xml:space="preserve">Deepali to explore github actions for project deployment</w:t>
+      </w:r>
+    </w:p>
+    <w:p>
+      <w:pPr>
+        <w:widowControl w:val="0"/>
+        <w:numPr>
+          <w:ilvl w:val="0"/>
+          <w:numId w:val="12"/>
+        </w:numPr>
+        <w:ind w:left="720" w:hanging="360"/>
+        <w:rPr>
+          <w:sz w:val="24"/>
+          <w:szCs w:val="24"/>
+        </w:rPr>
+      </w:pPr>
+      <w:r>
+        <w:rPr>
+          <w:sz w:val="24"/>
+          <w:szCs w:val="24"/>
+          <w:rtl w:val="0"/>
+        </w:rPr>
+        <w:t xml:space="preserve">Siddhesh to complete his work on the watch time dashboard.</w:t>
+      </w:r>
+    </w:p>
+    <w:p>
+      <w:pPr>
+        <w:widowControl w:val="0"/>
+        <w:numPr>
+          <w:ilvl w:val="0"/>
+          <w:numId w:val="12"/>
+        </w:numPr>
+        <w:ind w:left="720" w:hanging="360"/>
+        <w:rPr>
+          <w:sz w:val="24"/>
+          <w:szCs w:val="24"/>
+        </w:rPr>
+      </w:pPr>
+      <w:r>
+        <w:rPr>
+          <w:sz w:val="24"/>
+          <w:szCs w:val="24"/>
+          <w:rtl w:val="0"/>
+        </w:rPr>
+        <w:t xml:space="preserve">Ramya working on finishing the video watching experience screen</w:t>
+      </w:r>
+    </w:p>
+    <w:p>
+      <w:pPr>
+        <w:widowControl w:val="0"/>
+        <w:numPr>
+          <w:ilvl w:val="0"/>
+          <w:numId w:val="12"/>
+        </w:numPr>
+        <w:ind w:left="720" w:hanging="360"/>
+        <w:rPr>
+          <w:sz w:val="24"/>
+          <w:szCs w:val="24"/>
+        </w:rPr>
+      </w:pPr>
+      <w:r>
+        <w:rPr>
+          <w:sz w:val="24"/>
+          <w:szCs w:val="24"/>
+          <w:rtl w:val="0"/>
+        </w:rPr>
+        <w:t xml:space="preserve">Ramya and Siddhesh to complete their work on implementing logic for earning reward points</w:t>
+      </w:r>
+    </w:p>
+    <w:p>
+      <w:pPr>
+        <w:widowControl w:val="0"/>
+        <w:numPr>
+          <w:ilvl w:val="0"/>
+          <w:numId w:val="12"/>
+        </w:numPr>
+        <w:ind w:left="720" w:hanging="360"/>
+        <w:rPr>
+          <w:sz w:val="24"/>
+          <w:szCs w:val="24"/>
+        </w:rPr>
+      </w:pPr>
+      <w:r>
+        <w:rPr>
+          <w:sz w:val="24"/>
+          <w:szCs w:val="24"/>
+          <w:rtl w:val="0"/>
+        </w:rPr>
+        <w:t xml:space="preserve">Paridhi and Deepali to complete their work on implementing logic for using reward points.</w:t>
+      </w:r>
+    </w:p>
+    <w:p>
+      <w:pPr>
+        <w:widowControl w:val="0"/>
+        <w:jc w:val="center"/>
+        <w:rPr>
+          <w:b w:val="1"/>
+          <w:sz w:val="24"/>
+          <w:szCs w:val="24"/>
+          <w:u w:val="single"/>
+        </w:rPr>
+      </w:pPr>
+      <w:r>
+        <w:rPr>
+          <w:rtl w:val="0"/>
+        </w:rPr>
+      </w:r>
+    </w:p>
+    <w:p>
+      <w:pPr>
+        <w:widowControl w:val="0"/>
+        <w:jc w:val="center"/>
+        <w:rPr>
+          <w:b w:val="1"/>
+          <w:sz w:val="24"/>
+          <w:szCs w:val="24"/>
+          <w:u w:val="single"/>
+        </w:rPr>
+      </w:pPr>
+      <w:r>
+        <w:rPr>
+          <w:b w:val="1"/>
+          <w:sz w:val="24"/>
+          <w:szCs w:val="24"/>
+          <w:u w:val="single"/>
+          <w:rtl w:val="0"/>
+        </w:rPr>
+        <w:t xml:space="preserve">Meeting 13</w:t>
+      </w:r>
+    </w:p>
+    <w:p>
+      <w:pPr>
+        <w:widowControl w:val="0"/>
+        <w:jc w:val="center"/>
+        <w:rPr>
+          <w:b w:val="1"/>
+          <w:sz w:val="24"/>
+          <w:szCs w:val="24"/>
+          <w:u w:val="single"/>
+        </w:rPr>
+      </w:pPr>
+      <w:r>
+        <w:rPr>
+          <w:rtl w:val="0"/>
+        </w:rPr>
+      </w:r>
+    </w:p>
+    <w:p>
+      <w:pPr>
+        <w:widowControl w:val="0"/>
+        <w:rPr>
+          <w:sz w:val="24"/>
+          <w:szCs w:val="24"/>
+        </w:rPr>
+      </w:pPr>
+      <w:r>
+        <w:rPr>
+          <w:b w:val="1"/>
+          <w:sz w:val="24"/>
+          <w:szCs w:val="24"/>
+          <w:rtl w:val="0"/>
+        </w:rPr>
+        <w:t xml:space="preserve">Date and Time:</w:t>
+      </w:r>
+      <w:r>
+        <w:rPr>
+          <w:sz w:val="24"/>
+          <w:szCs w:val="24"/>
+          <w:rtl w:val="0"/>
+        </w:rPr>
+        <w:t xml:space="preserve">  11/20/2023</w:t>
+      </w:r>
+    </w:p>
+    <w:p>
+      <w:pPr>
+        <w:widowControl w:val="0"/>
+        <w:rPr>
+          <w:sz w:val="24"/>
+          <w:szCs w:val="24"/>
+        </w:rPr>
+      </w:pPr>
+      <w:r>
+        <w:rPr>
+          <w:b w:val="1"/>
+          <w:sz w:val="24"/>
+          <w:szCs w:val="24"/>
+          <w:rtl w:val="0"/>
+        </w:rPr>
+        <w:t xml:space="preserve">Place</w:t>
+      </w:r>
+      <w:r>
+        <w:rPr>
+          <w:sz w:val="24"/>
+          <w:szCs w:val="24"/>
+          <w:rtl w:val="0"/>
+        </w:rPr>
+        <w:t xml:space="preserve">: Online, discord voice channel</w:t>
+      </w:r>
+    </w:p>
+    <w:p>
+      <w:pPr>
+        <w:widowControl w:val="0"/>
+        <w:rPr>
+          <w:sz w:val="24"/>
+          <w:szCs w:val="24"/>
+        </w:rPr>
+      </w:pPr>
+      <w:r>
+        <w:rPr>
+          <w:b w:val="1"/>
+          <w:sz w:val="24"/>
+          <w:szCs w:val="24"/>
+          <w:rtl w:val="0"/>
+        </w:rPr>
+        <w:t xml:space="preserve">Participants:</w:t>
+      </w:r>
+      <w:r>
+        <w:rPr>
+          <w:sz w:val="24"/>
+          <w:szCs w:val="24"/>
+          <w:rtl w:val="0"/>
+        </w:rPr>
+        <w:t xml:space="preserve"> Siddhesh, Pushkar, Ramya, Deepali</w:t>
+      </w:r>
+    </w:p>
+    <w:p>
+      <w:pPr>
+        <w:widowControl w:val="0"/>
+        <w:rPr>
+          <w:sz w:val="24"/>
+          <w:szCs w:val="24"/>
+        </w:rPr>
+      </w:pPr>
+      <w:r>
+        <w:rPr>
+          <w:b w:val="1"/>
+          <w:sz w:val="24"/>
+          <w:szCs w:val="24"/>
+          <w:rtl w:val="0"/>
+        </w:rPr>
+        <w:t xml:space="preserve">Minutes taker: </w:t>
+      </w:r>
+      <w:r>
+        <w:rPr>
+          <w:sz w:val="24"/>
+          <w:szCs w:val="24"/>
+          <w:rtl w:val="0"/>
+        </w:rPr>
+        <w:t xml:space="preserve">Siddhesh</w:t>
+      </w:r>
+    </w:p>
+    <w:p>
+      <w:pPr>
+        <w:widowControl w:val="0"/>
+        <w:rPr>
+          <w:sz w:val="24"/>
+          <w:szCs w:val="24"/>
+        </w:rPr>
+      </w:pPr>
+      <w:r>
+        <w:rPr>
+          <w:b w:val="1"/>
+          <w:sz w:val="24"/>
+          <w:szCs w:val="24"/>
+          <w:rtl w:val="0"/>
+        </w:rPr>
+        <w:t xml:space="preserve">Timekeeper: </w:t>
+      </w:r>
+      <w:r>
+        <w:rPr>
+          <w:sz w:val="24"/>
+          <w:szCs w:val="24"/>
+          <w:rtl w:val="0"/>
+        </w:rPr>
+        <w:t xml:space="preserve">Siddhesh</w:t>
+      </w:r>
+    </w:p>
+    <w:p>
+      <w:pPr>
+        <w:widowControl w:val="0"/>
+        <w:rPr>
+          <w:sz w:val="24"/>
+          <w:szCs w:val="24"/>
+        </w:rPr>
+      </w:pPr>
+      <w:r>
+        <w:rPr>
+          <w:b w:val="1"/>
+          <w:sz w:val="24"/>
+          <w:szCs w:val="24"/>
+          <w:rtl w:val="0"/>
+        </w:rPr>
+        <w:t xml:space="preserve">Purpose: </w:t>
+      </w:r>
+      <w:r>
+        <w:rPr>
+          <w:sz w:val="24"/>
+          <w:szCs w:val="24"/>
+          <w:rtl w:val="0"/>
+        </w:rPr>
+        <w:t xml:space="preserve">Weekly team meeting call</w:t>
+      </w:r>
+    </w:p>
+    <w:p>
+      <w:pPr>
+        <w:widowControl w:val="0"/>
+        <w:rPr>
+          <w:b w:val="1"/>
+          <w:sz w:val="24"/>
+          <w:szCs w:val="24"/>
+        </w:rPr>
+      </w:pPr>
+      <w:r>
+        <w:rPr>
+          <w:b w:val="1"/>
+          <w:sz w:val="24"/>
+          <w:szCs w:val="24"/>
+          <w:rtl w:val="0"/>
+        </w:rPr>
+        <w:t xml:space="preserve">Agenda: </w:t>
+      </w:r>
+    </w:p>
+    <w:p>
+      <w:pPr>
+        <w:widowControl w:val="0"/>
+        <w:numPr>
+          <w:ilvl w:val="0"/>
+          <w:numId w:val="21"/>
+        </w:numPr>
+        <w:ind w:left="720" w:hanging="360"/>
+        <w:rPr>
+          <w:sz w:val="24"/>
+          <w:szCs w:val="24"/>
+        </w:rPr>
+      </w:pPr>
+      <w:r>
+        <w:rPr>
+          <w:sz w:val="24"/>
+          <w:szCs w:val="24"/>
+          <w:rtl w:val="0"/>
+        </w:rPr>
+        <w:t xml:space="preserve">Discuss progress made on tasks so far</w:t>
+      </w:r>
+      <w:r>
+        <w:rPr>
+          <w:rtl w:val="0"/>
+        </w:rPr>
+      </w:r>
+    </w:p>
+    <w:p>
+      <w:pPr>
+        <w:widowControl w:val="0"/>
+        <w:rPr>
+          <w:sz w:val="24"/>
+          <w:szCs w:val="24"/>
+        </w:rPr>
+      </w:pPr>
+      <w:r>
+        <w:rPr>
+          <w:b w:val="1"/>
+          <w:sz w:val="24"/>
+          <w:szCs w:val="24"/>
+          <w:rtl w:val="0"/>
+        </w:rPr>
+        <w:t xml:space="preserve">Discussions:</w:t>
+      </w:r>
+      <w:r>
+        <w:rPr>
+          <w:rtl w:val="0"/>
+        </w:rPr>
+      </w:r>
+    </w:p>
+    <w:p>
+      <w:pPr>
+        <w:widowControl w:val="0"/>
+        <w:numPr>
+          <w:ilvl w:val="0"/>
+          <w:numId w:val="22"/>
+        </w:numPr>
+        <w:ind w:left="720" w:hanging="360"/>
+        <w:rPr>
+          <w:sz w:val="24"/>
+          <w:szCs w:val="24"/>
+        </w:rPr>
+      </w:pPr>
+      <w:r>
+        <w:rPr>
+          <w:sz w:val="24"/>
+          <w:szCs w:val="24"/>
+          <w:rtl w:val="0"/>
+        </w:rPr>
+        <w:t xml:space="preserve">Deepali currently working on checking github actions for deploying the project</w:t>
+      </w:r>
+    </w:p>
+    <w:p>
+      <w:pPr>
+        <w:widowControl w:val="0"/>
+        <w:numPr>
+          <w:ilvl w:val="0"/>
+          <w:numId w:val="22"/>
+        </w:numPr>
+        <w:ind w:left="720" w:hanging="360"/>
+        <w:rPr>
+          <w:sz w:val="24"/>
+          <w:szCs w:val="24"/>
+          <w:u w:val="none"/>
+        </w:rPr>
+      </w:pPr>
+      <w:r>
+        <w:rPr>
+          <w:sz w:val="24"/>
+          <w:szCs w:val="24"/>
+          <w:rtl w:val="0"/>
+        </w:rPr>
+        <w:t xml:space="preserve">Deepali and Paridhi have started working on the backend code for reward points deduction while watching entertainment based videos</w:t>
+      </w:r>
+    </w:p>
+    <w:p>
+      <w:pPr>
+        <w:widowControl w:val="0"/>
+        <w:numPr>
+          <w:ilvl w:val="0"/>
+          <w:numId w:val="22"/>
+        </w:numPr>
+        <w:ind w:left="720" w:hanging="360"/>
+        <w:rPr>
+          <w:sz w:val="24"/>
+          <w:szCs w:val="24"/>
+          <w:u w:val="none"/>
+        </w:rPr>
+      </w:pPr>
+      <w:r>
+        <w:rPr>
+          <w:sz w:val="24"/>
+          <w:szCs w:val="24"/>
+          <w:rtl w:val="0"/>
+        </w:rPr>
+        <w:t xml:space="preserve">Ramya to start working on adding logic to the Close, Next &amp; Previous, Favourites button on the video watching experience screen</w:t>
+      </w:r>
+    </w:p>
+    <w:p>
+      <w:pPr>
+        <w:widowControl w:val="0"/>
+        <w:numPr>
+          <w:ilvl w:val="0"/>
+          <w:numId w:val="22"/>
+        </w:numPr>
+        <w:ind w:left="720" w:hanging="360"/>
+        <w:rPr>
+          <w:sz w:val="24"/>
+          <w:szCs w:val="24"/>
+          <w:u w:val="none"/>
+        </w:rPr>
+      </w:pPr>
+      <w:r>
+        <w:rPr>
+          <w:sz w:val="24"/>
+          <w:szCs w:val="24"/>
+          <w:rtl w:val="0"/>
+        </w:rPr>
+        <w:t xml:space="preserve">Pushkar working on integrating the session timer to the codebase</w:t>
+      </w:r>
+    </w:p>
+    <w:p>
+      <w:pPr>
+        <w:widowControl w:val="0"/>
+        <w:numPr>
+          <w:ilvl w:val="0"/>
+          <w:numId w:val="22"/>
+        </w:numPr>
+        <w:ind w:left="720" w:hanging="360"/>
+        <w:rPr>
+          <w:sz w:val="24"/>
+          <w:szCs w:val="24"/>
+          <w:u w:val="none"/>
+        </w:rPr>
+      </w:pPr>
+      <w:r>
+        <w:rPr>
+          <w:sz w:val="24"/>
+          <w:szCs w:val="24"/>
+          <w:rtl w:val="0"/>
+        </w:rPr>
+        <w:t xml:space="preserve">Siddhesh is currently exploring different charting &amp; graph libraries for the watch time dashboard</w:t>
+      </w:r>
+    </w:p>
+    <w:p>
+      <w:pPr>
+        <w:widowControl w:val="0"/>
+        <w:spacing w:line="240" w:lineRule="auto"/>
+        <w:rPr>
+          <w:b w:val="1"/>
+          <w:sz w:val="24"/>
+          <w:szCs w:val="24"/>
+        </w:rPr>
+      </w:pPr>
+      <w:r>
+        <w:rPr>
+          <w:b w:val="1"/>
+          <w:sz w:val="24"/>
+          <w:szCs w:val="24"/>
+          <w:rtl w:val="0"/>
+        </w:rPr>
+        <w:t xml:space="preserve">Key Decisions:</w:t>
+      </w:r>
+    </w:p>
+    <w:p>
+      <w:pPr>
+        <w:widowControl w:val="0"/>
+        <w:numPr>
+          <w:ilvl w:val="0"/>
+          <w:numId w:val="22"/>
+        </w:numPr>
+        <w:ind w:left="720" w:hanging="360"/>
+        <w:rPr>
+          <w:sz w:val="24"/>
+          <w:szCs w:val="24"/>
+        </w:rPr>
+      </w:pPr>
+      <w:r>
+        <w:rPr>
+          <w:sz w:val="24"/>
+          <w:szCs w:val="24"/>
+          <w:rtl w:val="0"/>
+        </w:rPr>
+        <w:t xml:space="preserve">Trying to finish tasks at hand by next week</w:t>
+      </w:r>
+    </w:p>
+    <w:p>
+      <w:pPr>
+        <w:widowControl w:val="0"/>
+        <w:rPr>
+          <w:b w:val="1"/>
+          <w:sz w:val="24"/>
+          <w:szCs w:val="24"/>
+        </w:rPr>
+      </w:pPr>
+      <w:r>
+        <w:rPr>
+          <w:b w:val="1"/>
+          <w:sz w:val="24"/>
+          <w:szCs w:val="24"/>
+          <w:rtl w:val="0"/>
+        </w:rPr>
+        <w:t xml:space="preserve">Action Items:</w:t>
+      </w:r>
+    </w:p>
+    <w:p>
+      <w:pPr>
+        <w:widowControl w:val="0"/>
+        <w:numPr>
+          <w:ilvl w:val="0"/>
+          <w:numId w:val="12"/>
+        </w:numPr>
+        <w:ind w:left="720" w:hanging="360"/>
+        <w:rPr>
+          <w:sz w:val="24"/>
+          <w:szCs w:val="24"/>
+        </w:rPr>
+      </w:pPr>
+      <w:r>
+        <w:rPr>
+          <w:sz w:val="24"/>
+          <w:szCs w:val="24"/>
+          <w:rtl w:val="0"/>
+        </w:rPr>
+        <w:t xml:space="preserve">Deepali to explore github actions for project deployment</w:t>
+      </w:r>
+    </w:p>
+    <w:p>
+      <w:pPr>
+        <w:widowControl w:val="0"/>
+        <w:numPr>
+          <w:ilvl w:val="0"/>
+          <w:numId w:val="12"/>
+        </w:numPr>
+        <w:ind w:left="720" w:hanging="360"/>
+        <w:rPr>
+          <w:sz w:val="24"/>
+          <w:szCs w:val="24"/>
+          <w:u w:val="none"/>
+        </w:rPr>
+      </w:pPr>
+      <w:r>
+        <w:rPr>
+          <w:sz w:val="24"/>
+          <w:szCs w:val="24"/>
+          <w:rtl w:val="0"/>
+        </w:rPr>
+        <w:t xml:space="preserve">Siddhesh to explore charting libraries for analytics</w:t>
+      </w:r>
+    </w:p>
+    <w:p>
+      <w:pPr>
+        <w:widowControl w:val="0"/>
+        <w:numPr>
+          <w:ilvl w:val="0"/>
+          <w:numId w:val="12"/>
+        </w:numPr>
+        <w:ind w:left="720" w:hanging="360"/>
+        <w:rPr>
+          <w:sz w:val="24"/>
+          <w:szCs w:val="24"/>
+          <w:u w:val="none"/>
+        </w:rPr>
+      </w:pPr>
+      <w:r>
+        <w:rPr>
+          <w:sz w:val="24"/>
+          <w:szCs w:val="24"/>
+          <w:rtl w:val="0"/>
+        </w:rPr>
+        <w:t xml:space="preserve">Ramya working on finishing the video watching experience screen</w:t>
+      </w:r>
+    </w:p>
+    <w:p>
+      <w:pPr>
+        <w:widowControl w:val="0"/>
+        <w:numPr>
+          <w:ilvl w:val="0"/>
+          <w:numId w:val="12"/>
+        </w:numPr>
+        <w:ind w:left="720" w:hanging="360"/>
+        <w:rPr>
+          <w:sz w:val="24"/>
+          <w:szCs w:val="24"/>
+          <w:u w:val="none"/>
+        </w:rPr>
+      </w:pPr>
+      <w:r>
+        <w:rPr>
+          <w:sz w:val="24"/>
+          <w:szCs w:val="24"/>
+          <w:rtl w:val="0"/>
+        </w:rPr>
+        <w:t xml:space="preserve">Pushkar working on integrating the session timer to the codebase</w:t>
+      </w:r>
+    </w:p>
+    <w:p>
+      <w:pPr>
+        <w:widowControl w:val="0"/>
+        <w:numPr>
+          <w:ilvl w:val="0"/>
+          <w:numId w:val="12"/>
+        </w:numPr>
+        <w:ind w:left="720" w:hanging="360"/>
+        <w:rPr>
+          <w:sz w:val="24"/>
+          <w:szCs w:val="24"/>
+          <w:u w:val="none"/>
+        </w:rPr>
+      </w:pPr>
+      <w:r>
+        <w:rPr>
+          <w:sz w:val="24"/>
+          <w:szCs w:val="24"/>
+          <w:rtl w:val="0"/>
+        </w:rPr>
+        <w:t xml:space="preserve">Ramya and Siddhesh to work on implementing logic for earning reward points</w:t>
+      </w:r>
+    </w:p>
+    <w:p>
+      <w:pPr>
+        <w:widowControl w:val="0"/>
+        <w:numPr>
+          <w:ilvl w:val="0"/>
+          <w:numId w:val="12"/>
+        </w:numPr>
+        <w:ind w:left="720" w:hanging="360"/>
+        <w:rPr>
+          <w:sz w:val="24"/>
+          <w:szCs w:val="24"/>
+          <w:u w:val="none"/>
+        </w:rPr>
+      </w:pPr>
+      <w:r>
+        <w:rPr>
+          <w:sz w:val="24"/>
+          <w:szCs w:val="24"/>
+          <w:rtl w:val="0"/>
+        </w:rPr>
+        <w:t xml:space="preserve">Paridhi and Deepali to work on implementing logic for using reward points</w:t>
+      </w:r>
+    </w:p>
+    <w:p>
+      <w:pPr>
+        <w:widowControl w:val="0"/>
+        <w:jc w:val="center"/>
+        <w:rPr>
+          <w:b w:val="1"/>
+          <w:sz w:val="24"/>
+          <w:szCs w:val="24"/>
+          <w:u w:val="single"/>
+        </w:rPr>
+      </w:pPr>
+      <w:r>
+        <w:rPr>
+          <w:rtl w:val="0"/>
+        </w:rPr>
+      </w:r>
+    </w:p>
+    <w:p>
+      <w:pPr>
+        <w:widowControl w:val="0"/>
+        <w:jc w:val="center"/>
+        <w:rPr>
+          <w:b w:val="1"/>
+          <w:sz w:val="24"/>
+          <w:szCs w:val="24"/>
+          <w:u w:val="single"/>
+        </w:rPr>
+      </w:pPr>
+      <w:r>
+        <w:rPr>
+          <w:rtl w:val="0"/>
+        </w:rPr>
+      </w:r>
+    </w:p>
+    <w:p>
+      <w:pPr>
+        <w:widowControl w:val="0"/>
+        <w:jc w:val="center"/>
+        <w:rPr>
+          <w:b w:val="1"/>
+          <w:sz w:val="24"/>
+          <w:szCs w:val="24"/>
+          <w:u w:val="single"/>
+        </w:rPr>
+      </w:pPr>
+      <w:r>
+        <w:rPr>
+          <w:b w:val="1"/>
+          <w:sz w:val="24"/>
+          <w:szCs w:val="24"/>
+          <w:u w:val="single"/>
+          <w:rtl w:val="0"/>
+        </w:rPr>
+        <w:t xml:space="preserve">Meeting 12</w:t>
+      </w:r>
+    </w:p>
+    <w:p>
+      <w:pPr>
+        <w:widowControl w:val="0"/>
+        <w:jc w:val="center"/>
+        <w:rPr>
+          <w:b w:val="1"/>
+          <w:sz w:val="24"/>
+          <w:szCs w:val="24"/>
+          <w:u w:val="single"/>
+        </w:rPr>
+      </w:pPr>
+      <w:r>
+        <w:rPr>
+          <w:rtl w:val="0"/>
+        </w:rPr>
+      </w:r>
+    </w:p>
+    <w:p>
+      <w:pPr>
+        <w:widowControl w:val="0"/>
+        <w:jc w:val="center"/>
+        <w:rPr>
+          <w:b w:val="1"/>
+          <w:sz w:val="24"/>
+          <w:szCs w:val="24"/>
+          <w:u w:val="single"/>
+        </w:rPr>
+      </w:pPr>
+      <w:r>
+        <w:rPr>
+          <w:rtl w:val="0"/>
+        </w:rPr>
+      </w:r>
+    </w:p>
+    <w:p>
+      <w:pPr>
+        <w:widowControl w:val="0"/>
+        <w:jc w:val="left"/>
+        <w:rPr>
+          <w:b w:val="1"/>
+          <w:sz w:val="24"/>
+          <w:szCs w:val="24"/>
+          <w:u w:val="single"/>
+        </w:rPr>
+      </w:pPr>
+      <w:r>
+        <w:rPr>
+          <w:rtl w:val="0"/>
+        </w:rPr>
+      </w:r>
+    </w:p>
+    <w:p>
+      <w:pPr>
+        <w:widowControl w:val="0"/>
+        <w:rPr>
+          <w:sz w:val="24"/>
+          <w:szCs w:val="24"/>
+        </w:rPr>
+      </w:pPr>
+      <w:r>
+        <w:rPr>
+          <w:b w:val="1"/>
+          <w:sz w:val="24"/>
+          <w:szCs w:val="24"/>
+          <w:rtl w:val="0"/>
+        </w:rPr>
+        <w:t xml:space="preserve">Date and Time:</w:t>
+      </w:r>
+      <w:r>
+        <w:rPr>
+          <w:sz w:val="24"/>
+          <w:szCs w:val="24"/>
+          <w:rtl w:val="0"/>
+        </w:rPr>
+        <w:t xml:space="preserve">  11/13/2023</w:t>
+      </w:r>
+    </w:p>
+    <w:p>
+      <w:pPr>
+        <w:widowControl w:val="0"/>
+        <w:rPr>
+          <w:sz w:val="24"/>
+          <w:szCs w:val="24"/>
+        </w:rPr>
+      </w:pPr>
+      <w:r>
+        <w:rPr>
+          <w:b w:val="1"/>
+          <w:sz w:val="24"/>
+          <w:szCs w:val="24"/>
+          <w:rtl w:val="0"/>
+        </w:rPr>
+        <w:t xml:space="preserve">Place</w:t>
+      </w:r>
+      <w:r>
+        <w:rPr>
+          <w:sz w:val="24"/>
+          <w:szCs w:val="24"/>
+          <w:rtl w:val="0"/>
+        </w:rPr>
+        <w:t xml:space="preserve">: Online, discord voice channel</w:t>
+      </w:r>
+    </w:p>
+    <w:p>
+      <w:pPr>
+        <w:widowControl w:val="0"/>
+        <w:rPr>
+          <w:sz w:val="24"/>
+          <w:szCs w:val="24"/>
+        </w:rPr>
+      </w:pPr>
+      <w:r>
+        <w:rPr>
+          <w:b w:val="1"/>
+          <w:sz w:val="24"/>
+          <w:szCs w:val="24"/>
+          <w:rtl w:val="0"/>
+        </w:rPr>
+        <w:t xml:space="preserve">Participants:</w:t>
+      </w:r>
+      <w:r>
+        <w:rPr>
+          <w:sz w:val="24"/>
+          <w:szCs w:val="24"/>
+          <w:rtl w:val="0"/>
+        </w:rPr>
+        <w:t xml:space="preserve"> Siddhesh, Pushkar, Ayush, Ramya, Supriya , Deepali , Paridhi</w:t>
+      </w:r>
+    </w:p>
+    <w:p>
+      <w:pPr>
+        <w:widowControl w:val="0"/>
+        <w:rPr>
+          <w:sz w:val="24"/>
+          <w:szCs w:val="24"/>
+        </w:rPr>
+      </w:pPr>
+      <w:r>
+        <w:rPr>
+          <w:b w:val="1"/>
+          <w:sz w:val="24"/>
+          <w:szCs w:val="24"/>
+          <w:rtl w:val="0"/>
+        </w:rPr>
+        <w:t xml:space="preserve">Minutes taker: </w:t>
+      </w:r>
+      <w:r>
+        <w:rPr>
+          <w:sz w:val="24"/>
+          <w:szCs w:val="24"/>
+          <w:rtl w:val="0"/>
+        </w:rPr>
+        <w:t xml:space="preserve">Ayush</w:t>
+      </w:r>
+    </w:p>
+    <w:p>
+      <w:pPr>
+        <w:widowControl w:val="0"/>
+        <w:rPr>
+          <w:sz w:val="24"/>
+          <w:szCs w:val="24"/>
+        </w:rPr>
+      </w:pPr>
+      <w:r>
+        <w:rPr>
+          <w:b w:val="1"/>
+          <w:sz w:val="24"/>
+          <w:szCs w:val="24"/>
+          <w:rtl w:val="0"/>
+        </w:rPr>
+        <w:t xml:space="preserve">Timekeeper: </w:t>
+      </w:r>
+      <w:r>
+        <w:rPr>
+          <w:sz w:val="24"/>
+          <w:szCs w:val="24"/>
+          <w:rtl w:val="0"/>
+        </w:rPr>
+        <w:t xml:space="preserve">Ayush</w:t>
+      </w:r>
+    </w:p>
+    <w:p>
+      <w:pPr>
+        <w:widowControl w:val="0"/>
+        <w:rPr>
+          <w:sz w:val="24"/>
+          <w:szCs w:val="24"/>
+        </w:rPr>
+      </w:pPr>
+      <w:r>
+        <w:rPr>
+          <w:b w:val="1"/>
+          <w:sz w:val="24"/>
+          <w:szCs w:val="24"/>
+          <w:rtl w:val="0"/>
+        </w:rPr>
+        <w:t xml:space="preserve">Purpose: </w:t>
+      </w:r>
+      <w:r>
+        <w:rPr>
+          <w:sz w:val="24"/>
+          <w:szCs w:val="24"/>
+          <w:rtl w:val="0"/>
+        </w:rPr>
+        <w:t xml:space="preserve">Weekly team meeting call</w:t>
+      </w:r>
+    </w:p>
+    <w:p>
+      <w:pPr>
+        <w:widowControl w:val="0"/>
+        <w:rPr>
+          <w:b w:val="1"/>
+          <w:sz w:val="24"/>
+          <w:szCs w:val="24"/>
+        </w:rPr>
+      </w:pPr>
+      <w:r>
+        <w:rPr>
+          <w:b w:val="1"/>
+          <w:sz w:val="24"/>
+          <w:szCs w:val="24"/>
+          <w:rtl w:val="0"/>
+        </w:rPr>
+        <w:t xml:space="preserve">Agenda: </w:t>
+      </w:r>
+    </w:p>
+    <w:p>
+      <w:pPr>
+        <w:widowControl w:val="0"/>
+        <w:numPr>
+          <w:ilvl w:val="0"/>
+          <w:numId w:val="21"/>
+        </w:numPr>
+        <w:ind w:left="720" w:hanging="360"/>
+        <w:rPr>
+          <w:sz w:val="24"/>
+          <w:szCs w:val="24"/>
+        </w:rPr>
+      </w:pPr>
+      <w:r>
+        <w:rPr>
+          <w:sz w:val="24"/>
+          <w:szCs w:val="24"/>
+          <w:rtl w:val="0"/>
+        </w:rPr>
+        <w:t xml:space="preserve">Discuss progress so far on the assigned tasks</w:t>
+      </w:r>
+    </w:p>
+    <w:p>
+      <w:pPr>
+        <w:widowControl w:val="0"/>
+        <w:numPr>
+          <w:ilvl w:val="0"/>
+          <w:numId w:val="21"/>
+        </w:numPr>
+        <w:ind w:left="720" w:hanging="360"/>
+        <w:rPr>
+          <w:sz w:val="24"/>
+          <w:szCs w:val="24"/>
+        </w:rPr>
+      </w:pPr>
+      <w:r>
+        <w:rPr>
+          <w:sz w:val="24"/>
+          <w:szCs w:val="24"/>
+          <w:rtl w:val="0"/>
+        </w:rPr>
+        <w:t xml:space="preserve">Discuss and divide tasks for the week</w:t>
+      </w:r>
+      <w:r>
+        <w:rPr>
+          <w:rtl w:val="0"/>
+        </w:rPr>
+      </w:r>
+    </w:p>
+    <w:p>
+      <w:pPr>
+        <w:widowControl w:val="0"/>
+        <w:rPr>
+          <w:sz w:val="24"/>
+          <w:szCs w:val="24"/>
+        </w:rPr>
+      </w:pPr>
+      <w:r>
+        <w:rPr>
+          <w:b w:val="1"/>
+          <w:sz w:val="24"/>
+          <w:szCs w:val="24"/>
+          <w:rtl w:val="0"/>
+        </w:rPr>
+        <w:t xml:space="preserve">Discussions:</w:t>
+      </w:r>
+      <w:r>
+        <w:rPr>
+          <w:rtl w:val="0"/>
+        </w:rPr>
+      </w:r>
+    </w:p>
+    <w:p>
+      <w:pPr>
+        <w:widowControl w:val="0"/>
+        <w:numPr>
+          <w:ilvl w:val="0"/>
+          <w:numId w:val="22"/>
+        </w:numPr>
+        <w:ind w:left="720" w:hanging="360"/>
+        <w:rPr>
+          <w:sz w:val="24"/>
+          <w:szCs w:val="24"/>
+          <w:u w:val="none"/>
+        </w:rPr>
+      </w:pPr>
+      <w:r>
+        <w:rPr>
+          <w:sz w:val="24"/>
+          <w:szCs w:val="24"/>
+          <w:rtl w:val="0"/>
+        </w:rPr>
+        <w:t xml:space="preserve">Discuss and Decided to do more pair programming this week and divided task </w:t>
+      </w:r>
+    </w:p>
+    <w:p>
+      <w:pPr>
+        <w:widowControl w:val="0"/>
+        <w:numPr>
+          <w:ilvl w:val="0"/>
+          <w:numId w:val="22"/>
+        </w:numPr>
+        <w:ind w:left="720" w:hanging="360"/>
+        <w:rPr>
+          <w:sz w:val="24"/>
+          <w:szCs w:val="24"/>
+        </w:rPr>
+      </w:pPr>
+      <w:r>
+        <w:rPr>
+          <w:sz w:val="24"/>
+          <w:szCs w:val="24"/>
+          <w:rtl w:val="0"/>
+        </w:rPr>
+        <w:t xml:space="preserve">Pushkar and Ayush has been assigned the task with time recording add reward points entry</w:t>
+      </w:r>
+    </w:p>
+    <w:p>
+      <w:pPr>
+        <w:widowControl w:val="0"/>
+        <w:numPr>
+          <w:ilvl w:val="0"/>
+          <w:numId w:val="22"/>
+        </w:numPr>
+        <w:ind w:left="720" w:hanging="360"/>
+        <w:rPr>
+          <w:sz w:val="24"/>
+          <w:szCs w:val="24"/>
+        </w:rPr>
+      </w:pPr>
+      <w:r>
+        <w:rPr>
+          <w:sz w:val="24"/>
+          <w:szCs w:val="24"/>
+          <w:rtl w:val="0"/>
+        </w:rPr>
+        <w:t xml:space="preserve">Ramya and Siddhesh have been assigned the task to work on video watching experience.</w:t>
+      </w:r>
+    </w:p>
+    <w:p>
+      <w:pPr>
+        <w:widowControl w:val="0"/>
+        <w:numPr>
+          <w:ilvl w:val="0"/>
+          <w:numId w:val="22"/>
+        </w:numPr>
+        <w:ind w:left="720" w:hanging="360"/>
+        <w:rPr>
+          <w:sz w:val="24"/>
+          <w:szCs w:val="24"/>
+        </w:rPr>
+      </w:pPr>
+      <w:r>
+        <w:rPr>
+          <w:sz w:val="24"/>
+          <w:szCs w:val="24"/>
+          <w:rtl w:val="0"/>
+        </w:rPr>
+        <w:t xml:space="preserve">Paridhi and Deepali has been assigned the task of reward point deduction</w:t>
+      </w:r>
+    </w:p>
+    <w:p>
+      <w:pPr>
+        <w:widowControl w:val="0"/>
+        <w:numPr>
+          <w:ilvl w:val="0"/>
+          <w:numId w:val="22"/>
+        </w:numPr>
+        <w:ind w:left="720" w:hanging="360"/>
+        <w:rPr>
+          <w:sz w:val="24"/>
+          <w:szCs w:val="24"/>
+        </w:rPr>
+      </w:pPr>
+      <w:r>
+        <w:rPr>
+          <w:sz w:val="24"/>
+          <w:szCs w:val="24"/>
+          <w:rtl w:val="0"/>
+        </w:rPr>
+        <w:t xml:space="preserve">Supriya has been assigned the task of connecting user profile with the database.</w:t>
+      </w:r>
+    </w:p>
+    <w:p>
+      <w:pPr>
+        <w:widowControl w:val="0"/>
+        <w:numPr>
+          <w:ilvl w:val="0"/>
+          <w:numId w:val="22"/>
+        </w:numPr>
+        <w:ind w:left="720" w:hanging="360"/>
+        <w:rPr>
+          <w:sz w:val="24"/>
+          <w:szCs w:val="24"/>
+        </w:rPr>
+      </w:pPr>
+      <w:r>
+        <w:rPr>
+          <w:sz w:val="24"/>
+          <w:szCs w:val="24"/>
+          <w:rtl w:val="0"/>
+        </w:rPr>
+        <w:t xml:space="preserve">Everyone will be working and completing the task assigned as soon as possible so that then can work on other tasks as well</w:t>
+      </w:r>
+    </w:p>
+    <w:p>
+      <w:pPr>
+        <w:widowControl w:val="0"/>
+        <w:numPr>
+          <w:ilvl w:val="0"/>
+          <w:numId w:val="22"/>
+        </w:numPr>
+        <w:ind w:left="720" w:hanging="360"/>
+        <w:rPr>
+          <w:sz w:val="24"/>
+          <w:szCs w:val="24"/>
+        </w:rPr>
+      </w:pPr>
+      <w:r>
+        <w:rPr>
+          <w:sz w:val="24"/>
+          <w:szCs w:val="24"/>
+          <w:rtl w:val="0"/>
+        </w:rPr>
+        <w:t xml:space="preserve">Doubts were cleared by Siddhesh</w:t>
+      </w:r>
+    </w:p>
+    <w:p>
+      <w:pPr>
+        <w:widowControl w:val="0"/>
+        <w:numPr>
+          <w:ilvl w:val="0"/>
+          <w:numId w:val="22"/>
+        </w:numPr>
+        <w:ind w:left="720" w:hanging="360"/>
+        <w:rPr>
+          <w:sz w:val="24"/>
+          <w:szCs w:val="24"/>
+        </w:rPr>
+      </w:pPr>
+      <w:r>
+        <w:rPr>
+          <w:sz w:val="24"/>
+          <w:szCs w:val="24"/>
+          <w:rtl w:val="0"/>
+        </w:rPr>
+        <w:t xml:space="preserve">In person meeting has been scheduled where Siddhesh and Deepali will be presenting the demo for github.</w:t>
+      </w:r>
+    </w:p>
+    <w:p>
+      <w:pPr>
+        <w:widowControl w:val="0"/>
+        <w:numPr>
+          <w:ilvl w:val="0"/>
+          <w:numId w:val="22"/>
+        </w:numPr>
+        <w:ind w:left="720" w:hanging="360"/>
+        <w:rPr>
+          <w:sz w:val="24"/>
+          <w:szCs w:val="24"/>
+        </w:rPr>
+      </w:pPr>
+      <w:r>
+        <w:rPr>
+          <w:sz w:val="24"/>
+          <w:szCs w:val="24"/>
+          <w:rtl w:val="0"/>
+        </w:rPr>
+        <w:t xml:space="preserve">Cleared doubts about github</w:t>
+      </w:r>
+    </w:p>
+    <w:p>
+      <w:pPr>
+        <w:widowControl w:val="0"/>
+        <w:spacing w:line="240" w:lineRule="auto"/>
+        <w:rPr>
+          <w:b w:val="1"/>
+          <w:sz w:val="24"/>
+          <w:szCs w:val="24"/>
+        </w:rPr>
+      </w:pPr>
+      <w:r>
+        <w:rPr>
+          <w:b w:val="1"/>
+          <w:sz w:val="24"/>
+          <w:szCs w:val="24"/>
+          <w:rtl w:val="0"/>
+        </w:rPr>
+        <w:t xml:space="preserve">Key Decisions:</w:t>
+      </w:r>
+    </w:p>
+    <w:p>
+      <w:pPr>
+        <w:widowControl w:val="0"/>
+        <w:numPr>
+          <w:ilvl w:val="0"/>
+          <w:numId w:val="22"/>
+        </w:numPr>
+        <w:ind w:left="720" w:hanging="360"/>
+        <w:rPr>
+          <w:sz w:val="24"/>
+          <w:szCs w:val="24"/>
+        </w:rPr>
+      </w:pPr>
+      <w:r>
+        <w:rPr>
+          <w:sz w:val="24"/>
+          <w:szCs w:val="24"/>
+          <w:rtl w:val="0"/>
+        </w:rPr>
+        <w:t xml:space="preserve">We discussed about the individual tasks </w:t>
+      </w:r>
+    </w:p>
+    <w:p>
+      <w:pPr>
+        <w:widowControl w:val="0"/>
+        <w:numPr>
+          <w:ilvl w:val="0"/>
+          <w:numId w:val="22"/>
+        </w:numPr>
+        <w:ind w:left="720" w:hanging="360"/>
+        <w:rPr>
+          <w:sz w:val="24"/>
+          <w:szCs w:val="24"/>
+        </w:rPr>
+      </w:pPr>
+      <w:r>
+        <w:rPr>
+          <w:sz w:val="24"/>
+          <w:szCs w:val="24"/>
+          <w:rtl w:val="0"/>
+        </w:rPr>
+        <w:t xml:space="preserve">Tasks have been assigned to members of the team</w:t>
+      </w:r>
+    </w:p>
+    <w:p>
+      <w:pPr>
+        <w:widowControl w:val="0"/>
+        <w:rPr>
+          <w:b w:val="1"/>
+          <w:sz w:val="24"/>
+          <w:szCs w:val="24"/>
+        </w:rPr>
+      </w:pPr>
+      <w:r>
+        <w:rPr>
+          <w:b w:val="1"/>
+          <w:sz w:val="24"/>
+          <w:szCs w:val="24"/>
+          <w:rtl w:val="0"/>
+        </w:rPr>
+        <w:t xml:space="preserve">Action Items:</w:t>
+      </w:r>
+    </w:p>
+    <w:p>
+      <w:pPr>
+        <w:widowControl w:val="0"/>
+        <w:numPr>
+          <w:ilvl w:val="0"/>
+          <w:numId w:val="12"/>
+        </w:numPr>
+        <w:ind w:left="720" w:hanging="360"/>
+        <w:rPr>
+          <w:sz w:val="24"/>
+          <w:szCs w:val="24"/>
+        </w:rPr>
+      </w:pPr>
+      <w:r>
+        <w:rPr>
+          <w:sz w:val="24"/>
+          <w:szCs w:val="24"/>
+          <w:rtl w:val="0"/>
+        </w:rPr>
+        <w:t xml:space="preserve">Ramya and Siddhesh have been assigned the task to work on video watching experience.</w:t>
+      </w:r>
+    </w:p>
+    <w:p>
+      <w:pPr>
+        <w:widowControl w:val="0"/>
+        <w:numPr>
+          <w:ilvl w:val="0"/>
+          <w:numId w:val="12"/>
+        </w:numPr>
+        <w:ind w:left="720" w:hanging="360"/>
+        <w:rPr>
+          <w:sz w:val="24"/>
+          <w:szCs w:val="24"/>
+        </w:rPr>
+      </w:pPr>
+      <w:r>
+        <w:rPr>
+          <w:sz w:val="24"/>
+          <w:szCs w:val="24"/>
+          <w:rtl w:val="0"/>
+        </w:rPr>
+        <w:t xml:space="preserve">Pushkar and Ayush have been assigned the task of adding reward points.</w:t>
+      </w:r>
+    </w:p>
+    <w:p>
+      <w:pPr>
+        <w:widowControl w:val="0"/>
+        <w:numPr>
+          <w:ilvl w:val="0"/>
+          <w:numId w:val="12"/>
+        </w:numPr>
+        <w:ind w:left="720" w:hanging="360"/>
+        <w:rPr>
+          <w:sz w:val="24"/>
+          <w:szCs w:val="24"/>
+        </w:rPr>
+      </w:pPr>
+      <w:r>
+        <w:rPr>
+          <w:sz w:val="24"/>
+          <w:szCs w:val="24"/>
+          <w:rtl w:val="0"/>
+        </w:rPr>
+        <w:t xml:space="preserve">Paridhi and Deepali and has been assigned the task of reward point deduction functionality.</w:t>
+      </w:r>
+    </w:p>
+    <w:p>
+      <w:pPr>
+        <w:widowControl w:val="0"/>
+        <w:numPr>
+          <w:ilvl w:val="0"/>
+          <w:numId w:val="12"/>
+        </w:numPr>
+        <w:ind w:left="720" w:hanging="360"/>
+        <w:rPr>
+          <w:sz w:val="24"/>
+          <w:szCs w:val="24"/>
+        </w:rPr>
+      </w:pPr>
+      <w:r>
+        <w:rPr>
+          <w:sz w:val="24"/>
+          <w:szCs w:val="24"/>
+          <w:rtl w:val="0"/>
+        </w:rPr>
+        <w:t xml:space="preserve">Supriya has been assigned the task of connecting the database with profile.</w:t>
+      </w:r>
+      <w:r>
+        <w:rPr>
+          <w:rtl w:val="0"/>
+        </w:rPr>
+      </w:r>
+    </w:p>
+    <w:p>
+      <w:pPr>
+        <w:widowControl w:val="0"/>
+        <w:rPr>
+          <w:b w:val="1"/>
+          <w:sz w:val="24"/>
+          <w:szCs w:val="24"/>
+          <w:u w:val="single"/>
+        </w:rPr>
+      </w:pPr>
+      <w:r>
+        <w:rPr>
+          <w:rtl w:val="0"/>
+        </w:rPr>
+      </w:r>
+    </w:p>
+    <w:p>
+      <w:pPr>
+        <w:widowControl w:val="0"/>
+        <w:jc w:val="left"/>
+        <w:rPr>
+          <w:b w:val="1"/>
+          <w:sz w:val="24"/>
+          <w:szCs w:val="24"/>
+          <w:u w:val="single"/>
+        </w:rPr>
+      </w:pPr>
+      <w:r>
+        <w:rPr>
+          <w:rtl w:val="0"/>
+        </w:rPr>
+      </w:r>
+    </w:p>
+    <w:p>
+      <w:pPr>
+        <w:widowControl w:val="0"/>
+        <w:jc w:val="left"/>
+        <w:rPr>
+          <w:b w:val="1"/>
+          <w:sz w:val="24"/>
+          <w:szCs w:val="24"/>
+          <w:u w:val="single"/>
+        </w:rPr>
+      </w:pPr>
+      <w:r>
+        <w:rPr>
+          <w:rtl w:val="0"/>
+        </w:rPr>
+      </w:r>
+    </w:p>
+    <w:p>
+      <w:pPr>
+        <w:widowControl w:val="0"/>
+        <w:jc w:val="center"/>
+        <w:rPr>
+          <w:b w:val="1"/>
+          <w:sz w:val="24"/>
+          <w:szCs w:val="24"/>
+          <w:u w:val="single"/>
+        </w:rPr>
+      </w:pPr>
+      <w:r>
+        <w:rPr>
+          <w:rtl w:val="0"/>
+        </w:rPr>
+      </w:r>
+    </w:p>
     <w:p>
       <w:pPr>
         <w:widowControl w:val="0"/>

</xml_diff>

<commit_message>
Upload latest Meeting Minutes (#110)
Co-authored-by: sairamyadevineni <40142401+sairamyadevineni@users.noreply.github.com>
</commit_message>
<xml_diff>
--- a/doc/CS673_Team2_MeetingMinutes.docx
+++ b/doc/CS673_Team2_MeetingMinutes.docx
@@ -2,6 +2,1940 @@
 <file path=word/document.xml><?xml version="1.0" encoding="utf-8"?>
 <w:document xmlns:mc="http://schemas.openxmlformats.org/markup-compatibility/2006" xmlns:o="urn:schemas-microsoft-com:office:office" xmlns:r="http://schemas.openxmlformats.org/officeDocument/2006/relationships" xmlns:m="http://schemas.openxmlformats.org/officeDocument/2006/math" xmlns:v="urn:schemas-microsoft-com:vml" xmlns:wp="http://schemas.openxmlformats.org/drawingml/2006/wordprocessingDrawing" xmlns:w10="urn:schemas-microsoft-com:office:word" xmlns:w="http://schemas.openxmlformats.org/wordprocessingml/2006/main" xmlns:wne="http://schemas.microsoft.com/office/word/2006/wordml" xmlns:sl="http://schemas.openxmlformats.org/schemaLibrary/2006/main" xmlns:a="http://schemas.openxmlformats.org/drawingml/2006/main" xmlns:pic="http://schemas.openxmlformats.org/drawingml/2006/picture" xmlns:c="http://schemas.openxmlformats.org/drawingml/2006/chart" xmlns:lc="http://schemas.openxmlformats.org/drawingml/2006/lockedCanvas" xmlns:dgm="http://schemas.openxmlformats.org/drawingml/2006/diagram" xmlns:wps="http://schemas.microsoft.com/office/word/2010/wordprocessingShape" xmlns:wpg="http://schemas.microsoft.com/office/word/2010/wordprocessingGroup" xmlns:w14="http://schemas.microsoft.com/office/word/2010/wordml" xmlns:w15="http://schemas.microsoft.com/office/word/2012/wordml">
   <w:body>
+    <w:p>
+      <w:pPr>
+        <w:widowControl w:val="0"/>
+        <w:jc w:val="center"/>
+        <w:rPr>
+          <w:b w:val="1"/>
+          <w:sz w:val="24"/>
+          <w:szCs w:val="24"/>
+          <w:u w:val="single"/>
+        </w:rPr>
+      </w:pPr>
+      <w:r>
+        <w:rPr>
+          <w:b w:val="1"/>
+          <w:sz w:val="24"/>
+          <w:szCs w:val="24"/>
+          <w:u w:val="single"/>
+          <w:rtl w:val="0"/>
+        </w:rPr>
+        <w:t xml:space="preserve">Meeting 14</w:t>
+      </w:r>
+    </w:p>
+    <w:p>
+      <w:pPr>
+        <w:widowControl w:val="0"/>
+        <w:jc w:val="center"/>
+        <w:rPr>
+          <w:b w:val="1"/>
+          <w:sz w:val="24"/>
+          <w:szCs w:val="24"/>
+          <w:u w:val="single"/>
+        </w:rPr>
+      </w:pPr>
+      <w:r>
+        <w:rPr>
+          <w:rtl w:val="0"/>
+        </w:rPr>
+      </w:r>
+    </w:p>
+    <w:p>
+      <w:pPr>
+        <w:widowControl w:val="0"/>
+        <w:rPr>
+          <w:sz w:val="24"/>
+          <w:szCs w:val="24"/>
+        </w:rPr>
+      </w:pPr>
+      <w:r>
+        <w:rPr>
+          <w:b w:val="1"/>
+          <w:sz w:val="24"/>
+          <w:szCs w:val="24"/>
+          <w:rtl w:val="0"/>
+        </w:rPr>
+        <w:t xml:space="preserve">Date and Time:</w:t>
+      </w:r>
+      <w:r>
+        <w:rPr>
+          <w:sz w:val="24"/>
+          <w:szCs w:val="24"/>
+          <w:rtl w:val="0"/>
+        </w:rPr>
+        <w:t xml:space="preserve">  11/27/2023</w:t>
+      </w:r>
+    </w:p>
+    <w:p>
+      <w:pPr>
+        <w:widowControl w:val="0"/>
+        <w:rPr>
+          <w:sz w:val="24"/>
+          <w:szCs w:val="24"/>
+        </w:rPr>
+      </w:pPr>
+      <w:r>
+        <w:rPr>
+          <w:b w:val="1"/>
+          <w:sz w:val="24"/>
+          <w:szCs w:val="24"/>
+          <w:rtl w:val="0"/>
+        </w:rPr>
+        <w:t xml:space="preserve">Place</w:t>
+      </w:r>
+      <w:r>
+        <w:rPr>
+          <w:sz w:val="24"/>
+          <w:szCs w:val="24"/>
+          <w:rtl w:val="0"/>
+        </w:rPr>
+        <w:t xml:space="preserve">: Online, discord voice channel</w:t>
+      </w:r>
+    </w:p>
+    <w:p>
+      <w:pPr>
+        <w:widowControl w:val="0"/>
+        <w:rPr>
+          <w:sz w:val="24"/>
+          <w:szCs w:val="24"/>
+        </w:rPr>
+      </w:pPr>
+      <w:r>
+        <w:rPr>
+          <w:b w:val="1"/>
+          <w:sz w:val="24"/>
+          <w:szCs w:val="24"/>
+          <w:rtl w:val="0"/>
+        </w:rPr>
+        <w:t xml:space="preserve">Participants:</w:t>
+      </w:r>
+      <w:r>
+        <w:rPr>
+          <w:sz w:val="24"/>
+          <w:szCs w:val="24"/>
+          <w:rtl w:val="0"/>
+        </w:rPr>
+        <w:t xml:space="preserve"> Siddhesh, Pushkar, Deepali, Ayush, Paridhi, Supriya</w:t>
+      </w:r>
+    </w:p>
+    <w:p>
+      <w:pPr>
+        <w:widowControl w:val="0"/>
+        <w:rPr>
+          <w:sz w:val="24"/>
+          <w:szCs w:val="24"/>
+        </w:rPr>
+      </w:pPr>
+      <w:r>
+        <w:rPr>
+          <w:b w:val="1"/>
+          <w:sz w:val="24"/>
+          <w:szCs w:val="24"/>
+          <w:rtl w:val="0"/>
+        </w:rPr>
+        <w:t xml:space="preserve">Minutes taker: </w:t>
+      </w:r>
+      <w:r>
+        <w:rPr>
+          <w:sz w:val="24"/>
+          <w:szCs w:val="24"/>
+          <w:rtl w:val="0"/>
+        </w:rPr>
+        <w:t xml:space="preserve">Paridhi</w:t>
+      </w:r>
+    </w:p>
+    <w:p>
+      <w:pPr>
+        <w:widowControl w:val="0"/>
+        <w:rPr>
+          <w:sz w:val="24"/>
+          <w:szCs w:val="24"/>
+        </w:rPr>
+      </w:pPr>
+      <w:r>
+        <w:rPr>
+          <w:b w:val="1"/>
+          <w:sz w:val="24"/>
+          <w:szCs w:val="24"/>
+          <w:rtl w:val="0"/>
+        </w:rPr>
+        <w:t xml:space="preserve">Timekeeper: </w:t>
+      </w:r>
+      <w:r>
+        <w:rPr>
+          <w:sz w:val="24"/>
+          <w:szCs w:val="24"/>
+          <w:rtl w:val="0"/>
+        </w:rPr>
+        <w:t xml:space="preserve">Paridhi</w:t>
+      </w:r>
+    </w:p>
+    <w:p>
+      <w:pPr>
+        <w:widowControl w:val="0"/>
+        <w:rPr>
+          <w:sz w:val="24"/>
+          <w:szCs w:val="24"/>
+        </w:rPr>
+      </w:pPr>
+      <w:r>
+        <w:rPr>
+          <w:b w:val="1"/>
+          <w:sz w:val="24"/>
+          <w:szCs w:val="24"/>
+          <w:rtl w:val="0"/>
+        </w:rPr>
+        <w:t xml:space="preserve">Purpose: </w:t>
+      </w:r>
+      <w:r>
+        <w:rPr>
+          <w:sz w:val="24"/>
+          <w:szCs w:val="24"/>
+          <w:rtl w:val="0"/>
+        </w:rPr>
+        <w:t xml:space="preserve">Weekly team meeting call</w:t>
+      </w:r>
+    </w:p>
+    <w:p>
+      <w:pPr>
+        <w:widowControl w:val="0"/>
+        <w:rPr>
+          <w:b w:val="1"/>
+          <w:sz w:val="24"/>
+          <w:szCs w:val="24"/>
+        </w:rPr>
+      </w:pPr>
+      <w:r>
+        <w:rPr>
+          <w:b w:val="1"/>
+          <w:sz w:val="24"/>
+          <w:szCs w:val="24"/>
+          <w:rtl w:val="0"/>
+        </w:rPr>
+        <w:t xml:space="preserve">Agenda: </w:t>
+      </w:r>
+    </w:p>
+    <w:p>
+      <w:pPr>
+        <w:widowControl w:val="0"/>
+        <w:numPr>
+          <w:ilvl w:val="0"/>
+          <w:numId w:val="21"/>
+        </w:numPr>
+        <w:ind w:left="720" w:hanging="360"/>
+        <w:rPr>
+          <w:sz w:val="24"/>
+          <w:szCs w:val="24"/>
+        </w:rPr>
+      </w:pPr>
+      <w:r>
+        <w:rPr>
+          <w:sz w:val="24"/>
+          <w:szCs w:val="24"/>
+          <w:rtl w:val="0"/>
+        </w:rPr>
+        <w:t xml:space="preserve">Discuss progress made on tasks so far</w:t>
+      </w:r>
+      <w:r>
+        <w:rPr>
+          <w:rtl w:val="0"/>
+        </w:rPr>
+      </w:r>
+    </w:p>
+    <w:p>
+      <w:pPr>
+        <w:widowControl w:val="0"/>
+        <w:rPr>
+          <w:sz w:val="24"/>
+          <w:szCs w:val="24"/>
+        </w:rPr>
+      </w:pPr>
+      <w:r>
+        <w:rPr>
+          <w:b w:val="1"/>
+          <w:sz w:val="24"/>
+          <w:szCs w:val="24"/>
+          <w:rtl w:val="0"/>
+        </w:rPr>
+        <w:t xml:space="preserve">Discussions:</w:t>
+      </w:r>
+      <w:r>
+        <w:rPr>
+          <w:rtl w:val="0"/>
+        </w:rPr>
+      </w:r>
+    </w:p>
+    <w:p>
+      <w:pPr>
+        <w:widowControl w:val="0"/>
+        <w:numPr>
+          <w:ilvl w:val="0"/>
+          <w:numId w:val="22"/>
+        </w:numPr>
+        <w:ind w:left="720" w:hanging="360"/>
+        <w:rPr>
+          <w:sz w:val="24"/>
+          <w:szCs w:val="24"/>
+        </w:rPr>
+      </w:pPr>
+      <w:r>
+        <w:rPr>
+          <w:sz w:val="24"/>
+          <w:szCs w:val="24"/>
+          <w:rtl w:val="0"/>
+        </w:rPr>
+        <w:t xml:space="preserve">Deepali currently working on checking github actions for deploying the project</w:t>
+      </w:r>
+    </w:p>
+    <w:p>
+      <w:pPr>
+        <w:widowControl w:val="0"/>
+        <w:numPr>
+          <w:ilvl w:val="0"/>
+          <w:numId w:val="22"/>
+        </w:numPr>
+        <w:ind w:left="720" w:hanging="360"/>
+        <w:rPr>
+          <w:sz w:val="24"/>
+          <w:szCs w:val="24"/>
+        </w:rPr>
+      </w:pPr>
+      <w:r>
+        <w:rPr>
+          <w:sz w:val="24"/>
+          <w:szCs w:val="24"/>
+          <w:rtl w:val="0"/>
+        </w:rPr>
+        <w:t xml:space="preserve">Deepali and Paridhi have completed their work on backend and started with their work on coding part for the rewards deduction while watching the entertainment based videos.</w:t>
+      </w:r>
+    </w:p>
+    <w:p>
+      <w:pPr>
+        <w:widowControl w:val="0"/>
+        <w:numPr>
+          <w:ilvl w:val="0"/>
+          <w:numId w:val="22"/>
+        </w:numPr>
+        <w:ind w:left="720" w:hanging="360"/>
+        <w:rPr>
+          <w:sz w:val="24"/>
+          <w:szCs w:val="24"/>
+        </w:rPr>
+      </w:pPr>
+      <w:r>
+        <w:rPr>
+          <w:sz w:val="24"/>
+          <w:szCs w:val="24"/>
+          <w:rtl w:val="0"/>
+        </w:rPr>
+        <w:t xml:space="preserve">Ramya started working on adding logic to the Close, Next &amp; Previous, Favourites button on the video watching experience screen</w:t>
+      </w:r>
+    </w:p>
+    <w:p>
+      <w:pPr>
+        <w:widowControl w:val="0"/>
+        <w:numPr>
+          <w:ilvl w:val="0"/>
+          <w:numId w:val="22"/>
+        </w:numPr>
+        <w:ind w:left="720" w:hanging="360"/>
+        <w:rPr>
+          <w:sz w:val="24"/>
+          <w:szCs w:val="24"/>
+        </w:rPr>
+      </w:pPr>
+      <w:r>
+        <w:rPr>
+          <w:sz w:val="24"/>
+          <w:szCs w:val="24"/>
+          <w:rtl w:val="0"/>
+        </w:rPr>
+        <w:t xml:space="preserve">Pushkar completed working on the session timer and has made a pull request for the same.</w:t>
+      </w:r>
+    </w:p>
+    <w:p>
+      <w:pPr>
+        <w:widowControl w:val="0"/>
+        <w:numPr>
+          <w:ilvl w:val="0"/>
+          <w:numId w:val="22"/>
+        </w:numPr>
+        <w:ind w:left="720" w:hanging="360"/>
+        <w:rPr>
+          <w:sz w:val="24"/>
+          <w:szCs w:val="24"/>
+        </w:rPr>
+      </w:pPr>
+      <w:r>
+        <w:rPr>
+          <w:sz w:val="24"/>
+          <w:szCs w:val="24"/>
+          <w:rtl w:val="0"/>
+        </w:rPr>
+        <w:t xml:space="preserve">Siddhesh started working on the watch time dashboard.</w:t>
+      </w:r>
+    </w:p>
+    <w:p>
+      <w:pPr>
+        <w:widowControl w:val="0"/>
+        <w:spacing w:line="240" w:lineRule="auto"/>
+        <w:rPr>
+          <w:b w:val="1"/>
+          <w:sz w:val="24"/>
+          <w:szCs w:val="24"/>
+        </w:rPr>
+      </w:pPr>
+      <w:r>
+        <w:rPr>
+          <w:b w:val="1"/>
+          <w:sz w:val="24"/>
+          <w:szCs w:val="24"/>
+          <w:rtl w:val="0"/>
+        </w:rPr>
+        <w:t xml:space="preserve">Key Decisions:</w:t>
+      </w:r>
+    </w:p>
+    <w:p>
+      <w:pPr>
+        <w:widowControl w:val="0"/>
+        <w:numPr>
+          <w:ilvl w:val="0"/>
+          <w:numId w:val="22"/>
+        </w:numPr>
+        <w:ind w:left="720" w:hanging="360"/>
+        <w:rPr>
+          <w:sz w:val="24"/>
+          <w:szCs w:val="24"/>
+        </w:rPr>
+      </w:pPr>
+      <w:r>
+        <w:rPr>
+          <w:sz w:val="24"/>
+          <w:szCs w:val="24"/>
+          <w:rtl w:val="0"/>
+        </w:rPr>
+        <w:t xml:space="preserve">Trying to finish tasks at hand by next week</w:t>
+      </w:r>
+    </w:p>
+    <w:p>
+      <w:pPr>
+        <w:widowControl w:val="0"/>
+        <w:rPr>
+          <w:b w:val="1"/>
+          <w:sz w:val="24"/>
+          <w:szCs w:val="24"/>
+        </w:rPr>
+      </w:pPr>
+      <w:r>
+        <w:rPr>
+          <w:b w:val="1"/>
+          <w:sz w:val="24"/>
+          <w:szCs w:val="24"/>
+          <w:rtl w:val="0"/>
+        </w:rPr>
+        <w:t xml:space="preserve">Action Items:</w:t>
+      </w:r>
+    </w:p>
+    <w:p>
+      <w:pPr>
+        <w:widowControl w:val="0"/>
+        <w:numPr>
+          <w:ilvl w:val="0"/>
+          <w:numId w:val="12"/>
+        </w:numPr>
+        <w:ind w:left="720" w:hanging="360"/>
+        <w:rPr>
+          <w:sz w:val="24"/>
+          <w:szCs w:val="24"/>
+        </w:rPr>
+      </w:pPr>
+      <w:r>
+        <w:rPr>
+          <w:sz w:val="24"/>
+          <w:szCs w:val="24"/>
+          <w:rtl w:val="0"/>
+        </w:rPr>
+        <w:t xml:space="preserve">Deepali to explore github actions for project deployment</w:t>
+      </w:r>
+    </w:p>
+    <w:p>
+      <w:pPr>
+        <w:widowControl w:val="0"/>
+        <w:numPr>
+          <w:ilvl w:val="0"/>
+          <w:numId w:val="12"/>
+        </w:numPr>
+        <w:ind w:left="720" w:hanging="360"/>
+        <w:rPr>
+          <w:sz w:val="24"/>
+          <w:szCs w:val="24"/>
+        </w:rPr>
+      </w:pPr>
+      <w:r>
+        <w:rPr>
+          <w:sz w:val="24"/>
+          <w:szCs w:val="24"/>
+          <w:rtl w:val="0"/>
+        </w:rPr>
+        <w:t xml:space="preserve">Siddhesh to complete his work on the watch time dashboard.</w:t>
+      </w:r>
+    </w:p>
+    <w:p>
+      <w:pPr>
+        <w:widowControl w:val="0"/>
+        <w:numPr>
+          <w:ilvl w:val="0"/>
+          <w:numId w:val="12"/>
+        </w:numPr>
+        <w:ind w:left="720" w:hanging="360"/>
+        <w:rPr>
+          <w:sz w:val="24"/>
+          <w:szCs w:val="24"/>
+        </w:rPr>
+      </w:pPr>
+      <w:r>
+        <w:rPr>
+          <w:sz w:val="24"/>
+          <w:szCs w:val="24"/>
+          <w:rtl w:val="0"/>
+        </w:rPr>
+        <w:t xml:space="preserve">Ramya working on finishing the video watching experience screen</w:t>
+      </w:r>
+    </w:p>
+    <w:p>
+      <w:pPr>
+        <w:widowControl w:val="0"/>
+        <w:numPr>
+          <w:ilvl w:val="0"/>
+          <w:numId w:val="12"/>
+        </w:numPr>
+        <w:ind w:left="720" w:hanging="360"/>
+        <w:rPr>
+          <w:sz w:val="24"/>
+          <w:szCs w:val="24"/>
+        </w:rPr>
+      </w:pPr>
+      <w:r>
+        <w:rPr>
+          <w:sz w:val="24"/>
+          <w:szCs w:val="24"/>
+          <w:rtl w:val="0"/>
+        </w:rPr>
+        <w:t xml:space="preserve">Ramya and Siddhesh to complete their work on implementing logic for earning reward points</w:t>
+      </w:r>
+    </w:p>
+    <w:p>
+      <w:pPr>
+        <w:widowControl w:val="0"/>
+        <w:numPr>
+          <w:ilvl w:val="0"/>
+          <w:numId w:val="12"/>
+        </w:numPr>
+        <w:ind w:left="720" w:hanging="360"/>
+        <w:rPr>
+          <w:sz w:val="24"/>
+          <w:szCs w:val="24"/>
+        </w:rPr>
+      </w:pPr>
+      <w:r>
+        <w:rPr>
+          <w:sz w:val="24"/>
+          <w:szCs w:val="24"/>
+          <w:rtl w:val="0"/>
+        </w:rPr>
+        <w:t xml:space="preserve">Paridhi and Deepali to complete their work on implementing logic for using reward points.</w:t>
+      </w:r>
+    </w:p>
+    <w:p>
+      <w:pPr>
+        <w:widowControl w:val="0"/>
+        <w:jc w:val="center"/>
+        <w:rPr>
+          <w:b w:val="1"/>
+          <w:sz w:val="24"/>
+          <w:szCs w:val="24"/>
+          <w:u w:val="single"/>
+        </w:rPr>
+      </w:pPr>
+      <w:r>
+        <w:rPr>
+          <w:rtl w:val="0"/>
+        </w:rPr>
+      </w:r>
+    </w:p>
+    <w:p>
+      <w:pPr>
+        <w:widowControl w:val="0"/>
+        <w:jc w:val="center"/>
+        <w:rPr>
+          <w:b w:val="1"/>
+          <w:sz w:val="24"/>
+          <w:szCs w:val="24"/>
+          <w:u w:val="single"/>
+        </w:rPr>
+      </w:pPr>
+      <w:r>
+        <w:rPr>
+          <w:b w:val="1"/>
+          <w:sz w:val="24"/>
+          <w:szCs w:val="24"/>
+          <w:u w:val="single"/>
+          <w:rtl w:val="0"/>
+        </w:rPr>
+        <w:t xml:space="preserve">Meeting 13</w:t>
+      </w:r>
+    </w:p>
+    <w:p>
+      <w:pPr>
+        <w:widowControl w:val="0"/>
+        <w:jc w:val="center"/>
+        <w:rPr>
+          <w:b w:val="1"/>
+          <w:sz w:val="24"/>
+          <w:szCs w:val="24"/>
+          <w:u w:val="single"/>
+        </w:rPr>
+      </w:pPr>
+      <w:r>
+        <w:rPr>
+          <w:rtl w:val="0"/>
+        </w:rPr>
+      </w:r>
+    </w:p>
+    <w:p>
+      <w:pPr>
+        <w:widowControl w:val="0"/>
+        <w:rPr>
+          <w:sz w:val="24"/>
+          <w:szCs w:val="24"/>
+        </w:rPr>
+      </w:pPr>
+      <w:r>
+        <w:rPr>
+          <w:b w:val="1"/>
+          <w:sz w:val="24"/>
+          <w:szCs w:val="24"/>
+          <w:rtl w:val="0"/>
+        </w:rPr>
+        <w:t xml:space="preserve">Date and Time:</w:t>
+      </w:r>
+      <w:r>
+        <w:rPr>
+          <w:sz w:val="24"/>
+          <w:szCs w:val="24"/>
+          <w:rtl w:val="0"/>
+        </w:rPr>
+        <w:t xml:space="preserve">  11/20/2023</w:t>
+      </w:r>
+    </w:p>
+    <w:p>
+      <w:pPr>
+        <w:widowControl w:val="0"/>
+        <w:rPr>
+          <w:sz w:val="24"/>
+          <w:szCs w:val="24"/>
+        </w:rPr>
+      </w:pPr>
+      <w:r>
+        <w:rPr>
+          <w:b w:val="1"/>
+          <w:sz w:val="24"/>
+          <w:szCs w:val="24"/>
+          <w:rtl w:val="0"/>
+        </w:rPr>
+        <w:t xml:space="preserve">Place</w:t>
+      </w:r>
+      <w:r>
+        <w:rPr>
+          <w:sz w:val="24"/>
+          <w:szCs w:val="24"/>
+          <w:rtl w:val="0"/>
+        </w:rPr>
+        <w:t xml:space="preserve">: Online, discord voice channel</w:t>
+      </w:r>
+    </w:p>
+    <w:p>
+      <w:pPr>
+        <w:widowControl w:val="0"/>
+        <w:rPr>
+          <w:sz w:val="24"/>
+          <w:szCs w:val="24"/>
+        </w:rPr>
+      </w:pPr>
+      <w:r>
+        <w:rPr>
+          <w:b w:val="1"/>
+          <w:sz w:val="24"/>
+          <w:szCs w:val="24"/>
+          <w:rtl w:val="0"/>
+        </w:rPr>
+        <w:t xml:space="preserve">Participants:</w:t>
+      </w:r>
+      <w:r>
+        <w:rPr>
+          <w:sz w:val="24"/>
+          <w:szCs w:val="24"/>
+          <w:rtl w:val="0"/>
+        </w:rPr>
+        <w:t xml:space="preserve"> Siddhesh, Pushkar, Ramya, Deepali</w:t>
+      </w:r>
+    </w:p>
+    <w:p>
+      <w:pPr>
+        <w:widowControl w:val="0"/>
+        <w:rPr>
+          <w:sz w:val="24"/>
+          <w:szCs w:val="24"/>
+        </w:rPr>
+      </w:pPr>
+      <w:r>
+        <w:rPr>
+          <w:b w:val="1"/>
+          <w:sz w:val="24"/>
+          <w:szCs w:val="24"/>
+          <w:rtl w:val="0"/>
+        </w:rPr>
+        <w:t xml:space="preserve">Minutes taker: </w:t>
+      </w:r>
+      <w:r>
+        <w:rPr>
+          <w:sz w:val="24"/>
+          <w:szCs w:val="24"/>
+          <w:rtl w:val="0"/>
+        </w:rPr>
+        <w:t xml:space="preserve">Siddhesh</w:t>
+      </w:r>
+    </w:p>
+    <w:p>
+      <w:pPr>
+        <w:widowControl w:val="0"/>
+        <w:rPr>
+          <w:sz w:val="24"/>
+          <w:szCs w:val="24"/>
+        </w:rPr>
+      </w:pPr>
+      <w:r>
+        <w:rPr>
+          <w:b w:val="1"/>
+          <w:sz w:val="24"/>
+          <w:szCs w:val="24"/>
+          <w:rtl w:val="0"/>
+        </w:rPr>
+        <w:t xml:space="preserve">Timekeeper: </w:t>
+      </w:r>
+      <w:r>
+        <w:rPr>
+          <w:sz w:val="24"/>
+          <w:szCs w:val="24"/>
+          <w:rtl w:val="0"/>
+        </w:rPr>
+        <w:t xml:space="preserve">Siddhesh</w:t>
+      </w:r>
+    </w:p>
+    <w:p>
+      <w:pPr>
+        <w:widowControl w:val="0"/>
+        <w:rPr>
+          <w:sz w:val="24"/>
+          <w:szCs w:val="24"/>
+        </w:rPr>
+      </w:pPr>
+      <w:r>
+        <w:rPr>
+          <w:b w:val="1"/>
+          <w:sz w:val="24"/>
+          <w:szCs w:val="24"/>
+          <w:rtl w:val="0"/>
+        </w:rPr>
+        <w:t xml:space="preserve">Purpose: </w:t>
+      </w:r>
+      <w:r>
+        <w:rPr>
+          <w:sz w:val="24"/>
+          <w:szCs w:val="24"/>
+          <w:rtl w:val="0"/>
+        </w:rPr>
+        <w:t xml:space="preserve">Weekly team meeting call</w:t>
+      </w:r>
+    </w:p>
+    <w:p>
+      <w:pPr>
+        <w:widowControl w:val="0"/>
+        <w:rPr>
+          <w:b w:val="1"/>
+          <w:sz w:val="24"/>
+          <w:szCs w:val="24"/>
+        </w:rPr>
+      </w:pPr>
+      <w:r>
+        <w:rPr>
+          <w:b w:val="1"/>
+          <w:sz w:val="24"/>
+          <w:szCs w:val="24"/>
+          <w:rtl w:val="0"/>
+        </w:rPr>
+        <w:t xml:space="preserve">Agenda: </w:t>
+      </w:r>
+    </w:p>
+    <w:p>
+      <w:pPr>
+        <w:widowControl w:val="0"/>
+        <w:numPr>
+          <w:ilvl w:val="0"/>
+          <w:numId w:val="21"/>
+        </w:numPr>
+        <w:ind w:left="720" w:hanging="360"/>
+        <w:rPr>
+          <w:sz w:val="24"/>
+          <w:szCs w:val="24"/>
+        </w:rPr>
+      </w:pPr>
+      <w:r>
+        <w:rPr>
+          <w:sz w:val="24"/>
+          <w:szCs w:val="24"/>
+          <w:rtl w:val="0"/>
+        </w:rPr>
+        <w:t xml:space="preserve">Discuss progress made on tasks so far</w:t>
+      </w:r>
+      <w:r>
+        <w:rPr>
+          <w:rtl w:val="0"/>
+        </w:rPr>
+      </w:r>
+    </w:p>
+    <w:p>
+      <w:pPr>
+        <w:widowControl w:val="0"/>
+        <w:rPr>
+          <w:sz w:val="24"/>
+          <w:szCs w:val="24"/>
+        </w:rPr>
+      </w:pPr>
+      <w:r>
+        <w:rPr>
+          <w:b w:val="1"/>
+          <w:sz w:val="24"/>
+          <w:szCs w:val="24"/>
+          <w:rtl w:val="0"/>
+        </w:rPr>
+        <w:t xml:space="preserve">Discussions:</w:t>
+      </w:r>
+      <w:r>
+        <w:rPr>
+          <w:rtl w:val="0"/>
+        </w:rPr>
+      </w:r>
+    </w:p>
+    <w:p>
+      <w:pPr>
+        <w:widowControl w:val="0"/>
+        <w:numPr>
+          <w:ilvl w:val="0"/>
+          <w:numId w:val="22"/>
+        </w:numPr>
+        <w:ind w:left="720" w:hanging="360"/>
+        <w:rPr>
+          <w:sz w:val="24"/>
+          <w:szCs w:val="24"/>
+        </w:rPr>
+      </w:pPr>
+      <w:r>
+        <w:rPr>
+          <w:sz w:val="24"/>
+          <w:szCs w:val="24"/>
+          <w:rtl w:val="0"/>
+        </w:rPr>
+        <w:t xml:space="preserve">Deepali currently working on checking github actions for deploying the project</w:t>
+      </w:r>
+    </w:p>
+    <w:p>
+      <w:pPr>
+        <w:widowControl w:val="0"/>
+        <w:numPr>
+          <w:ilvl w:val="0"/>
+          <w:numId w:val="22"/>
+        </w:numPr>
+        <w:ind w:left="720" w:hanging="360"/>
+        <w:rPr>
+          <w:sz w:val="24"/>
+          <w:szCs w:val="24"/>
+          <w:u w:val="none"/>
+        </w:rPr>
+      </w:pPr>
+      <w:r>
+        <w:rPr>
+          <w:sz w:val="24"/>
+          <w:szCs w:val="24"/>
+          <w:rtl w:val="0"/>
+        </w:rPr>
+        <w:t xml:space="preserve">Deepali and Paridhi have started working on the backend code for reward points deduction while watching entertainment based videos</w:t>
+      </w:r>
+    </w:p>
+    <w:p>
+      <w:pPr>
+        <w:widowControl w:val="0"/>
+        <w:numPr>
+          <w:ilvl w:val="0"/>
+          <w:numId w:val="22"/>
+        </w:numPr>
+        <w:ind w:left="720" w:hanging="360"/>
+        <w:rPr>
+          <w:sz w:val="24"/>
+          <w:szCs w:val="24"/>
+          <w:u w:val="none"/>
+        </w:rPr>
+      </w:pPr>
+      <w:r>
+        <w:rPr>
+          <w:sz w:val="24"/>
+          <w:szCs w:val="24"/>
+          <w:rtl w:val="0"/>
+        </w:rPr>
+        <w:t xml:space="preserve">Ramya to start working on adding logic to the Close, Next &amp; Previous, Favourites button on the video watching experience screen</w:t>
+      </w:r>
+    </w:p>
+    <w:p>
+      <w:pPr>
+        <w:widowControl w:val="0"/>
+        <w:numPr>
+          <w:ilvl w:val="0"/>
+          <w:numId w:val="22"/>
+        </w:numPr>
+        <w:ind w:left="720" w:hanging="360"/>
+        <w:rPr>
+          <w:sz w:val="24"/>
+          <w:szCs w:val="24"/>
+          <w:u w:val="none"/>
+        </w:rPr>
+      </w:pPr>
+      <w:r>
+        <w:rPr>
+          <w:sz w:val="24"/>
+          <w:szCs w:val="24"/>
+          <w:rtl w:val="0"/>
+        </w:rPr>
+        <w:t xml:space="preserve">Pushkar working on integrating the session timer to the codebase</w:t>
+      </w:r>
+    </w:p>
+    <w:p>
+      <w:pPr>
+        <w:widowControl w:val="0"/>
+        <w:numPr>
+          <w:ilvl w:val="0"/>
+          <w:numId w:val="22"/>
+        </w:numPr>
+        <w:ind w:left="720" w:hanging="360"/>
+        <w:rPr>
+          <w:sz w:val="24"/>
+          <w:szCs w:val="24"/>
+          <w:u w:val="none"/>
+        </w:rPr>
+      </w:pPr>
+      <w:r>
+        <w:rPr>
+          <w:sz w:val="24"/>
+          <w:szCs w:val="24"/>
+          <w:rtl w:val="0"/>
+        </w:rPr>
+        <w:t xml:space="preserve">Siddhesh is currently exploring different charting &amp; graph libraries for the watch time dashboard</w:t>
+      </w:r>
+    </w:p>
+    <w:p>
+      <w:pPr>
+        <w:widowControl w:val="0"/>
+        <w:spacing w:line="240" w:lineRule="auto"/>
+        <w:rPr>
+          <w:b w:val="1"/>
+          <w:sz w:val="24"/>
+          <w:szCs w:val="24"/>
+        </w:rPr>
+      </w:pPr>
+      <w:r>
+        <w:rPr>
+          <w:b w:val="1"/>
+          <w:sz w:val="24"/>
+          <w:szCs w:val="24"/>
+          <w:rtl w:val="0"/>
+        </w:rPr>
+        <w:t xml:space="preserve">Key Decisions:</w:t>
+      </w:r>
+    </w:p>
+    <w:p>
+      <w:pPr>
+        <w:widowControl w:val="0"/>
+        <w:numPr>
+          <w:ilvl w:val="0"/>
+          <w:numId w:val="22"/>
+        </w:numPr>
+        <w:ind w:left="720" w:hanging="360"/>
+        <w:rPr>
+          <w:sz w:val="24"/>
+          <w:szCs w:val="24"/>
+        </w:rPr>
+      </w:pPr>
+      <w:r>
+        <w:rPr>
+          <w:sz w:val="24"/>
+          <w:szCs w:val="24"/>
+          <w:rtl w:val="0"/>
+        </w:rPr>
+        <w:t xml:space="preserve">Trying to finish tasks at hand by next week</w:t>
+      </w:r>
+    </w:p>
+    <w:p>
+      <w:pPr>
+        <w:widowControl w:val="0"/>
+        <w:rPr>
+          <w:b w:val="1"/>
+          <w:sz w:val="24"/>
+          <w:szCs w:val="24"/>
+        </w:rPr>
+      </w:pPr>
+      <w:r>
+        <w:rPr>
+          <w:b w:val="1"/>
+          <w:sz w:val="24"/>
+          <w:szCs w:val="24"/>
+          <w:rtl w:val="0"/>
+        </w:rPr>
+        <w:t xml:space="preserve">Action Items:</w:t>
+      </w:r>
+    </w:p>
+    <w:p>
+      <w:pPr>
+        <w:widowControl w:val="0"/>
+        <w:numPr>
+          <w:ilvl w:val="0"/>
+          <w:numId w:val="12"/>
+        </w:numPr>
+        <w:ind w:left="720" w:hanging="360"/>
+        <w:rPr>
+          <w:sz w:val="24"/>
+          <w:szCs w:val="24"/>
+        </w:rPr>
+      </w:pPr>
+      <w:r>
+        <w:rPr>
+          <w:sz w:val="24"/>
+          <w:szCs w:val="24"/>
+          <w:rtl w:val="0"/>
+        </w:rPr>
+        <w:t xml:space="preserve">Deepali to explore github actions for project deployment</w:t>
+      </w:r>
+    </w:p>
+    <w:p>
+      <w:pPr>
+        <w:widowControl w:val="0"/>
+        <w:numPr>
+          <w:ilvl w:val="0"/>
+          <w:numId w:val="12"/>
+        </w:numPr>
+        <w:ind w:left="720" w:hanging="360"/>
+        <w:rPr>
+          <w:sz w:val="24"/>
+          <w:szCs w:val="24"/>
+          <w:u w:val="none"/>
+        </w:rPr>
+      </w:pPr>
+      <w:r>
+        <w:rPr>
+          <w:sz w:val="24"/>
+          <w:szCs w:val="24"/>
+          <w:rtl w:val="0"/>
+        </w:rPr>
+        <w:t xml:space="preserve">Siddhesh to explore charting libraries for analytics</w:t>
+      </w:r>
+    </w:p>
+    <w:p>
+      <w:pPr>
+        <w:widowControl w:val="0"/>
+        <w:numPr>
+          <w:ilvl w:val="0"/>
+          <w:numId w:val="12"/>
+        </w:numPr>
+        <w:ind w:left="720" w:hanging="360"/>
+        <w:rPr>
+          <w:sz w:val="24"/>
+          <w:szCs w:val="24"/>
+          <w:u w:val="none"/>
+        </w:rPr>
+      </w:pPr>
+      <w:r>
+        <w:rPr>
+          <w:sz w:val="24"/>
+          <w:szCs w:val="24"/>
+          <w:rtl w:val="0"/>
+        </w:rPr>
+        <w:t xml:space="preserve">Ramya working on finishing the video watching experience screen</w:t>
+      </w:r>
+    </w:p>
+    <w:p>
+      <w:pPr>
+        <w:widowControl w:val="0"/>
+        <w:numPr>
+          <w:ilvl w:val="0"/>
+          <w:numId w:val="12"/>
+        </w:numPr>
+        <w:ind w:left="720" w:hanging="360"/>
+        <w:rPr>
+          <w:sz w:val="24"/>
+          <w:szCs w:val="24"/>
+          <w:u w:val="none"/>
+        </w:rPr>
+      </w:pPr>
+      <w:r>
+        <w:rPr>
+          <w:sz w:val="24"/>
+          <w:szCs w:val="24"/>
+          <w:rtl w:val="0"/>
+        </w:rPr>
+        <w:t xml:space="preserve">Pushkar working on integrating the session timer to the codebase</w:t>
+      </w:r>
+    </w:p>
+    <w:p>
+      <w:pPr>
+        <w:widowControl w:val="0"/>
+        <w:numPr>
+          <w:ilvl w:val="0"/>
+          <w:numId w:val="12"/>
+        </w:numPr>
+        <w:ind w:left="720" w:hanging="360"/>
+        <w:rPr>
+          <w:sz w:val="24"/>
+          <w:szCs w:val="24"/>
+          <w:u w:val="none"/>
+        </w:rPr>
+      </w:pPr>
+      <w:r>
+        <w:rPr>
+          <w:sz w:val="24"/>
+          <w:szCs w:val="24"/>
+          <w:rtl w:val="0"/>
+        </w:rPr>
+        <w:t xml:space="preserve">Ramya and Siddhesh to work on implementing logic for earning reward points</w:t>
+      </w:r>
+    </w:p>
+    <w:p>
+      <w:pPr>
+        <w:widowControl w:val="0"/>
+        <w:numPr>
+          <w:ilvl w:val="0"/>
+          <w:numId w:val="12"/>
+        </w:numPr>
+        <w:ind w:left="720" w:hanging="360"/>
+        <w:rPr>
+          <w:sz w:val="24"/>
+          <w:szCs w:val="24"/>
+          <w:u w:val="none"/>
+        </w:rPr>
+      </w:pPr>
+      <w:r>
+        <w:rPr>
+          <w:sz w:val="24"/>
+          <w:szCs w:val="24"/>
+          <w:rtl w:val="0"/>
+        </w:rPr>
+        <w:t xml:space="preserve">Paridhi and Deepali to work on implementing logic for using reward points</w:t>
+      </w:r>
+    </w:p>
+    <w:p>
+      <w:pPr>
+        <w:widowControl w:val="0"/>
+        <w:jc w:val="center"/>
+        <w:rPr>
+          <w:b w:val="1"/>
+          <w:sz w:val="24"/>
+          <w:szCs w:val="24"/>
+          <w:u w:val="single"/>
+        </w:rPr>
+      </w:pPr>
+      <w:r>
+        <w:rPr>
+          <w:rtl w:val="0"/>
+        </w:rPr>
+      </w:r>
+    </w:p>
+    <w:p>
+      <w:pPr>
+        <w:widowControl w:val="0"/>
+        <w:jc w:val="center"/>
+        <w:rPr>
+          <w:b w:val="1"/>
+          <w:sz w:val="24"/>
+          <w:szCs w:val="24"/>
+          <w:u w:val="single"/>
+        </w:rPr>
+      </w:pPr>
+      <w:r>
+        <w:rPr>
+          <w:rtl w:val="0"/>
+        </w:rPr>
+      </w:r>
+    </w:p>
+    <w:p>
+      <w:pPr>
+        <w:widowControl w:val="0"/>
+        <w:jc w:val="center"/>
+        <w:rPr>
+          <w:b w:val="1"/>
+          <w:sz w:val="24"/>
+          <w:szCs w:val="24"/>
+          <w:u w:val="single"/>
+        </w:rPr>
+      </w:pPr>
+      <w:r>
+        <w:rPr>
+          <w:b w:val="1"/>
+          <w:sz w:val="24"/>
+          <w:szCs w:val="24"/>
+          <w:u w:val="single"/>
+          <w:rtl w:val="0"/>
+        </w:rPr>
+        <w:t xml:space="preserve">Meeting 12</w:t>
+      </w:r>
+    </w:p>
+    <w:p>
+      <w:pPr>
+        <w:widowControl w:val="0"/>
+        <w:jc w:val="center"/>
+        <w:rPr>
+          <w:b w:val="1"/>
+          <w:sz w:val="24"/>
+          <w:szCs w:val="24"/>
+          <w:u w:val="single"/>
+        </w:rPr>
+      </w:pPr>
+      <w:r>
+        <w:rPr>
+          <w:rtl w:val="0"/>
+        </w:rPr>
+      </w:r>
+    </w:p>
+    <w:p>
+      <w:pPr>
+        <w:widowControl w:val="0"/>
+        <w:jc w:val="center"/>
+        <w:rPr>
+          <w:b w:val="1"/>
+          <w:sz w:val="24"/>
+          <w:szCs w:val="24"/>
+          <w:u w:val="single"/>
+        </w:rPr>
+      </w:pPr>
+      <w:r>
+        <w:rPr>
+          <w:rtl w:val="0"/>
+        </w:rPr>
+      </w:r>
+    </w:p>
+    <w:p>
+      <w:pPr>
+        <w:widowControl w:val="0"/>
+        <w:jc w:val="left"/>
+        <w:rPr>
+          <w:b w:val="1"/>
+          <w:sz w:val="24"/>
+          <w:szCs w:val="24"/>
+          <w:u w:val="single"/>
+        </w:rPr>
+      </w:pPr>
+      <w:r>
+        <w:rPr>
+          <w:rtl w:val="0"/>
+        </w:rPr>
+      </w:r>
+    </w:p>
+    <w:p>
+      <w:pPr>
+        <w:widowControl w:val="0"/>
+        <w:rPr>
+          <w:sz w:val="24"/>
+          <w:szCs w:val="24"/>
+        </w:rPr>
+      </w:pPr>
+      <w:r>
+        <w:rPr>
+          <w:b w:val="1"/>
+          <w:sz w:val="24"/>
+          <w:szCs w:val="24"/>
+          <w:rtl w:val="0"/>
+        </w:rPr>
+        <w:t xml:space="preserve">Date and Time:</w:t>
+      </w:r>
+      <w:r>
+        <w:rPr>
+          <w:sz w:val="24"/>
+          <w:szCs w:val="24"/>
+          <w:rtl w:val="0"/>
+        </w:rPr>
+        <w:t xml:space="preserve">  11/13/2023</w:t>
+      </w:r>
+    </w:p>
+    <w:p>
+      <w:pPr>
+        <w:widowControl w:val="0"/>
+        <w:rPr>
+          <w:sz w:val="24"/>
+          <w:szCs w:val="24"/>
+        </w:rPr>
+      </w:pPr>
+      <w:r>
+        <w:rPr>
+          <w:b w:val="1"/>
+          <w:sz w:val="24"/>
+          <w:szCs w:val="24"/>
+          <w:rtl w:val="0"/>
+        </w:rPr>
+        <w:t xml:space="preserve">Place</w:t>
+      </w:r>
+      <w:r>
+        <w:rPr>
+          <w:sz w:val="24"/>
+          <w:szCs w:val="24"/>
+          <w:rtl w:val="0"/>
+        </w:rPr>
+        <w:t xml:space="preserve">: Online, discord voice channel</w:t>
+      </w:r>
+    </w:p>
+    <w:p>
+      <w:pPr>
+        <w:widowControl w:val="0"/>
+        <w:rPr>
+          <w:sz w:val="24"/>
+          <w:szCs w:val="24"/>
+        </w:rPr>
+      </w:pPr>
+      <w:r>
+        <w:rPr>
+          <w:b w:val="1"/>
+          <w:sz w:val="24"/>
+          <w:szCs w:val="24"/>
+          <w:rtl w:val="0"/>
+        </w:rPr>
+        <w:t xml:space="preserve">Participants:</w:t>
+      </w:r>
+      <w:r>
+        <w:rPr>
+          <w:sz w:val="24"/>
+          <w:szCs w:val="24"/>
+          <w:rtl w:val="0"/>
+        </w:rPr>
+        <w:t xml:space="preserve"> Siddhesh, Pushkar, Ayush, Ramya, Supriya , Deepali , Paridhi</w:t>
+      </w:r>
+    </w:p>
+    <w:p>
+      <w:pPr>
+        <w:widowControl w:val="0"/>
+        <w:rPr>
+          <w:sz w:val="24"/>
+          <w:szCs w:val="24"/>
+        </w:rPr>
+      </w:pPr>
+      <w:r>
+        <w:rPr>
+          <w:b w:val="1"/>
+          <w:sz w:val="24"/>
+          <w:szCs w:val="24"/>
+          <w:rtl w:val="0"/>
+        </w:rPr>
+        <w:t xml:space="preserve">Minutes taker: </w:t>
+      </w:r>
+      <w:r>
+        <w:rPr>
+          <w:sz w:val="24"/>
+          <w:szCs w:val="24"/>
+          <w:rtl w:val="0"/>
+        </w:rPr>
+        <w:t xml:space="preserve">Ayush</w:t>
+      </w:r>
+    </w:p>
+    <w:p>
+      <w:pPr>
+        <w:widowControl w:val="0"/>
+        <w:rPr>
+          <w:sz w:val="24"/>
+          <w:szCs w:val="24"/>
+        </w:rPr>
+      </w:pPr>
+      <w:r>
+        <w:rPr>
+          <w:b w:val="1"/>
+          <w:sz w:val="24"/>
+          <w:szCs w:val="24"/>
+          <w:rtl w:val="0"/>
+        </w:rPr>
+        <w:t xml:space="preserve">Timekeeper: </w:t>
+      </w:r>
+      <w:r>
+        <w:rPr>
+          <w:sz w:val="24"/>
+          <w:szCs w:val="24"/>
+          <w:rtl w:val="0"/>
+        </w:rPr>
+        <w:t xml:space="preserve">Ayush</w:t>
+      </w:r>
+    </w:p>
+    <w:p>
+      <w:pPr>
+        <w:widowControl w:val="0"/>
+        <w:rPr>
+          <w:sz w:val="24"/>
+          <w:szCs w:val="24"/>
+        </w:rPr>
+      </w:pPr>
+      <w:r>
+        <w:rPr>
+          <w:b w:val="1"/>
+          <w:sz w:val="24"/>
+          <w:szCs w:val="24"/>
+          <w:rtl w:val="0"/>
+        </w:rPr>
+        <w:t xml:space="preserve">Purpose: </w:t>
+      </w:r>
+      <w:r>
+        <w:rPr>
+          <w:sz w:val="24"/>
+          <w:szCs w:val="24"/>
+          <w:rtl w:val="0"/>
+        </w:rPr>
+        <w:t xml:space="preserve">Weekly team meeting call</w:t>
+      </w:r>
+    </w:p>
+    <w:p>
+      <w:pPr>
+        <w:widowControl w:val="0"/>
+        <w:rPr>
+          <w:b w:val="1"/>
+          <w:sz w:val="24"/>
+          <w:szCs w:val="24"/>
+        </w:rPr>
+      </w:pPr>
+      <w:r>
+        <w:rPr>
+          <w:b w:val="1"/>
+          <w:sz w:val="24"/>
+          <w:szCs w:val="24"/>
+          <w:rtl w:val="0"/>
+        </w:rPr>
+        <w:t xml:space="preserve">Agenda: </w:t>
+      </w:r>
+    </w:p>
+    <w:p>
+      <w:pPr>
+        <w:widowControl w:val="0"/>
+        <w:numPr>
+          <w:ilvl w:val="0"/>
+          <w:numId w:val="21"/>
+        </w:numPr>
+        <w:ind w:left="720" w:hanging="360"/>
+        <w:rPr>
+          <w:sz w:val="24"/>
+          <w:szCs w:val="24"/>
+        </w:rPr>
+      </w:pPr>
+      <w:r>
+        <w:rPr>
+          <w:sz w:val="24"/>
+          <w:szCs w:val="24"/>
+          <w:rtl w:val="0"/>
+        </w:rPr>
+        <w:t xml:space="preserve">Discuss progress so far on the assigned tasks</w:t>
+      </w:r>
+    </w:p>
+    <w:p>
+      <w:pPr>
+        <w:widowControl w:val="0"/>
+        <w:numPr>
+          <w:ilvl w:val="0"/>
+          <w:numId w:val="21"/>
+        </w:numPr>
+        <w:ind w:left="720" w:hanging="360"/>
+        <w:rPr>
+          <w:sz w:val="24"/>
+          <w:szCs w:val="24"/>
+        </w:rPr>
+      </w:pPr>
+      <w:r>
+        <w:rPr>
+          <w:sz w:val="24"/>
+          <w:szCs w:val="24"/>
+          <w:rtl w:val="0"/>
+        </w:rPr>
+        <w:t xml:space="preserve">Discuss and divide tasks for the week</w:t>
+      </w:r>
+      <w:r>
+        <w:rPr>
+          <w:rtl w:val="0"/>
+        </w:rPr>
+      </w:r>
+    </w:p>
+    <w:p>
+      <w:pPr>
+        <w:widowControl w:val="0"/>
+        <w:rPr>
+          <w:sz w:val="24"/>
+          <w:szCs w:val="24"/>
+        </w:rPr>
+      </w:pPr>
+      <w:r>
+        <w:rPr>
+          <w:b w:val="1"/>
+          <w:sz w:val="24"/>
+          <w:szCs w:val="24"/>
+          <w:rtl w:val="0"/>
+        </w:rPr>
+        <w:t xml:space="preserve">Discussions:</w:t>
+      </w:r>
+      <w:r>
+        <w:rPr>
+          <w:rtl w:val="0"/>
+        </w:rPr>
+      </w:r>
+    </w:p>
+    <w:p>
+      <w:pPr>
+        <w:widowControl w:val="0"/>
+        <w:numPr>
+          <w:ilvl w:val="0"/>
+          <w:numId w:val="22"/>
+        </w:numPr>
+        <w:ind w:left="720" w:hanging="360"/>
+        <w:rPr>
+          <w:sz w:val="24"/>
+          <w:szCs w:val="24"/>
+          <w:u w:val="none"/>
+        </w:rPr>
+      </w:pPr>
+      <w:r>
+        <w:rPr>
+          <w:sz w:val="24"/>
+          <w:szCs w:val="24"/>
+          <w:rtl w:val="0"/>
+        </w:rPr>
+        <w:t xml:space="preserve">Discuss and Decided to do more pair programming this week and divided task </w:t>
+      </w:r>
+    </w:p>
+    <w:p>
+      <w:pPr>
+        <w:widowControl w:val="0"/>
+        <w:numPr>
+          <w:ilvl w:val="0"/>
+          <w:numId w:val="22"/>
+        </w:numPr>
+        <w:ind w:left="720" w:hanging="360"/>
+        <w:rPr>
+          <w:sz w:val="24"/>
+          <w:szCs w:val="24"/>
+        </w:rPr>
+      </w:pPr>
+      <w:r>
+        <w:rPr>
+          <w:sz w:val="24"/>
+          <w:szCs w:val="24"/>
+          <w:rtl w:val="0"/>
+        </w:rPr>
+        <w:t xml:space="preserve">Pushkar and Ayush has been assigned the task with time recording add reward points entry</w:t>
+      </w:r>
+    </w:p>
+    <w:p>
+      <w:pPr>
+        <w:widowControl w:val="0"/>
+        <w:numPr>
+          <w:ilvl w:val="0"/>
+          <w:numId w:val="22"/>
+        </w:numPr>
+        <w:ind w:left="720" w:hanging="360"/>
+        <w:rPr>
+          <w:sz w:val="24"/>
+          <w:szCs w:val="24"/>
+        </w:rPr>
+      </w:pPr>
+      <w:r>
+        <w:rPr>
+          <w:sz w:val="24"/>
+          <w:szCs w:val="24"/>
+          <w:rtl w:val="0"/>
+        </w:rPr>
+        <w:t xml:space="preserve">Ramya and Siddhesh have been assigned the task to work on video watching experience.</w:t>
+      </w:r>
+    </w:p>
+    <w:p>
+      <w:pPr>
+        <w:widowControl w:val="0"/>
+        <w:numPr>
+          <w:ilvl w:val="0"/>
+          <w:numId w:val="22"/>
+        </w:numPr>
+        <w:ind w:left="720" w:hanging="360"/>
+        <w:rPr>
+          <w:sz w:val="24"/>
+          <w:szCs w:val="24"/>
+        </w:rPr>
+      </w:pPr>
+      <w:r>
+        <w:rPr>
+          <w:sz w:val="24"/>
+          <w:szCs w:val="24"/>
+          <w:rtl w:val="0"/>
+        </w:rPr>
+        <w:t xml:space="preserve">Paridhi and Deepali has been assigned the task of reward point deduction</w:t>
+      </w:r>
+    </w:p>
+    <w:p>
+      <w:pPr>
+        <w:widowControl w:val="0"/>
+        <w:numPr>
+          <w:ilvl w:val="0"/>
+          <w:numId w:val="22"/>
+        </w:numPr>
+        <w:ind w:left="720" w:hanging="360"/>
+        <w:rPr>
+          <w:sz w:val="24"/>
+          <w:szCs w:val="24"/>
+        </w:rPr>
+      </w:pPr>
+      <w:r>
+        <w:rPr>
+          <w:sz w:val="24"/>
+          <w:szCs w:val="24"/>
+          <w:rtl w:val="0"/>
+        </w:rPr>
+        <w:t xml:space="preserve">Supriya has been assigned the task of connecting user profile with the database.</w:t>
+      </w:r>
+    </w:p>
+    <w:p>
+      <w:pPr>
+        <w:widowControl w:val="0"/>
+        <w:numPr>
+          <w:ilvl w:val="0"/>
+          <w:numId w:val="22"/>
+        </w:numPr>
+        <w:ind w:left="720" w:hanging="360"/>
+        <w:rPr>
+          <w:sz w:val="24"/>
+          <w:szCs w:val="24"/>
+        </w:rPr>
+      </w:pPr>
+      <w:r>
+        <w:rPr>
+          <w:sz w:val="24"/>
+          <w:szCs w:val="24"/>
+          <w:rtl w:val="0"/>
+        </w:rPr>
+        <w:t xml:space="preserve">Everyone will be working and completing the task assigned as soon as possible so that then can work on other tasks as well</w:t>
+      </w:r>
+    </w:p>
+    <w:p>
+      <w:pPr>
+        <w:widowControl w:val="0"/>
+        <w:numPr>
+          <w:ilvl w:val="0"/>
+          <w:numId w:val="22"/>
+        </w:numPr>
+        <w:ind w:left="720" w:hanging="360"/>
+        <w:rPr>
+          <w:sz w:val="24"/>
+          <w:szCs w:val="24"/>
+        </w:rPr>
+      </w:pPr>
+      <w:r>
+        <w:rPr>
+          <w:sz w:val="24"/>
+          <w:szCs w:val="24"/>
+          <w:rtl w:val="0"/>
+        </w:rPr>
+        <w:t xml:space="preserve">Doubts were cleared by Siddhesh</w:t>
+      </w:r>
+    </w:p>
+    <w:p>
+      <w:pPr>
+        <w:widowControl w:val="0"/>
+        <w:numPr>
+          <w:ilvl w:val="0"/>
+          <w:numId w:val="22"/>
+        </w:numPr>
+        <w:ind w:left="720" w:hanging="360"/>
+        <w:rPr>
+          <w:sz w:val="24"/>
+          <w:szCs w:val="24"/>
+        </w:rPr>
+      </w:pPr>
+      <w:r>
+        <w:rPr>
+          <w:sz w:val="24"/>
+          <w:szCs w:val="24"/>
+          <w:rtl w:val="0"/>
+        </w:rPr>
+        <w:t xml:space="preserve">In person meeting has been scheduled where Siddhesh and Deepali will be presenting the demo for github.</w:t>
+      </w:r>
+    </w:p>
+    <w:p>
+      <w:pPr>
+        <w:widowControl w:val="0"/>
+        <w:numPr>
+          <w:ilvl w:val="0"/>
+          <w:numId w:val="22"/>
+        </w:numPr>
+        <w:ind w:left="720" w:hanging="360"/>
+        <w:rPr>
+          <w:sz w:val="24"/>
+          <w:szCs w:val="24"/>
+        </w:rPr>
+      </w:pPr>
+      <w:r>
+        <w:rPr>
+          <w:sz w:val="24"/>
+          <w:szCs w:val="24"/>
+          <w:rtl w:val="0"/>
+        </w:rPr>
+        <w:t xml:space="preserve">Cleared doubts about github</w:t>
+      </w:r>
+    </w:p>
+    <w:p>
+      <w:pPr>
+        <w:widowControl w:val="0"/>
+        <w:spacing w:line="240" w:lineRule="auto"/>
+        <w:rPr>
+          <w:b w:val="1"/>
+          <w:sz w:val="24"/>
+          <w:szCs w:val="24"/>
+        </w:rPr>
+      </w:pPr>
+      <w:r>
+        <w:rPr>
+          <w:b w:val="1"/>
+          <w:sz w:val="24"/>
+          <w:szCs w:val="24"/>
+          <w:rtl w:val="0"/>
+        </w:rPr>
+        <w:t xml:space="preserve">Key Decisions:</w:t>
+      </w:r>
+    </w:p>
+    <w:p>
+      <w:pPr>
+        <w:widowControl w:val="0"/>
+        <w:numPr>
+          <w:ilvl w:val="0"/>
+          <w:numId w:val="22"/>
+        </w:numPr>
+        <w:ind w:left="720" w:hanging="360"/>
+        <w:rPr>
+          <w:sz w:val="24"/>
+          <w:szCs w:val="24"/>
+        </w:rPr>
+      </w:pPr>
+      <w:r>
+        <w:rPr>
+          <w:sz w:val="24"/>
+          <w:szCs w:val="24"/>
+          <w:rtl w:val="0"/>
+        </w:rPr>
+        <w:t xml:space="preserve">We discussed about the individual tasks </w:t>
+      </w:r>
+    </w:p>
+    <w:p>
+      <w:pPr>
+        <w:widowControl w:val="0"/>
+        <w:numPr>
+          <w:ilvl w:val="0"/>
+          <w:numId w:val="22"/>
+        </w:numPr>
+        <w:ind w:left="720" w:hanging="360"/>
+        <w:rPr>
+          <w:sz w:val="24"/>
+          <w:szCs w:val="24"/>
+        </w:rPr>
+      </w:pPr>
+      <w:r>
+        <w:rPr>
+          <w:sz w:val="24"/>
+          <w:szCs w:val="24"/>
+          <w:rtl w:val="0"/>
+        </w:rPr>
+        <w:t xml:space="preserve">Tasks have been assigned to members of the team</w:t>
+      </w:r>
+    </w:p>
+    <w:p>
+      <w:pPr>
+        <w:widowControl w:val="0"/>
+        <w:rPr>
+          <w:b w:val="1"/>
+          <w:sz w:val="24"/>
+          <w:szCs w:val="24"/>
+        </w:rPr>
+      </w:pPr>
+      <w:r>
+        <w:rPr>
+          <w:b w:val="1"/>
+          <w:sz w:val="24"/>
+          <w:szCs w:val="24"/>
+          <w:rtl w:val="0"/>
+        </w:rPr>
+        <w:t xml:space="preserve">Action Items:</w:t>
+      </w:r>
+    </w:p>
+    <w:p>
+      <w:pPr>
+        <w:widowControl w:val="0"/>
+        <w:numPr>
+          <w:ilvl w:val="0"/>
+          <w:numId w:val="12"/>
+        </w:numPr>
+        <w:ind w:left="720" w:hanging="360"/>
+        <w:rPr>
+          <w:sz w:val="24"/>
+          <w:szCs w:val="24"/>
+        </w:rPr>
+      </w:pPr>
+      <w:r>
+        <w:rPr>
+          <w:sz w:val="24"/>
+          <w:szCs w:val="24"/>
+          <w:rtl w:val="0"/>
+        </w:rPr>
+        <w:t xml:space="preserve">Ramya and Siddhesh have been assigned the task to work on video watching experience.</w:t>
+      </w:r>
+    </w:p>
+    <w:p>
+      <w:pPr>
+        <w:widowControl w:val="0"/>
+        <w:numPr>
+          <w:ilvl w:val="0"/>
+          <w:numId w:val="12"/>
+        </w:numPr>
+        <w:ind w:left="720" w:hanging="360"/>
+        <w:rPr>
+          <w:sz w:val="24"/>
+          <w:szCs w:val="24"/>
+        </w:rPr>
+      </w:pPr>
+      <w:r>
+        <w:rPr>
+          <w:sz w:val="24"/>
+          <w:szCs w:val="24"/>
+          <w:rtl w:val="0"/>
+        </w:rPr>
+        <w:t xml:space="preserve">Pushkar and Ayush have been assigned the task of adding reward points.</w:t>
+      </w:r>
+    </w:p>
+    <w:p>
+      <w:pPr>
+        <w:widowControl w:val="0"/>
+        <w:numPr>
+          <w:ilvl w:val="0"/>
+          <w:numId w:val="12"/>
+        </w:numPr>
+        <w:ind w:left="720" w:hanging="360"/>
+        <w:rPr>
+          <w:sz w:val="24"/>
+          <w:szCs w:val="24"/>
+        </w:rPr>
+      </w:pPr>
+      <w:r>
+        <w:rPr>
+          <w:sz w:val="24"/>
+          <w:szCs w:val="24"/>
+          <w:rtl w:val="0"/>
+        </w:rPr>
+        <w:t xml:space="preserve">Paridhi and Deepali and has been assigned the task of reward point deduction functionality.</w:t>
+      </w:r>
+    </w:p>
+    <w:p>
+      <w:pPr>
+        <w:widowControl w:val="0"/>
+        <w:numPr>
+          <w:ilvl w:val="0"/>
+          <w:numId w:val="12"/>
+        </w:numPr>
+        <w:ind w:left="720" w:hanging="360"/>
+        <w:rPr>
+          <w:sz w:val="24"/>
+          <w:szCs w:val="24"/>
+        </w:rPr>
+      </w:pPr>
+      <w:r>
+        <w:rPr>
+          <w:sz w:val="24"/>
+          <w:szCs w:val="24"/>
+          <w:rtl w:val="0"/>
+        </w:rPr>
+        <w:t xml:space="preserve">Supriya has been assigned the task of connecting the database with profile.</w:t>
+      </w:r>
+      <w:r>
+        <w:rPr>
+          <w:rtl w:val="0"/>
+        </w:rPr>
+      </w:r>
+    </w:p>
+    <w:p>
+      <w:pPr>
+        <w:widowControl w:val="0"/>
+        <w:rPr>
+          <w:b w:val="1"/>
+          <w:sz w:val="24"/>
+          <w:szCs w:val="24"/>
+          <w:u w:val="single"/>
+        </w:rPr>
+      </w:pPr>
+      <w:r>
+        <w:rPr>
+          <w:rtl w:val="0"/>
+        </w:rPr>
+      </w:r>
+    </w:p>
+    <w:p>
+      <w:pPr>
+        <w:widowControl w:val="0"/>
+        <w:jc w:val="left"/>
+        <w:rPr>
+          <w:b w:val="1"/>
+          <w:sz w:val="24"/>
+          <w:szCs w:val="24"/>
+          <w:u w:val="single"/>
+        </w:rPr>
+      </w:pPr>
+      <w:r>
+        <w:rPr>
+          <w:rtl w:val="0"/>
+        </w:rPr>
+      </w:r>
+    </w:p>
+    <w:p>
+      <w:pPr>
+        <w:widowControl w:val="0"/>
+        <w:jc w:val="left"/>
+        <w:rPr>
+          <w:b w:val="1"/>
+          <w:sz w:val="24"/>
+          <w:szCs w:val="24"/>
+          <w:u w:val="single"/>
+        </w:rPr>
+      </w:pPr>
+      <w:r>
+        <w:rPr>
+          <w:rtl w:val="0"/>
+        </w:rPr>
+      </w:r>
+    </w:p>
+    <w:p>
+      <w:pPr>
+        <w:widowControl w:val="0"/>
+        <w:jc w:val="center"/>
+        <w:rPr>
+          <w:b w:val="1"/>
+          <w:sz w:val="24"/>
+          <w:szCs w:val="24"/>
+          <w:u w:val="single"/>
+        </w:rPr>
+      </w:pPr>
+      <w:r>
+        <w:rPr>
+          <w:rtl w:val="0"/>
+        </w:rPr>
+      </w:r>
+    </w:p>
     <w:p>
       <w:pPr>
         <w:widowControl w:val="0"/>

</xml_diff>